<commit_message>
incorporate coauthor feedback into pregistration and add iv-aggregation scripts
</commit_message>
<xml_diff>
--- a/manuscript/drafts/seccyd-within-v1.docx
+++ b/manuscript/drafts/seccyd-within-v1.docx
@@ -289,7 +289,6 @@
         <w:jc w:val="center"/>
       </w:pPr>
       <w:commentRangeStart w:id="1"/>
-      <w:commentRangeStart w:id="2"/>
       <w:r>
         <w:rPr>
           <w:b/>
@@ -305,13 +304,6 @@
         </w:rPr>
         <w:commentReference w:id="1"/>
       </w:r>
-      <w:commentRangeEnd w:id="2"/>
-      <w:r>
-        <w:rPr>
-          <w:rStyle w:val="CommentReference"/>
-        </w:rPr>
-        <w:commentReference w:id="2"/>
-      </w:r>
     </w:p>
     <w:p>
       <w:pPr>
@@ -437,21 +429,7 @@
         <w:t>-</w:t>
       </w:r>
       <w:r>
-        <w:t xml:space="preserve">exposure in development lowers cognitive performance, an </w:t>
-      </w:r>
-      <w:commentRangeStart w:id="3"/>
-      <w:r>
-        <w:t xml:space="preserve">assumption </w:t>
-      </w:r>
-      <w:commentRangeEnd w:id="3"/>
-      <w:r>
-        <w:rPr>
-          <w:rStyle w:val="CommentReference"/>
-        </w:rPr>
-        <w:commentReference w:id="3"/>
-      </w:r>
-      <w:r>
-        <w:t>built on decades of research</w:t>
+        <w:t>exposure in development lowers cognitive performance, an assumption built on decades of research</w:t>
       </w:r>
       <w:r>
         <w:t xml:space="preserve"> </w:t>
@@ -501,59 +479,18 @@
       <w:r>
         <w:t xml:space="preserve"> </w:t>
       </w:r>
-      <w:commentRangeStart w:id="4"/>
-      <w:del w:id="5" w:author="Young, E.S. (Ethan)" w:date="2023-02-28T09:57:00Z">
-        <w:r>
-          <w:delText>skills</w:delText>
-        </w:r>
-        <w:commentRangeEnd w:id="4"/>
-        <w:r>
-          <w:rPr>
-            <w:rStyle w:val="CommentReference"/>
-          </w:rPr>
-          <w:commentReference w:id="4"/>
-        </w:r>
-      </w:del>
-      <w:ins w:id="6" w:author="Young, E.S. (Ethan)" w:date="2023-02-28T09:57:00Z">
-        <w:r>
-          <w:t>abilities</w:t>
-        </w:r>
-      </w:ins>
+      <w:r>
+        <w:t>abilities</w:t>
+      </w:r>
       <w:r>
         <w:t>,</w:t>
       </w:r>
       <w:r>
         <w:t xml:space="preserve"> </w:t>
       </w:r>
-      <w:del w:id="7" w:author="Young, E.S. (Ethan)" w:date="2023-02-28T09:59:00Z">
-        <w:r>
-          <w:delText xml:space="preserve">has </w:delText>
-        </w:r>
-        <w:commentRangeStart w:id="8"/>
-        <w:r>
-          <w:delText xml:space="preserve">challenged </w:delText>
-        </w:r>
-        <w:commentRangeEnd w:id="8"/>
-        <w:r>
-          <w:rPr>
-            <w:rStyle w:val="CommentReference"/>
-          </w:rPr>
-          <w:commentReference w:id="8"/>
-        </w:r>
-        <w:r>
-          <w:delText>this</w:delText>
-        </w:r>
-      </w:del>
-      <w:ins w:id="9" w:author="Young, E.S. (Ethan)" w:date="2023-02-28T09:59:00Z">
-        <w:r>
-          <w:t>compliment this work</w:t>
-        </w:r>
-      </w:ins>
-      <w:del w:id="10" w:author="Young, E.S. (Ethan)" w:date="2023-02-28T09:59:00Z">
-        <w:r>
-          <w:delText xml:space="preserve"> notion</w:delText>
-        </w:r>
-      </w:del>
+      <w:r>
+        <w:t>compliment this work</w:t>
+      </w:r>
       <w:r>
         <w:t xml:space="preserve">—and </w:t>
       </w:r>
@@ -590,30 +527,15 @@
       <w:r>
         <w:t xml:space="preserve"> </w:t>
       </w:r>
-      <w:del w:id="11" w:author="Young, E.S. (Ethan)" w:date="2023-02-28T09:59:00Z">
-        <w:r>
-          <w:delText>this</w:delText>
-        </w:r>
-        <w:r>
-          <w:delText xml:space="preserve"> </w:delText>
-        </w:r>
-      </w:del>
-      <w:ins w:id="12" w:author="Young, E.S. (Ethan)" w:date="2023-02-28T09:59:00Z">
-        <w:r>
-          <w:t>adaptation-based</w:t>
-        </w:r>
-        <w:r>
-          <w:t xml:space="preserve"> </w:t>
-        </w:r>
-      </w:ins>
+      <w:r>
+        <w:t xml:space="preserve">adaptation-based </w:t>
+      </w:r>
       <w:r>
         <w:t>framework</w:t>
       </w:r>
-      <w:ins w:id="13" w:author="Young, E.S. (Ethan)" w:date="2023-02-28T09:59:00Z">
-        <w:r>
-          <w:t>s</w:t>
-        </w:r>
-      </w:ins>
+      <w:r>
+        <w:t>s</w:t>
+      </w:r>
       <w:r>
         <w:t xml:space="preserve"> was to inspire </w:t>
       </w:r>
@@ -624,45 +546,17 @@
         <w:t>more well-rounded view</w:t>
       </w:r>
       <w:r>
-        <w:t xml:space="preserve"> of</w:t>
-      </w:r>
-      <w:del w:id="14" w:author="Young, E.S. (Ethan)" w:date="2023-02-28T09:59:00Z">
-        <w:r>
-          <w:delText xml:space="preserve"> stress,</w:delText>
-        </w:r>
-      </w:del>
-      <w:r>
-        <w:t xml:space="preserve"> adversity</w:t>
-      </w:r>
-      <w:del w:id="15" w:author="Young, E.S. (Ethan)" w:date="2023-02-28T09:59:00Z">
-        <w:r>
-          <w:delText>,</w:delText>
-        </w:r>
-      </w:del>
-      <w:r>
-        <w:t xml:space="preserve"> and</w:t>
-      </w:r>
-      <w:ins w:id="16" w:author="Young, E.S. (Ethan)" w:date="2023-02-28T09:59:00Z">
-        <w:r>
-          <w:t xml:space="preserve"> its influence on abilities</w:t>
-        </w:r>
-      </w:ins>
-      <w:del w:id="17" w:author="Young, E.S. (Ethan)" w:date="2023-02-28T09:59:00Z">
-        <w:r>
-          <w:delText xml:space="preserve"> </w:delText>
-        </w:r>
-        <w:r>
-          <w:delText>skill development</w:delText>
-        </w:r>
-      </w:del>
+        <w:t xml:space="preserve"> of adversity and</w:t>
+      </w:r>
+      <w:r>
+        <w:t xml:space="preserve"> its influence on abilities</w:t>
+      </w:r>
       <w:r>
         <w:t>—one that incorporated the</w:t>
       </w:r>
-      <w:ins w:id="18" w:author="Young, E.S. (Ethan)" w:date="2023-02-28T10:01:00Z">
-        <w:r>
-          <w:t xml:space="preserve"> both the struggles and</w:t>
-        </w:r>
-      </w:ins>
+      <w:r>
+        <w:t xml:space="preserve"> both the struggles and</w:t>
+      </w:r>
       <w:r>
         <w:t xml:space="preserve"> strengths of people from disadvantaged ba</w:t>
       </w:r>
@@ -755,21 +649,9 @@
       <w:pPr>
         <w:spacing w:line="480" w:lineRule="auto"/>
         <w:ind w:firstLine="720"/>
-        <w:rPr>
-          <w:ins w:id="19" w:author="Young, E.S. (Ethan)" w:date="2023-02-28T15:54:00Z"/>
-        </w:rPr>
-      </w:pPr>
-      <w:commentRangeStart w:id="20"/>
-      <w:r>
-        <w:t xml:space="preserve">To draw this map, </w:t>
-      </w:r>
-      <w:del w:id="21" w:author="Young, E.S. (Ethan)" w:date="2023-02-28T14:36:00Z">
-        <w:r>
-          <w:delText xml:space="preserve">adaptation-based </w:delText>
-        </w:r>
-      </w:del>
-      <w:r>
-        <w:t>research has</w:t>
+      </w:pPr>
+      <w:r>
+        <w:t>To draw this map, research has</w:t>
       </w:r>
       <w:r>
         <w:t xml:space="preserve"> used </w:t>
@@ -777,534 +659,237 @@
       <w:r>
         <w:t xml:space="preserve">confirmatory </w:t>
       </w:r>
-      <w:del w:id="22" w:author="Young, E.S. (Ethan)" w:date="2023-02-28T15:33:00Z">
-        <w:r>
-          <w:delText xml:space="preserve">research </w:delText>
-        </w:r>
-      </w:del>
-      <w:ins w:id="23" w:author="Young, E.S. (Ethan)" w:date="2023-02-28T15:33:00Z">
-        <w:r>
-          <w:t>study</w:t>
-        </w:r>
-        <w:r>
-          <w:t xml:space="preserve"> </w:t>
-        </w:r>
-      </w:ins>
-      <w:r>
-        <w:t>designs</w:t>
-      </w:r>
-      <w:del w:id="24" w:author="Young, E.S. (Ethan)" w:date="2023-02-28T10:02:00Z">
-        <w:r>
-          <w:delText xml:space="preserve"> </w:delText>
-        </w:r>
-        <w:r>
-          <w:delText xml:space="preserve">constructed </w:delText>
-        </w:r>
-        <w:r>
-          <w:delText>with</w:delText>
-        </w:r>
-        <w:r>
-          <w:delText xml:space="preserve"> </w:delText>
-        </w:r>
-        <w:r>
-          <w:delText>adaptive</w:delText>
-        </w:r>
-        <w:r>
-          <w:delText xml:space="preserve"> </w:delText>
-        </w:r>
-        <w:r>
-          <w:delText>logic</w:delText>
-        </w:r>
-      </w:del>
+      <w:r>
+        <w:t xml:space="preserve">study </w:t>
+      </w:r>
+      <w:r>
+        <w:t>designs.</w:t>
+      </w:r>
+      <w:r>
+        <w:t xml:space="preserve"> </w:t>
+      </w:r>
+      <w:r>
+        <w:t>Research</w:t>
+      </w:r>
+      <w:r>
+        <w:t>ers</w:t>
+      </w:r>
+      <w:r>
+        <w:t xml:space="preserve"> identif</w:t>
+      </w:r>
+      <w:r>
+        <w:t>y</w:t>
+      </w:r>
+      <w:r>
+        <w:t xml:space="preserve"> a specific</w:t>
+      </w:r>
+      <w:r>
+        <w:t xml:space="preserve"> challenge </w:t>
+      </w:r>
+      <w:r>
+        <w:t>posed by</w:t>
+      </w:r>
+      <w:r>
+        <w:t xml:space="preserve"> a dimension of</w:t>
+      </w:r>
+      <w:r>
+        <w:t xml:space="preserve"> adversity and </w:t>
+      </w:r>
+      <w:r>
+        <w:t>the abilities needed to meet those</w:t>
+      </w:r>
+      <w:r>
+        <w:t xml:space="preserve"> challenges.</w:t>
+      </w:r>
+      <w:r>
+        <w:t xml:space="preserve"> </w:t>
+      </w:r>
+      <w:r>
+        <w:t>A</w:t>
+      </w:r>
+      <w:r>
+        <w:t>n</w:t>
+      </w:r>
+      <w:r>
+        <w:t xml:space="preserve"> intuitive bridge</w:t>
+      </w:r>
+      <w:r>
+        <w:t xml:space="preserve"> </w:t>
+      </w:r>
+      <w:r>
+        <w:t xml:space="preserve">is built </w:t>
+      </w:r>
+      <w:r>
+        <w:t>between a</w:t>
+      </w:r>
+      <w:r>
+        <w:t xml:space="preserve">n ability </w:t>
+      </w:r>
+      <w:r>
+        <w:t xml:space="preserve">and </w:t>
+      </w:r>
+      <w:r>
+        <w:t>an environmental challenge</w:t>
+      </w:r>
+      <w:r>
+        <w:t xml:space="preserve"> and </w:t>
+      </w:r>
+      <w:r>
+        <w:t xml:space="preserve">a </w:t>
+      </w:r>
+      <w:r>
+        <w:t>confirmatory study idea is born</w:t>
+      </w:r>
       <w:r>
         <w:t>.</w:t>
       </w:r>
       <w:r>
         <w:t xml:space="preserve"> </w:t>
       </w:r>
-      <w:ins w:id="25" w:author="Young, E.S. (Ethan)" w:date="2023-02-28T15:52:00Z">
-        <w:r>
-          <w:t xml:space="preserve">Research identifies </w:t>
-        </w:r>
-      </w:ins>
-      <w:del w:id="26" w:author="Young, E.S. (Ethan)" w:date="2023-02-28T10:02:00Z">
-        <w:r>
-          <w:delText xml:space="preserve">The </w:delText>
-        </w:r>
-        <w:r>
-          <w:delText>idea behind an</w:delText>
-        </w:r>
-        <w:r>
-          <w:delText xml:space="preserve"> adaptive confirmatory </w:delText>
-        </w:r>
-      </w:del>
-      <w:del w:id="27" w:author="Young, E.S. (Ethan)" w:date="2023-02-28T15:34:00Z">
-        <w:r>
-          <w:delText>approach</w:delText>
-        </w:r>
-        <w:r>
-          <w:delText xml:space="preserve"> </w:delText>
-        </w:r>
-      </w:del>
-      <w:del w:id="28" w:author="Young, E.S. (Ethan)" w:date="2023-02-28T10:03:00Z">
-        <w:r>
-          <w:delText xml:space="preserve">is </w:delText>
-        </w:r>
-      </w:del>
-      <w:del w:id="29" w:author="Young, E.S. (Ethan)" w:date="2023-02-28T10:04:00Z">
-        <w:r>
-          <w:delText xml:space="preserve">that adversity should shape skills that </w:delText>
-        </w:r>
-      </w:del>
-      <w:del w:id="30" w:author="Young, E.S. (Ethan)" w:date="2023-02-28T15:34:00Z">
-        <w:r>
-          <w:delText>help people solve fitness-related challenges</w:delText>
-        </w:r>
-        <w:r>
-          <w:delText>.</w:delText>
-        </w:r>
-        <w:r>
-          <w:delText xml:space="preserve"> </w:delText>
-        </w:r>
-        <w:commentRangeEnd w:id="20"/>
-        <w:r>
-          <w:rPr>
-            <w:rStyle w:val="CommentReference"/>
-          </w:rPr>
-          <w:commentReference w:id="20"/>
-        </w:r>
-        <w:r>
-          <w:delText>This</w:delText>
-        </w:r>
-        <w:r>
-          <w:delText xml:space="preserve"> prompts researchers to </w:delText>
-        </w:r>
-      </w:del>
-      <w:del w:id="31" w:author="Young, E.S. (Ethan)" w:date="2023-02-28T15:52:00Z">
-        <w:r>
-          <w:delText xml:space="preserve">think about </w:delText>
-        </w:r>
-        <w:r>
-          <w:delText xml:space="preserve">the </w:delText>
-        </w:r>
-        <w:r>
-          <w:delText>specific</w:delText>
-        </w:r>
-      </w:del>
-      <w:ins w:id="32" w:author="Young, E.S. (Ethan)" w:date="2023-02-28T15:52:00Z">
-        <w:r>
-          <w:t>a specific</w:t>
-        </w:r>
-      </w:ins>
-      <w:r>
-        <w:t xml:space="preserve"> challenge</w:t>
-      </w:r>
-      <w:del w:id="33" w:author="Young, E.S. (Ethan)" w:date="2023-02-28T15:52:00Z">
-        <w:r>
-          <w:delText>s</w:delText>
-        </w:r>
-      </w:del>
-      <w:r>
-        <w:t xml:space="preserve"> </w:t>
-      </w:r>
-      <w:ins w:id="34" w:author="Young, E.S. (Ethan)" w:date="2023-02-28T10:04:00Z">
-        <w:r>
-          <w:t>posed by</w:t>
-        </w:r>
-      </w:ins>
-      <w:ins w:id="35" w:author="Young, E.S. (Ethan)" w:date="2023-02-28T14:24:00Z">
-        <w:r>
-          <w:t xml:space="preserve"> adversity</w:t>
-        </w:r>
-      </w:ins>
-      <w:ins w:id="36" w:author="Young, E.S. (Ethan)" w:date="2023-02-28T14:25:00Z">
-        <w:r>
-          <w:t xml:space="preserve"> and </w:t>
-        </w:r>
-      </w:ins>
-      <w:ins w:id="37" w:author="Young, E.S. (Ethan)" w:date="2023-02-28T15:34:00Z">
-        <w:r>
-          <w:t>the</w:t>
-        </w:r>
-      </w:ins>
-      <w:ins w:id="38" w:author="Young, E.S. (Ethan)" w:date="2023-02-28T15:35:00Z">
-        <w:r>
-          <w:t xml:space="preserve"> abilities needed to meet those</w:t>
-        </w:r>
-      </w:ins>
-      <w:ins w:id="39" w:author="Young, E.S. (Ethan)" w:date="2023-02-28T14:25:00Z">
-        <w:r>
-          <w:t xml:space="preserve"> challenges.</w:t>
-        </w:r>
-      </w:ins>
-      <w:commentRangeStart w:id="40"/>
-      <w:del w:id="41" w:author="Young, E.S. (Ethan)" w:date="2023-02-28T10:05:00Z">
-        <w:r>
-          <w:delText>adversity</w:delText>
-        </w:r>
-        <w:r>
-          <w:delText xml:space="preserve"> might</w:delText>
-        </w:r>
-        <w:r>
-          <w:delText xml:space="preserve"> pos</w:delText>
-        </w:r>
-        <w:r>
-          <w:delText>e</w:delText>
-        </w:r>
-        <w:r>
-          <w:delText xml:space="preserve"> </w:delText>
-        </w:r>
-        <w:commentRangeEnd w:id="40"/>
-        <w:r>
-          <w:rPr>
-            <w:rStyle w:val="CommentReference"/>
-          </w:rPr>
-          <w:commentReference w:id="40"/>
-        </w:r>
-      </w:del>
-      <w:del w:id="42" w:author="Young, E.S. (Ethan)" w:date="2023-02-28T14:25:00Z">
-        <w:r>
-          <w:delText xml:space="preserve">and the </w:delText>
-        </w:r>
-        <w:r>
-          <w:delText xml:space="preserve">abilities </w:delText>
-        </w:r>
-        <w:r>
-          <w:delText>people need to meet them</w:delText>
-        </w:r>
-        <w:r>
-          <w:delText>.</w:delText>
-        </w:r>
-      </w:del>
-      <w:r>
-        <w:t xml:space="preserve"> </w:t>
-      </w:r>
-      <w:del w:id="43" w:author="Young, E.S. (Ethan)" w:date="2023-02-28T15:35:00Z">
-        <w:r>
-          <w:delText xml:space="preserve">The researcher uses this logic to build </w:delText>
-        </w:r>
-      </w:del>
-      <w:ins w:id="44" w:author="Young, E.S. (Ethan)" w:date="2023-02-28T15:35:00Z">
-        <w:r>
-          <w:t>A</w:t>
-        </w:r>
-      </w:ins>
-      <w:del w:id="45" w:author="Young, E.S. (Ethan)" w:date="2023-02-28T15:35:00Z">
-        <w:r>
-          <w:delText>a</w:delText>
-        </w:r>
-      </w:del>
-      <w:r>
-        <w:t>n</w:t>
-      </w:r>
-      <w:r>
-        <w:t xml:space="preserve"> intuitive bridge</w:t>
-      </w:r>
-      <w:r>
-        <w:t xml:space="preserve"> </w:t>
-      </w:r>
-      <w:ins w:id="46" w:author="Young, E.S. (Ethan)" w:date="2023-02-28T15:52:00Z">
-        <w:r>
-          <w:t xml:space="preserve">is built </w:t>
-        </w:r>
-      </w:ins>
-      <w:r>
-        <w:t>between a</w:t>
-      </w:r>
-      <w:ins w:id="47" w:author="Young, E.S. (Ethan)" w:date="2023-02-28T15:52:00Z">
-        <w:r>
-          <w:t xml:space="preserve">n ability </w:t>
-        </w:r>
-      </w:ins>
-      <w:del w:id="48" w:author="Young, E.S. (Ethan)" w:date="2023-02-28T15:52:00Z">
-        <w:r>
-          <w:delText xml:space="preserve"> skill </w:delText>
-        </w:r>
-      </w:del>
-      <w:r>
-        <w:t xml:space="preserve">and </w:t>
-      </w:r>
-      <w:del w:id="49" w:author="Young, E.S. (Ethan)" w:date="2023-02-28T15:52:00Z">
-        <w:r>
-          <w:delText>an environment</w:delText>
-        </w:r>
-      </w:del>
-      <w:ins w:id="50" w:author="Young, E.S. (Ethan)" w:date="2023-02-28T15:52:00Z">
-        <w:r>
-          <w:t>an environmental c</w:t>
-        </w:r>
-      </w:ins>
-      <w:ins w:id="51" w:author="Young, E.S. (Ethan)" w:date="2023-02-28T15:53:00Z">
-        <w:r>
-          <w:t>hallenge</w:t>
-        </w:r>
-      </w:ins>
+      <w:r>
+        <w:t>This approach</w:t>
+      </w:r>
+      <w:r>
+        <w:t xml:space="preserve"> has </w:t>
+      </w:r>
+      <w:r>
+        <w:t xml:space="preserve">uncovered a handful of </w:t>
+      </w:r>
+      <w:r>
+        <w:t xml:space="preserve">interesting </w:t>
+      </w:r>
+      <w:r>
+        <w:t xml:space="preserve">adversity-enhanced </w:t>
+      </w:r>
+      <w:r>
+        <w:t xml:space="preserve">abilities. For example, </w:t>
+      </w:r>
+      <w:r>
+        <w:t>past work has reasoned that</w:t>
+      </w:r>
+      <w:r>
+        <w:t xml:space="preserve"> constantly changing environments </w:t>
+      </w:r>
+      <w:r>
+        <w:t>might shape</w:t>
+      </w:r>
+      <w:r>
+        <w:t xml:space="preserve"> the ability to track and respond to changes</w:t>
+      </w:r>
       <w:r>
         <w:t xml:space="preserve"> and </w:t>
       </w:r>
-      <w:del w:id="52" w:author="Young, E.S. (Ethan)" w:date="2023-02-28T15:35:00Z">
-        <w:r>
-          <w:delText xml:space="preserve">a </w:delText>
-        </w:r>
-      </w:del>
-      <w:ins w:id="53" w:author="Young, E.S. (Ethan)" w:date="2023-02-28T15:35:00Z">
-        <w:r>
-          <w:t>a</w:t>
-        </w:r>
-        <w:r>
-          <w:t xml:space="preserve"> </w:t>
-        </w:r>
-      </w:ins>
-      <w:r>
-        <w:t xml:space="preserve">confirmatory </w:t>
-      </w:r>
-      <w:del w:id="54" w:author="Young, E.S. (Ethan)" w:date="2023-02-28T10:05:00Z">
-        <w:r>
-          <w:delText xml:space="preserve">research </w:delText>
-        </w:r>
-      </w:del>
-      <w:r>
-        <w:t>study idea is born</w:t>
-      </w:r>
-      <w:r>
-        <w:t>.</w:t>
-      </w:r>
-      <w:r>
-        <w:t xml:space="preserve"> </w:t>
-      </w:r>
-      <w:del w:id="55" w:author="Young, E.S. (Ethan)" w:date="2023-02-28T15:35:00Z">
-        <w:r>
-          <w:delText>They then set out to</w:delText>
-        </w:r>
-        <w:r>
-          <w:delText xml:space="preserve"> measure </w:delText>
-        </w:r>
-        <w:r>
-          <w:delText>an e</w:delText>
-        </w:r>
-        <w:r>
-          <w:delText>xposure to adversity</w:delText>
-        </w:r>
-        <w:r>
-          <w:delText xml:space="preserve">, performance on a </w:delText>
-        </w:r>
-        <w:r>
-          <w:delText>skill</w:delText>
-        </w:r>
-        <w:r>
-          <w:delText xml:space="preserve">, </w:delText>
-        </w:r>
-        <w:r>
-          <w:delText xml:space="preserve">and look for enhanced </w:delText>
-        </w:r>
-        <w:r>
-          <w:delText>performance.</w:delText>
-        </w:r>
-      </w:del>
-      <w:ins w:id="56" w:author="Young, E.S. (Ethan)" w:date="2023-02-28T14:26:00Z">
-        <w:r>
-          <w:t>This approach</w:t>
-        </w:r>
-      </w:ins>
-      <w:ins w:id="57" w:author="Young, E.S. (Ethan)" w:date="2023-02-28T15:35:00Z">
-        <w:r>
-          <w:t xml:space="preserve"> has </w:t>
-        </w:r>
-      </w:ins>
-      <w:ins w:id="58" w:author="Young, E.S. (Ethan)" w:date="2023-02-28T14:26:00Z">
-        <w:r>
-          <w:t xml:space="preserve">uncovered a handful </w:t>
-        </w:r>
-      </w:ins>
-      <w:ins w:id="59" w:author="Young, E.S. (Ethan)" w:date="2023-02-28T14:27:00Z">
-        <w:r>
-          <w:t xml:space="preserve">of </w:t>
-        </w:r>
-      </w:ins>
-      <w:ins w:id="60" w:author="Young, E.S. (Ethan)" w:date="2023-02-28T15:35:00Z">
-        <w:r>
-          <w:t xml:space="preserve">interesting </w:t>
-        </w:r>
-      </w:ins>
-      <w:ins w:id="61" w:author="Young, E.S. (Ethan)" w:date="2023-02-28T14:26:00Z">
-        <w:r>
-          <w:t xml:space="preserve">adversity-enhanced </w:t>
-        </w:r>
-      </w:ins>
-      <w:ins w:id="62" w:author="Young, E.S. (Ethan)" w:date="2023-02-28T15:37:00Z">
-        <w:r>
-          <w:t>abilities</w:t>
-        </w:r>
-      </w:ins>
-      <w:ins w:id="63" w:author="Young, E.S. (Ethan)" w:date="2023-02-28T15:36:00Z">
-        <w:r>
-          <w:t xml:space="preserve">. For example, </w:t>
-        </w:r>
-      </w:ins>
-      <w:ins w:id="64" w:author="Young, E.S. (Ethan)" w:date="2023-02-28T15:37:00Z">
-        <w:r>
-          <w:t xml:space="preserve">research has investigated the abilities shaped by </w:t>
-        </w:r>
-      </w:ins>
-      <w:ins w:id="65" w:author="Young, E.S. (Ethan)" w:date="2023-02-28T15:36:00Z">
-        <w:r>
-          <w:t>unpredictable environments,</w:t>
-        </w:r>
-      </w:ins>
-      <w:ins w:id="66" w:author="Young, E.S. (Ethan)" w:date="2023-02-28T14:26:00Z">
-        <w:r>
-          <w:t xml:space="preserve"> including attention-shifting </w:t>
-        </w:r>
-        <w:r>
-          <w:fldChar w:fldCharType="begin"/>
-        </w:r>
-        <w:r>
-          <w:instrText xml:space="preserve"> ADDIN ZOTERO_ITEM CSL_CITATION {"citationID":"y3TSy56J","properties":{"formattedCitation":"(Fields et al., 2021; Mittal et al., 2015)","plainCitation":"(Fields et al., 2021; Mittal et al., 2015)","noteIndex":0},"citationItems":[{"id":883,"uris":["http://zotero.org/users/2628991/items/RS6F7XNU"],"itemData":{"id":883,"type":"article-journal","abstract":"Cognitive control is typically described as disrupted following exposure to early caregiving instability. While much of the work within this field has approached cognitive control broadly, evidence from adults retrospectively reporting early-life instability has shown more nuanced effects on cognitive control, even demonstrating enhancements in certain subdomains. That is, exposure to unstable caregiving may disrupt some areas of cognitive control, yet promote adaptation in others. Here, we investigated three domains of cognitive control in a sample of school-age children (N = 275, Age = 6-12 years) as a function of early caregiving instability, defined as the total number of caregiving switches. Results demonstrated that caregiving instability was associated with reduced response inhibition (Go/No-Go) and attentional control (Flanker), but enhanced cognitive flexibility (Dimensional Change Card Sort Task Switching). Conversely, there were no statistically significant associations with group (i.e., institutional care versus foster care) or maltreatment exposure and these patterns. These findings build on the specialization framework, suggesting that caregiving instability results in both decrements and enhancements in children's cognitive control, consistent with the hypothesis that cognitive control development is scaffolded by early environmental pressures.","container-title":"Developmental Science","DOI":"10/gj7gh7","ISSN":"1467-7687","issue":"6","language":"en","note":"_eprint: https://onlinelibrary.wiley.com/doi/pdf/10.1111/desc.13133","page":"e13133","source":"Wiley Online Library","title":"Adaptation in the face of adversity: Decrements and enhancements in children's cognitive control behavior following early caregiving instability","title-short":"Adaptation in the face of adversity","volume":"24","author":[{"family":"Fields","given":"Andrea"},{"family":"Bloom","given":"Paul A."},{"family":"VanTieghem","given":"Michelle"},{"family":"Harmon","given":"Chelsea"},{"family":"Choy","given":"Tricia"},{"family":"Camacho","given":"Nicolas L."},{"family":"Gibson","given":"Lisa"},{"family":"Umbach","given":"Rebecca"},{"family":"Heleniak","given":"Charlotte"},{"family":"Tottenham","given":"Nim"}],"issued":{"date-parts":[["2021"]]},"citation-key":"fields2021"}},{"id":415,"uris":["http://zotero.org/users/2628991/items/J9FTBGEY"],"itemData":{"id":415,"type":"article-journal","abstract":"Can growing up in a stressful childhood environment enhance certain cognitive functions? Drawing participants from higher-income and lower-income backgrounds, we tested how adults who grew up in harsh or unpredictable environments fared on 2 types of executive function tasks: inhibition and shifting. People who experienced unpredictable childhoods performed worse at inhibition (overriding dominant responses), but performed better at shifting (efficiently switching between different tasks). This finding is consistent with the notion that shifting, but not inhibition, is especially useful in unpredictable environments. Importantly, differences in executive function between people who experienced unpredictable versus predictable childhoods emerged only when they were tested in uncertain contexts. This catalyst suggests that some individual differences related to early life experience are manifested under conditions of uncertainty in adulthood. Viewed as a whole, these findings indicate that adverse childhood environments do not universally impair mental functioning, but can actually enhance specific types of cognitive performance in the face of uncertainty.","container-title":"Journal of Personality and Social Psychology","DOI":"10.1037/pspi0000028","ISSN":"0022-3514","issue":"4","journalAbbreviation":"J. Pers. Soc. Psychol.","language":"English","license":"All rights reserved","note":"WOS:000361885400003","page":"604-621","source":"Web of Science","title":"Cognitive adaptations to stressful environments: When childhood adversity enhances adult executive function.","title-short":"Cognitive Adaptations to Stressful Environments","volume":"109","author":[{"family":"Mittal","given":"Chiraag"},{"family":"Griskevicius","given":"Vladas"},{"family":"Simpson","given":"Jeffry A."},{"family":"Sung","given":"Sooyeon"},{"family":"Young","given":"Ethan S."}],"issued":{"date-parts":[["2015",10]]},"citation-key":"mittal2015"}}],"schema":"https://github.com/citation-style-language/schema/raw/master/csl-citation.json"} </w:instrText>
-        </w:r>
-        <w:r>
-          <w:fldChar w:fldCharType="separate"/>
-        </w:r>
-        <w:r>
-          <w:rPr>
-            <w:noProof/>
-          </w:rPr>
-          <w:t>(Fields et al., 2021; Mittal et al., 2015)</w:t>
-        </w:r>
-        <w:r>
-          <w:fldChar w:fldCharType="end"/>
-        </w:r>
-      </w:ins>
-      <w:ins w:id="67" w:author="Young, E.S. (Ethan)" w:date="2023-02-28T15:37:00Z">
-        <w:r>
-          <w:t xml:space="preserve"> and</w:t>
-        </w:r>
-      </w:ins>
-      <w:ins w:id="68" w:author="Young, E.S. (Ethan)" w:date="2023-02-28T14:26:00Z">
-        <w:r>
-          <w:t xml:space="preserve"> working memory updating </w:t>
-        </w:r>
-        <w:r>
-          <w:fldChar w:fldCharType="begin"/>
-        </w:r>
-      </w:ins>
+      <w:r>
+        <w:t xml:space="preserve">studies </w:t>
+      </w:r>
+      <w:r>
+        <w:t xml:space="preserve">have </w:t>
+      </w:r>
+      <w:r>
+        <w:t>shown</w:t>
+      </w:r>
+      <w:r>
+        <w:t xml:space="preserve"> that</w:t>
+      </w:r>
+      <w:r>
+        <w:t xml:space="preserve">, indeed, </w:t>
+      </w:r>
+      <w:r>
+        <w:t>unpredictable environments</w:t>
+      </w:r>
+      <w:r>
+        <w:t xml:space="preserve"> appear to enhance</w:t>
+      </w:r>
+      <w:r>
+        <w:t xml:space="preserve"> attention-shifting </w:t>
+      </w:r>
+      <w:r>
+        <w:fldChar w:fldCharType="begin"/>
+      </w:r>
+      <w:r>
+        <w:instrText xml:space="preserve"> ADDIN ZOTERO_ITEM CSL_CITATION {"citationID":"y3TSy56J","properties":{"formattedCitation":"(Fields et al., 2021; Mittal et al., 2015)","plainCitation":"(Fields et al., 2021; Mittal et al., 2015)","noteIndex":0},"citationItems":[{"id":883,"uris":["http://zotero.org/users/2628991/items/RS6F7XNU"],"itemData":{"id":883,"type":"article-journal","abstract":"Cognitive control is typically described as disrupted following exposure to early caregiving instability. While much of the work within this field has approached cognitive control broadly, evidence from adults retrospectively reporting early-life instability has shown more nuanced effects on cognitive control, even demonstrating enhancements in certain subdomains. That is, exposure to unstable caregiving may disrupt some areas of cognitive control, yet promote adaptation in others. Here, we investigated three domains of cognitive control in a sample of school-age children (N = 275, Age = 6-12 years) as a function of early caregiving instability, defined as the total number of caregiving switches. Results demonstrated that caregiving instability was associated with reduced response inhibition (Go/No-Go) and attentional control (Flanker), but enhanced cognitive flexibility (Dimensional Change Card Sort Task Switching). Conversely, there were no statistically significant associations with group (i.e., institutional care versus foster care) or maltreatment exposure and these patterns. These findings build on the specialization framework, suggesting that caregiving instability results in both decrements and enhancements in children's cognitive control, consistent with the hypothesis that cognitive control development is scaffolded by early environmental pressures.","container-title":"Developmental Science","DOI":"10/gj7gh7","ISSN":"1467-7687","issue":"6","language":"en","note":"_eprint: https://onlinelibrary.wiley.com/doi/pdf/10.1111/desc.13133","page":"e13133","source":"Wiley Online Library","title":"Adaptation in the face of adversity: Decrements and enhancements in children's cognitive control behavior following early caregiving instability","title-short":"Adaptation in the face of adversity","volume":"24","author":[{"family":"Fields","given":"Andrea"},{"family":"Bloom","given":"Paul A."},{"family":"VanTieghem","given":"Michelle"},{"family":"Harmon","given":"Chelsea"},{"family":"Choy","given":"Tricia"},{"family":"Camacho","given":"Nicolas L."},{"family":"Gibson","given":"Lisa"},{"family":"Umbach","given":"Rebecca"},{"family":"Heleniak","given":"Charlotte"},{"family":"Tottenham","given":"Nim"}],"issued":{"date-parts":[["2021"]]},"citation-key":"fields2021"}},{"id":415,"uris":["http://zotero.org/users/2628991/items/J9FTBGEY"],"itemData":{"id":415,"type":"article-journal","abstract":"Can growing up in a stressful childhood environment enhance certain cognitive functions? Drawing participants from higher-income and lower-income backgrounds, we tested how adults who grew up in harsh or unpredictable environments fared on 2 types of executive function tasks: inhibition and shifting. People who experienced unpredictable childhoods performed worse at inhibition (overriding dominant responses), but performed better at shifting (efficiently switching between different tasks). This finding is consistent with the notion that shifting, but not inhibition, is especially useful in unpredictable environments. Importantly, differences in executive function between people who experienced unpredictable versus predictable childhoods emerged only when they were tested in uncertain contexts. This catalyst suggests that some individual differences related to early life experience are manifested under conditions of uncertainty in adulthood. Viewed as a whole, these findings indicate that adverse childhood environments do not universally impair mental functioning, but can actually enhance specific types of cognitive performance in the face of uncertainty.","container-title":"Journal of Personality and Social Psychology","DOI":"10.1037/pspi0000028","ISSN":"0022-3514","issue":"4","journalAbbreviation":"J. Pers. Soc. Psychol.","language":"English","license":"All rights reserved","note":"WOS:000361885400003","page":"604-621","source":"Web of Science","title":"Cognitive adaptations to stressful environments: When childhood adversity enhances adult executive function.","title-short":"Cognitive Adaptations to Stressful Environments","volume":"109","author":[{"family":"Mittal","given":"Chiraag"},{"family":"Griskevicius","given":"Vladas"},{"family":"Simpson","given":"Jeffry A."},{"family":"Sung","given":"Sooyeon"},{"family":"Young","given":"Ethan S."}],"issued":{"date-parts":[["2015",10]]},"citation-key":"mittal2015"}}],"schema":"https://github.com/citation-style-language/schema/raw/master/csl-citation.json"} </w:instrText>
+      </w:r>
+      <w:r>
+        <w:fldChar w:fldCharType="separate"/>
+      </w:r>
+      <w:r>
+        <w:rPr>
+          <w:noProof/>
+        </w:rPr>
+        <w:t>(Fields et al., 2021; Mittal et al., 2015)</w:t>
+      </w:r>
+      <w:r>
+        <w:fldChar w:fldCharType="end"/>
+      </w:r>
+      <w:r>
+        <w:t xml:space="preserve"> and</w:t>
+      </w:r>
+      <w:r>
+        <w:t xml:space="preserve"> working memory updating </w:t>
+      </w:r>
+      <w:r>
+        <w:fldChar w:fldCharType="begin"/>
+      </w:r>
       <w:r>
         <w:instrText xml:space="preserve"> ADDIN ZOTERO_ITEM CSL_CITATION {"citationID":"61wWvead","properties":{"formattedCitation":"(Young et al., 2018, 2022)","plainCitation":"(Young et al., 2018, 2022)","noteIndex":0},"citationItems":[{"id":727,"uris":["http://zotero.org/users/2628991/items/GZ6XI9ML"],"itemData":{"id":727,"type":"article-journal","abstract":"Although growing up in an adverse childhood environment tends to impair cognitive functions, evolutionary-developmental theory suggests that this might be only one part of the story. A person’s mind may instead become developmentally specialized and potentially enhanced for solving problems in the types of environments in which the person grew up. In the current research, we tested whether these specialized advantages in cognitive function might be sensitized to emerge in currently uncertain contexts. We refer to this as the sensitized-specialization hypothesis. We conducted experimental tests of this hypothesis in the domain of working memory, examining how growing up in unpredictable versus predictable environments affects different facets of working memory. Although growing up in an unpredictable environment is typically associated with impairments in working memory, we show that this type of environment is positively associated with those aspects of working memory that are useful in rapidly changing environments. Importantly, these effects emerged only when the current context was uncertain. These theoretically derived findings suggest that childhood environments shape, rather than uniformly impair, cognitive functions. (PsycINFO Database Record (c) 2018 APA, all rights reserved)","container-title":"Journal of Personality and Social Psychology","DOI":"10.1037/pspi0000124","ISSN":"1939-1315(Electronic),0022-3514(Print)","issue":"6","license":"All rights reserved","page":"891-908","source":"APA PsycNET","title":"Can an unpredictable childhood environment enhance working memory? Testing the sensitized-specialization hypothesis","title-short":"Can an unpredictable childhood environment enhance working memory?","volume":"114","author":[{"family":"Young","given":"Ethan S."},{"family":"Griskevicius","given":"Vladas"},{"family":"Simpson","given":"Jeffry A."},{"family":"Waters","given":"Theodore E. A."},{"family":"Mittal","given":"Chiraag"}],"issued":{"date-parts":[["2018"]]},"citation-key":"young2018"}},{"id":1013,"uris":["http://zotero.org/users/2628991/items/RAPD5CC8"],"itemData":{"id":1013,"type":"article-journal","abstract":"Adversity-exposed youth tend to score lower on cognitive tests. However, the hidden talents approach proposes some abilities are enhanced by adversity, especially under ecologically relevant conditions. Two versions of an attention-shifting and working memory updating task—one abstract, one ecological—were administered to 618 youth (Mage = 13.62, SDage = 0.81; 48.22% female; 64.56% White). Measures of environmental unpredictability, violence, and poverty were collected to test adversity × task version interactions. There were no interactions for attention shifting. For working memory updating, youth exposed to violence and poverty scored lower than their peers with abstract stimuli but almost just as well with ecological stimuli. These results are striking compared to contemporary developmental science, which often reports lowered performance among adversity-exposed youth.","container-title":"Child Development","DOI":"10.1111/cdev.13766","ISSN":"1467-8624","issue":"5","language":"en","note":"_eprint: https://onlinelibrary.wiley.com/doi/pdf/10.1111/cdev.13766","page":"1493-1510","source":"Wiley Online Library","title":"Hidden talents in context: Cognitive performance with abstract versus ecological stimuli among adversity-exposed youth","title-short":"Hidden talents in context","volume":"93","author":[{"family":"Young","given":"Ethan S."},{"family":"Frankenhuis","given":"Willem E."},{"family":"DelPriore","given":"Danielle J."},{"family":"Ellis","given":"Bruce J."}],"issued":{"date-parts":[["2022"]]},"citation-key":"young2022"}}],"schema":"https://github.com/citation-style-language/schema/raw/master/csl-citation.json"} </w:instrText>
       </w:r>
-      <w:ins w:id="69" w:author="Young, E.S. (Ethan)" w:date="2023-02-28T14:26:00Z">
-        <w:r>
-          <w:fldChar w:fldCharType="separate"/>
-        </w:r>
-      </w:ins>
+      <w:r>
+        <w:fldChar w:fldCharType="separate"/>
+      </w:r>
       <w:r>
         <w:rPr>
           <w:noProof/>
         </w:rPr>
         <w:t>(Young et al., 2018, 2022)</w:t>
       </w:r>
-      <w:ins w:id="70" w:author="Young, E.S. (Ethan)" w:date="2023-02-28T14:26:00Z">
-        <w:r>
-          <w:fldChar w:fldCharType="end"/>
-        </w:r>
-      </w:ins>
-      <w:ins w:id="71" w:author="Young, E.S. (Ethan)" w:date="2023-02-28T15:37:00Z">
-        <w:r>
-          <w:t>. The l</w:t>
-        </w:r>
-      </w:ins>
-      <w:ins w:id="72" w:author="Young, E.S. (Ethan)" w:date="2023-02-28T15:38:00Z">
-        <w:r>
-          <w:t>ogic in these studies is that constantly changing environments require the ability to track and respond to changes.</w:t>
-        </w:r>
-      </w:ins>
+      <w:r>
+        <w:fldChar w:fldCharType="end"/>
+      </w:r>
+      <w:r>
+        <w:t xml:space="preserve">. </w:t>
+      </w:r>
     </w:p>
     <w:p>
       <w:pPr>
         <w:spacing w:line="480" w:lineRule="auto"/>
         <w:ind w:firstLine="720"/>
-        <w:rPr>
-          <w:ins w:id="73" w:author="Young, E.S. (Ethan)" w:date="2023-02-28T15:48:00Z"/>
-        </w:rPr>
-      </w:pPr>
-      <w:ins w:id="74" w:author="Young, E.S. (Ethan)" w:date="2023-02-28T15:38:00Z">
-        <w:r>
-          <w:lastRenderedPageBreak/>
-          <w:t xml:space="preserve">In other </w:t>
-        </w:r>
-      </w:ins>
-      <w:ins w:id="75" w:author="Young, E.S. (Ethan)" w:date="2023-02-28T15:39:00Z">
-        <w:r>
-          <w:t>studies,</w:t>
-        </w:r>
-      </w:ins>
-      <w:ins w:id="76" w:author="Young, E.S. (Ethan)" w:date="2023-02-28T15:45:00Z">
-        <w:r>
-          <w:t xml:space="preserve"> </w:t>
-        </w:r>
-      </w:ins>
-      <w:ins w:id="77" w:author="Young, E.S. (Ethan)" w:date="2023-02-28T15:39:00Z">
-        <w:r>
-          <w:t>adaptive hypotheses</w:t>
-        </w:r>
-      </w:ins>
-      <w:ins w:id="78" w:author="Young, E.S. (Ethan)" w:date="2023-02-28T15:45:00Z">
-        <w:r>
-          <w:t xml:space="preserve"> have focused on test content</w:t>
-        </w:r>
-      </w:ins>
-      <w:ins w:id="79" w:author="Young, E.S. (Ethan)" w:date="2023-02-28T15:51:00Z">
-        <w:r>
-          <w:t>. Here,</w:t>
-        </w:r>
-      </w:ins>
-      <w:ins w:id="80" w:author="Young, E.S. (Ethan)" w:date="2023-02-28T15:53:00Z">
-        <w:r>
-          <w:t xml:space="preserve"> the idea </w:t>
-        </w:r>
-      </w:ins>
-      <w:ins w:id="81" w:author="Young, E.S. (Ethan)" w:date="2023-02-28T15:54:00Z">
-        <w:r>
-          <w:t>is the performance</w:t>
-        </w:r>
-        <w:r>
-          <w:t xml:space="preserve"> improves when testing content matches the lived experience of people exposed to</w:t>
-        </w:r>
-        <w:r>
-          <w:t xml:space="preserve"> </w:t>
-        </w:r>
-      </w:ins>
-      <w:ins w:id="82" w:author="Young, E.S. (Ethan)" w:date="2023-02-28T15:53:00Z">
-        <w:r>
-          <w:t>adversity</w:t>
-        </w:r>
-      </w:ins>
-      <w:ins w:id="83" w:author="Young, E.S. (Ethan)" w:date="2023-02-28T15:45:00Z">
-        <w:r>
-          <w:t xml:space="preserve">. </w:t>
-        </w:r>
-      </w:ins>
-      <w:ins w:id="84" w:author="Young, E.S. (Ethan)" w:date="2023-02-28T15:46:00Z">
-        <w:r>
-          <w:t xml:space="preserve">For example, </w:t>
-        </w:r>
-        <w:proofErr w:type="spellStart"/>
-        <w:r>
-          <w:t>Frankenhuis</w:t>
-        </w:r>
-        <w:proofErr w:type="spellEnd"/>
-        <w:r>
-          <w:t xml:space="preserve"> </w:t>
-        </w:r>
-      </w:ins>
-      <w:ins w:id="85" w:author="Young, E.S. (Ethan)" w:date="2023-02-28T15:47:00Z">
-        <w:r>
-          <w:t>and colleagues</w:t>
-        </w:r>
-      </w:ins>
-      <w:ins w:id="86" w:author="Young, E.S. (Ethan)" w:date="2023-02-28T15:46:00Z">
-        <w:r>
-          <w:t xml:space="preserve">  </w:t>
-        </w:r>
-      </w:ins>
+      </w:pPr>
+      <w:r>
+        <w:lastRenderedPageBreak/>
+        <w:t>A</w:t>
+      </w:r>
+      <w:r>
+        <w:t>daptive hypotheses</w:t>
+      </w:r>
+      <w:r>
+        <w:t xml:space="preserve"> have </w:t>
+      </w:r>
+      <w:r>
+        <w:t xml:space="preserve">also </w:t>
+      </w:r>
+      <w:r>
+        <w:t>focused on test</w:t>
+      </w:r>
+      <w:r>
+        <w:t>ing</w:t>
+      </w:r>
+      <w:r>
+        <w:t xml:space="preserve"> content. Here, the idea is the performance</w:t>
+      </w:r>
+      <w:r>
+        <w:t xml:space="preserve"> improves when testing content matches the lived experience of people exposed to</w:t>
+      </w:r>
+      <w:r>
+        <w:t xml:space="preserve"> adversity. For example, </w:t>
+      </w:r>
+      <w:proofErr w:type="spellStart"/>
+      <w:r>
+        <w:t>Frankenhuis</w:t>
+      </w:r>
+      <w:proofErr w:type="spellEnd"/>
+      <w:r>
+        <w:t xml:space="preserve"> and colleagues </w:t>
+      </w:r>
       <w:r>
         <w:fldChar w:fldCharType="begin"/>
       </w:r>
@@ -1323,101 +908,60 @@
       <w:r>
         <w:fldChar w:fldCharType="end"/>
       </w:r>
-      <w:ins w:id="87" w:author="Young, E.S. (Ethan)" w:date="2023-02-28T15:39:00Z">
-        <w:r>
-          <w:t xml:space="preserve"> </w:t>
-        </w:r>
-      </w:ins>
-      <w:ins w:id="88" w:author="Young, E.S. (Ethan)" w:date="2023-02-28T15:47:00Z">
-        <w:r>
-          <w:t>hypothesized</w:t>
-        </w:r>
-      </w:ins>
-      <w:ins w:id="89" w:author="Young, E.S. (Ethan)" w:date="2023-02-28T15:39:00Z">
-        <w:r>
-          <w:t xml:space="preserve"> that</w:t>
-        </w:r>
-      </w:ins>
-      <w:ins w:id="90" w:author="Young, E.S. (Ethan)" w:date="2023-02-28T15:41:00Z">
-        <w:r>
-          <w:t xml:space="preserve"> exposure to violence might enhanced</w:t>
-        </w:r>
-      </w:ins>
-      <w:ins w:id="91" w:author="Young, E.S. (Ethan)" w:date="2023-02-28T14:26:00Z">
-        <w:r>
-          <w:t xml:space="preserve"> </w:t>
-        </w:r>
-      </w:ins>
-      <w:ins w:id="92" w:author="Young, E.S. (Ethan)" w:date="2023-02-28T15:47:00Z">
-        <w:r>
-          <w:t xml:space="preserve">reasoning about </w:t>
-        </w:r>
-      </w:ins>
-      <w:ins w:id="93" w:author="Young, E.S. (Ethan)" w:date="2023-02-28T14:26:00Z">
-        <w:r>
-          <w:t xml:space="preserve">social dominance </w:t>
-        </w:r>
-      </w:ins>
-      <w:ins w:id="94" w:author="Young, E.S. (Ethan)" w:date="2023-02-28T15:47:00Z">
-        <w:r>
-          <w:t>hierarchies but not for neutral content, such as age.</w:t>
-        </w:r>
-      </w:ins>
-      <w:ins w:id="95" w:author="Young, E.S. (Ethan)" w:date="2023-02-28T15:42:00Z">
-        <w:r>
-          <w:t xml:space="preserve"> </w:t>
-        </w:r>
-      </w:ins>
-      <w:ins w:id="96" w:author="Young, E.S. (Ethan)" w:date="2023-02-28T16:00:00Z">
-        <w:r>
-          <w:t>Their design revealed that youth</w:t>
-        </w:r>
-        <w:r>
-          <w:t xml:space="preserve"> </w:t>
-        </w:r>
-        <w:r>
-          <w:t>exposed to more</w:t>
-        </w:r>
-        <w:r>
-          <w:t xml:space="preserve"> violence were equally, or more, accurate when memorizing social</w:t>
-        </w:r>
-        <w:r>
-          <w:t xml:space="preserve"> </w:t>
-        </w:r>
-        <w:r>
-          <w:t xml:space="preserve">dominance relationships than </w:t>
-        </w:r>
-      </w:ins>
-      <w:ins w:id="97" w:author="Young, E.S. (Ethan)" w:date="2023-02-28T16:01:00Z">
-        <w:r>
-          <w:t>youth exposed to less violence</w:t>
-        </w:r>
-      </w:ins>
-      <w:ins w:id="98" w:author="Young, E.S. (Ethan)" w:date="2023-02-28T16:00:00Z">
-        <w:r>
-          <w:t>.</w:t>
-        </w:r>
-      </w:ins>
-      <w:ins w:id="99" w:author="Young, E.S. (Ethan)" w:date="2023-02-28T16:01:00Z">
-        <w:r>
-          <w:t xml:space="preserve"> </w:t>
-        </w:r>
-      </w:ins>
-      <w:ins w:id="100" w:author="Young, E.S. (Ethan)" w:date="2023-02-28T15:48:00Z">
-        <w:r>
-          <w:t>Using a similar</w:t>
-        </w:r>
-      </w:ins>
-      <w:ins w:id="101" w:author="Young, E.S. (Ethan)" w:date="2023-02-28T15:49:00Z">
-        <w:r>
-          <w:t xml:space="preserve"> experimental</w:t>
-        </w:r>
-      </w:ins>
-      <w:ins w:id="102" w:author="Young, E.S. (Ethan)" w:date="2023-02-28T15:48:00Z">
-        <w:r>
-          <w:t xml:space="preserve"> design, Young and colleagues </w:t>
-        </w:r>
-      </w:ins>
+      <w:r>
+        <w:t xml:space="preserve"> </w:t>
+      </w:r>
+      <w:r>
+        <w:t>hypothesized</w:t>
+      </w:r>
+      <w:r>
+        <w:t xml:space="preserve"> that exposure to violence might enhanced</w:t>
+      </w:r>
+      <w:r>
+        <w:t xml:space="preserve"> </w:t>
+      </w:r>
+      <w:r>
+        <w:t xml:space="preserve">reasoning about </w:t>
+      </w:r>
+      <w:r>
+        <w:t xml:space="preserve">social dominance </w:t>
+      </w:r>
+      <w:r>
+        <w:t>hierarchies but not for neutral content, such as age.</w:t>
+      </w:r>
+      <w:r>
+        <w:t xml:space="preserve"> </w:t>
+      </w:r>
+      <w:r>
+        <w:t>Their design revealed that youth</w:t>
+      </w:r>
+      <w:r>
+        <w:t xml:space="preserve"> </w:t>
+      </w:r>
+      <w:r>
+        <w:t>exposed to more</w:t>
+      </w:r>
+      <w:r>
+        <w:t xml:space="preserve"> violence were equally, or more, accurate when memorizing social</w:t>
+      </w:r>
+      <w:r>
+        <w:t xml:space="preserve"> </w:t>
+      </w:r>
+      <w:r>
+        <w:t xml:space="preserve">dominance relationships than </w:t>
+      </w:r>
+      <w:r>
+        <w:t>youth exposed to less violence</w:t>
+      </w:r>
+      <w:r>
+        <w:t>.</w:t>
+      </w:r>
+      <w:r>
+        <w:t xml:space="preserve"> </w:t>
+      </w:r>
+      <w:r>
+        <w:t xml:space="preserve">Using a similar experimental design, Young and colleagues </w:t>
+      </w:r>
       <w:r>
         <w:fldChar w:fldCharType="begin"/>
       </w:r>
@@ -1436,265 +980,372 @@
       <w:r>
         <w:fldChar w:fldCharType="end"/>
       </w:r>
-      <w:ins w:id="103" w:author="Young, E.S. (Ethan)" w:date="2023-02-28T15:49:00Z">
-        <w:r>
-          <w:t xml:space="preserve"> examined how real world </w:t>
-        </w:r>
-      </w:ins>
-      <w:ins w:id="104" w:author="Young, E.S. (Ethan)" w:date="2023-02-28T15:50:00Z">
-        <w:r>
-          <w:t xml:space="preserve">compared to abstract </w:t>
-        </w:r>
-      </w:ins>
-      <w:ins w:id="105" w:author="Young, E.S. (Ethan)" w:date="2023-02-28T15:49:00Z">
-        <w:r>
-          <w:t xml:space="preserve">content affects performance on an attention shifting and working memory </w:t>
-        </w:r>
-      </w:ins>
-      <w:ins w:id="106" w:author="Young, E.S. (Ethan)" w:date="2023-02-28T15:50:00Z">
-        <w:r>
-          <w:t>test.</w:t>
-        </w:r>
-      </w:ins>
-      <w:ins w:id="107" w:author="Young, E.S. (Ethan)" w:date="2023-02-28T15:55:00Z">
-        <w:r>
-          <w:t xml:space="preserve"> They found that adversity-exposed youth scored higher on working memory updating tasks wit</w:t>
-        </w:r>
-      </w:ins>
-      <w:ins w:id="108" w:author="Young, E.S. (Ethan)" w:date="2023-02-28T15:56:00Z">
-        <w:r>
-          <w:t>h</w:t>
-        </w:r>
-      </w:ins>
-      <w:ins w:id="109" w:author="Young, E.S. (Ethan)" w:date="2023-02-28T15:55:00Z">
-        <w:r>
-          <w:t xml:space="preserve"> real world </w:t>
-        </w:r>
-      </w:ins>
-      <w:ins w:id="110" w:author="Young, E.S. (Ethan)" w:date="2023-02-28T15:56:00Z">
-        <w:r>
-          <w:t>compared to abstract content.</w:t>
-        </w:r>
-      </w:ins>
+      <w:r>
+        <w:t xml:space="preserve"> examined how real world compared to abstract </w:t>
+      </w:r>
+      <w:r>
+        <w:t>testing stimuli</w:t>
+      </w:r>
+      <w:r>
+        <w:t xml:space="preserve"> affects performance on an attention shifting and working memory test.</w:t>
+      </w:r>
+      <w:r>
+        <w:t xml:space="preserve"> They found that adversity-exposed youth scored higher on working memory updating tasks with real world compared to abstract content.</w:t>
+      </w:r>
     </w:p>
     <w:p>
       <w:pPr>
         <w:spacing w:line="480" w:lineRule="auto"/>
         <w:ind w:firstLine="720"/>
-        <w:rPr>
-          <w:ins w:id="111" w:author="Young, E.S. (Ethan)" w:date="2023-02-28T15:57:00Z"/>
-        </w:rPr>
-      </w:pPr>
-      <w:ins w:id="112" w:author="Young, E.S. (Ethan)" w:date="2023-02-28T15:57:00Z">
-        <w:r>
-          <w:t>These findings are new and exciting</w:t>
-        </w:r>
-      </w:ins>
-      <w:ins w:id="113" w:author="Young, E.S. (Ethan)" w:date="2023-02-28T15:59:00Z">
-        <w:r>
-          <w:t xml:space="preserve"> </w:t>
-        </w:r>
-      </w:ins>
-      <w:ins w:id="114" w:author="Young, E.S. (Ethan)" w:date="2023-02-28T16:01:00Z">
-        <w:r>
-          <w:t>fin</w:t>
-        </w:r>
-      </w:ins>
+      </w:pPr>
+      <w:r>
+        <w:t>Th</w:t>
+      </w:r>
+      <w:r>
+        <w:t>e confirmatory</w:t>
+      </w:r>
+      <w:r>
+        <w:t xml:space="preserve"> approach</w:t>
+      </w:r>
+      <w:r>
+        <w:t xml:space="preserve"> and focus on adaptive links between environments and abilities</w:t>
+      </w:r>
+      <w:r>
+        <w:t xml:space="preserve"> has many appealing features</w:t>
+      </w:r>
+      <w:r>
+        <w:t>, such as hypothesis generation</w:t>
+      </w:r>
+      <w:r>
+        <w:t xml:space="preserve">. </w:t>
+      </w:r>
+      <w:r>
+        <w:t>I</w:t>
+      </w:r>
+      <w:r>
+        <w:t>t forces researchers be specific</w:t>
+      </w:r>
+      <w:r>
+        <w:t xml:space="preserve"> and logically tie together challenges pose by an environments and abilities that help people meet them. This helps direct new research and reduces the </w:t>
+      </w:r>
+      <w:r>
+        <w:t>variable space</w:t>
+      </w:r>
+      <w:r>
+        <w:t xml:space="preserve"> to </w:t>
+      </w:r>
+      <w:r>
+        <w:t xml:space="preserve">more focused sets, such as cognitive tests that </w:t>
+      </w:r>
+      <w:r>
+        <w:t xml:space="preserve">might </w:t>
+      </w:r>
+      <w:r>
+        <w:t>measure an important ability helpful in</w:t>
+      </w:r>
+      <w:r>
+        <w:t xml:space="preserve"> adverse environments. Yet exclusive focus on confirmatory hypotheses</w:t>
+      </w:r>
+      <w:r>
+        <w:t xml:space="preserve"> </w:t>
+      </w:r>
+      <w:r>
+        <w:t>comes with</w:t>
+      </w:r>
+      <w:r>
+        <w:t xml:space="preserve"> pitfalls</w:t>
+      </w:r>
+      <w:r>
+        <w:t xml:space="preserve">. </w:t>
+      </w:r>
+      <w:r>
+        <w:t>If employed too</w:t>
+      </w:r>
+      <w:r>
+        <w:t xml:space="preserve"> often</w:t>
+      </w:r>
+      <w:r>
+        <w:t>, it can create tunnel vision. E</w:t>
+      </w:r>
+      <w:r>
+        <w:t xml:space="preserve">merging research programs </w:t>
+      </w:r>
+      <w:r>
+        <w:t>relying on confirmatory designs exclusively</w:t>
+      </w:r>
+      <w:r>
+        <w:t>—without complimentary approaches—</w:t>
+      </w:r>
+      <w:r>
+        <w:t>can miss</w:t>
+      </w:r>
+      <w:r>
+        <w:t xml:space="preserve"> new insights</w:t>
+      </w:r>
+      <w:r>
+        <w:t xml:space="preserve"> and progress might </w:t>
+      </w:r>
+      <w:r>
+        <w:t>stagnate</w:t>
+      </w:r>
+      <w:r>
+        <w:t>.</w:t>
+      </w:r>
     </w:p>
     <w:p>
       <w:pPr>
         <w:spacing w:line="480" w:lineRule="auto"/>
         <w:ind w:firstLine="720"/>
       </w:pPr>
-      <w:del w:id="115" w:author="Young, E.S. (Ethan)" w:date="2023-02-28T10:05:00Z">
-        <w:r>
-          <w:delText xml:space="preserve"> </w:delText>
-        </w:r>
-      </w:del>
-      <w:commentRangeStart w:id="116"/>
-      <w:r>
-        <w:t xml:space="preserve">This </w:t>
-      </w:r>
-      <w:commentRangeEnd w:id="116"/>
-      <w:r>
-        <w:rPr>
-          <w:rStyle w:val="CommentReference"/>
-        </w:rPr>
-        <w:commentReference w:id="116"/>
-      </w:r>
-      <w:r>
-        <w:t xml:space="preserve">approach has </w:t>
-      </w:r>
-      <w:commentRangeStart w:id="117"/>
-      <w:r>
-        <w:t>many appealing features</w:t>
-      </w:r>
-      <w:commentRangeEnd w:id="117"/>
-      <w:r>
-        <w:rPr>
-          <w:rStyle w:val="CommentReference"/>
-        </w:rPr>
-        <w:commentReference w:id="117"/>
-      </w:r>
-      <w:ins w:id="118" w:author="Young, E.S. (Ethan)" w:date="2023-02-28T10:13:00Z">
-        <w:r>
-          <w:t>, such as hypothesis generation</w:t>
-        </w:r>
-      </w:ins>
-      <w:ins w:id="119" w:author="Young, E.S. (Ethan)" w:date="2023-02-28T10:05:00Z">
-        <w:r>
-          <w:t xml:space="preserve">. For example, it forces researchers </w:t>
-        </w:r>
-      </w:ins>
-      <w:ins w:id="120" w:author="Young, E.S. (Ethan)" w:date="2023-02-28T10:07:00Z">
-        <w:r>
-          <w:t>be specific</w:t>
-        </w:r>
-      </w:ins>
-      <w:ins w:id="121" w:author="Young, E.S. (Ethan)" w:date="2023-02-28T10:10:00Z">
-        <w:r>
-          <w:t xml:space="preserve"> and logically tie together </w:t>
-        </w:r>
-      </w:ins>
-      <w:ins w:id="122" w:author="Young, E.S. (Ethan)" w:date="2023-02-28T10:11:00Z">
-        <w:r>
-          <w:t xml:space="preserve">challenges pose by an </w:t>
-        </w:r>
-      </w:ins>
-      <w:ins w:id="123" w:author="Young, E.S. (Ethan)" w:date="2023-02-28T10:10:00Z">
-        <w:r>
-          <w:t>environme</w:t>
-        </w:r>
-      </w:ins>
-      <w:ins w:id="124" w:author="Young, E.S. (Ethan)" w:date="2023-02-28T10:11:00Z">
-        <w:r>
-          <w:t>nts and abilities that help people meet them.</w:t>
-        </w:r>
-      </w:ins>
-      <w:ins w:id="125" w:author="Young, E.S. (Ethan)" w:date="2023-02-28T10:12:00Z">
-        <w:r>
-          <w:t xml:space="preserve"> </w:t>
-        </w:r>
-      </w:ins>
-      <w:ins w:id="126" w:author="Young, E.S. (Ethan)" w:date="2023-02-28T10:13:00Z">
-        <w:r>
-          <w:t xml:space="preserve">This helps direct new research and </w:t>
-        </w:r>
-        <w:r>
-          <w:t>reduce</w:t>
-        </w:r>
-        <w:r>
-          <w:t>s</w:t>
-        </w:r>
-        <w:r>
-          <w:t xml:space="preserve"> the</w:t>
-        </w:r>
-        <w:r>
-          <w:t xml:space="preserve"> s</w:t>
-        </w:r>
-      </w:ins>
-      <w:ins w:id="127" w:author="Young, E.S. (Ethan)" w:date="2023-02-28T10:14:00Z">
-        <w:r>
-          <w:t>earch to abilities that might solve problems in adverse environments.</w:t>
-        </w:r>
-      </w:ins>
-      <w:del w:id="128" w:author="Young, E.S. (Ethan)" w:date="2023-02-28T10:08:00Z">
-        <w:r>
-          <w:delText>,</w:delText>
-        </w:r>
-      </w:del>
-      <w:ins w:id="129" w:author="Young, E.S. (Ethan)" w:date="2023-02-28T10:14:00Z">
-        <w:r>
-          <w:t xml:space="preserve"> Yet exclusive focus on confirmatory hypotheses</w:t>
-        </w:r>
-      </w:ins>
-      <w:del w:id="130" w:author="Young, E.S. (Ethan)" w:date="2023-02-28T10:14:00Z">
-        <w:r>
-          <w:delText xml:space="preserve"> but it</w:delText>
-        </w:r>
-      </w:del>
+      <w:r>
+        <w:t>Our aim is to</w:t>
+      </w:r>
       <w:r>
         <w:t xml:space="preserve"> </w:t>
       </w:r>
       <w:r>
-        <w:t>comes with</w:t>
-      </w:r>
-      <w:r>
-        <w:t xml:space="preserve"> pitfalls</w:t>
+        <w:t>compliment adaptation-based</w:t>
+      </w:r>
+      <w:r>
+        <w:t>,</w:t>
+      </w:r>
+      <w:r>
+        <w:t xml:space="preserve"> confirmatory research with principled exploration</w:t>
+      </w:r>
+      <w:r>
+        <w:t xml:space="preserve"> </w:t>
+      </w:r>
+      <w:r>
+        <w:fldChar w:fldCharType="begin"/>
+      </w:r>
+      <w:r>
+        <w:instrText xml:space="preserve"> ADDIN ZOTERO_ITEM CSL_CITATION {"citationID":"JVUWcBgk","properties":{"formattedCitation":"(Flournoy et al., 2020; Rozin, 2001)","plainCitation":"(Flournoy et al., 2020; Rozin, 2001)","noteIndex":0},"citationItems":[{"id":1053,"uris":["http://zotero.org/users/2628991/items/D6QRYF35"],"itemData":{"id":1053,"type":"article-journal","abstract":"The past decade has seen growing concern about research practices in cognitive neuroscience, and psychology more broadly, that shake our confidence in many inferences in these fields. We consider how these issues affect developmental cognitive neuroscience, with the goal of progressing our field to support strong and defensible inferences from our neurobiological data. This manuscript focuses on the importance of distinguishing between confirmatory versus exploratory data analysis approaches in developmental cognitive neuroscience. Regarding confirmatory research, we discuss problems with analytic flexibility, appropriately instantiating hypotheses, and controlling the error rate given how we threshold data and correct for multiple comparisons. To counterbalance these concerns with confirmatory analyses, we present two complementary strategies. First, we discuss the advantages of working within an exploratory analysis framework, including estimating and reporting effect sizes, using parcellations, and conducting specification curve analyses. Second, we summarize defensible approaches for null hypothesis significance testing in confirmatory analyses, focusing on transparent and reproducible practices in our field. Specific recommendations are given, and templates, scripts, or other resources are hyperlinked, whenever possible.","container-title":"Developmental Cognitive Neuroscience","DOI":"10/gnbxdn","ISSN":"1878-9293","journalAbbreviation":"Developmental Cognitive Neuroscience","language":"en","page":"100807","source":"ScienceDirect","title":"Improving practices and inferences in developmental cognitive neuroscience","volume":"45","author":[{"family":"Flournoy","given":"John C."},{"family":"Vijayakumar","given":"Nandita"},{"family":"Cheng","given":"Theresa W."},{"family":"Cosme","given":"Danielle"},{"family":"Flannery","given":"Jessica E."},{"family":"Pfeifer","given":"Jennifer H."}],"issued":{"date-parts":[["2020",10,1]]},"citation-key":"flournoy2020"}},{"id":1055,"uris":["http://zotero.org/users/2628991/items/NLJ8PDDD"],"itemData":{"id":1055,"type":"article-journal","abstract":"This article presents a methodological critique of the predominant research paradigms in modern social psychology, particularly social cognition, taking the approach of Solomon Asch as a more appropriate model. The critique has 2 parts. First, the dominant model of science in the field is appropriate only for a well-developed science, in which basic, real-world phenomena have been identified, important invariances in these phenomena have been documented, and appropriate model systems that capture the essence of these phenomena have been developed. These requirements are not met for most of the phenomena under study in social psychology. Second, the model of science in use is a caricature of the actual scientific process in well-developed sciences such as biology. Such research is often not model or even hypothesis driven, but rather relies on ?informed curiosity? to motivate research. Descriptive studies are considered important and make up a substantial part of the literature, and there is less exclusive reliance on experiment. The two parts of the critique are documented by analysis of articles in appropriate psychology and biology journals. The author acknowledges that important and high quality work is currently being done in social psychology, but believes that the field has maladaptively narrowed the range of the phenomena and methodological approaches that it deems acceptable or optimal.","container-title":"Personality and Social Psychology Review","DOI":"10/bhqn85","ISSN":"1088-8683","issue":"1","journalAbbreviation":"Pers Soc Psychol Rev","language":"en","note":"publisher: SAGE Publications Inc","page":"2-14","source":"SAGE Journals","title":"Social Psychology and Science: Some Lessons From Solomon Asch","title-short":"Social Psychology and Science","volume":"5","author":[{"family":"Rozin","given":"Paul"}],"issued":{"date-parts":[["2001",2,1]]},"citation-key":"rozin2001"}}],"schema":"https://github.com/citation-style-language/schema/raw/master/csl-citation.json"} </w:instrText>
+      </w:r>
+      <w:r>
+        <w:fldChar w:fldCharType="separate"/>
+      </w:r>
+      <w:r>
+        <w:rPr>
+          <w:noProof/>
+        </w:rPr>
+        <w:t>(Flournoy et al., 2020; Rozin, 2001)</w:t>
+      </w:r>
+      <w:r>
+        <w:fldChar w:fldCharType="end"/>
+      </w:r>
+      <w:r>
+        <w:t xml:space="preserve">. We </w:t>
+      </w:r>
+      <w:r>
+        <w:t>return to our map</w:t>
+      </w:r>
+      <w:r>
+        <w:t xml:space="preserve"> of cognitive skills</w:t>
+      </w:r>
+      <w:r>
+        <w:t xml:space="preserve"> shaped by adversity. We</w:t>
+      </w:r>
+      <w:r>
+        <w:t xml:space="preserve"> </w:t>
+      </w:r>
+      <w:r>
+        <w:t>zoom out</w:t>
+      </w:r>
+      <w:r>
+        <w:t>, take stock</w:t>
+      </w:r>
+      <w:r>
+        <w:t>, and survey the</w:t>
+      </w:r>
+      <w:r>
+        <w:t xml:space="preserve"> </w:t>
+      </w:r>
+      <w:r>
+        <w:t>landscape</w:t>
+      </w:r>
+      <w:r>
+        <w:t>.</w:t>
+      </w:r>
+      <w:r>
+        <w:t xml:space="preserve"> What territory needs exploration</w:t>
+      </w:r>
+      <w:r>
+        <w:t xml:space="preserve"> and which areas need</w:t>
+      </w:r>
+      <w:r>
+        <w:t xml:space="preserve"> </w:t>
+      </w:r>
+      <w:r>
+        <w:t xml:space="preserve">re-mapping? </w:t>
+      </w:r>
+      <w:r>
+        <w:t xml:space="preserve">Rather than </w:t>
+      </w:r>
+      <w:r>
+        <w:t xml:space="preserve">using confirmatory hypotheses </w:t>
+      </w:r>
+      <w:r>
+        <w:t xml:space="preserve">to </w:t>
+      </w:r>
+      <w:r>
+        <w:lastRenderedPageBreak/>
+        <w:t>guide our design</w:t>
+      </w:r>
+      <w:r>
+        <w:t xml:space="preserve">, </w:t>
+      </w:r>
+      <w:r>
+        <w:t>we</w:t>
+      </w:r>
+      <w:r>
+        <w:t xml:space="preserve"> step back and</w:t>
+      </w:r>
+      <w:r>
+        <w:t xml:space="preserve"> </w:t>
+      </w:r>
+      <w:r>
+        <w:t xml:space="preserve">examine the essential features of an adaptation-based framework. </w:t>
+      </w:r>
+      <w:r>
+        <w:t>First,</w:t>
+      </w:r>
+      <w:r>
+        <w:t xml:space="preserve"> </w:t>
+      </w:r>
+      <w:r>
+        <w:t>a</w:t>
+      </w:r>
+      <w:r>
+        <w:t>n</w:t>
+      </w:r>
+      <w:r>
+        <w:t xml:space="preserve"> </w:t>
+      </w:r>
+      <w:r>
+        <w:t xml:space="preserve">ability </w:t>
+      </w:r>
+      <w:r>
+        <w:t xml:space="preserve">might be enhanced when it helps meet </w:t>
+      </w:r>
+      <w:r>
+        <w:t>environment</w:t>
+      </w:r>
+      <w:r>
+        <w:t>al challenge but lowered when it does not</w:t>
+      </w:r>
+      <w:r>
+        <w:t>, suggesting that adaptation and impairment happen at the same time and within the same person.</w:t>
+      </w:r>
+      <w:r>
+        <w:t xml:space="preserve"> </w:t>
+      </w:r>
+      <w:r>
+        <w:t>Although commonly assumed, this assertion is rarely tested</w:t>
       </w:r>
       <w:r>
         <w:t xml:space="preserve">. </w:t>
       </w:r>
       <w:r>
-        <w:t>If employed too</w:t>
-      </w:r>
-      <w:r>
-        <w:t xml:space="preserve"> often—without complimentary approaches—</w:t>
+        <w:t>Furthermore, e</w:t>
+      </w:r>
+      <w:r>
+        <w:t xml:space="preserve">mpirical work suggests enhanced </w:t>
+      </w:r>
+      <w:r>
+        <w:t>abilities</w:t>
       </w:r>
       <w:r>
         <w:t xml:space="preserve"> </w:t>
       </w:r>
       <w:r>
-        <w:t>emerging research programs can miss</w:t>
-      </w:r>
-      <w:r>
-        <w:t xml:space="preserve"> new insights</w:t>
-      </w:r>
-      <w:r>
-        <w:t xml:space="preserve"> and progress might </w:t>
-      </w:r>
-      <w:r>
-        <w:t>stagnate</w:t>
-      </w:r>
-      <w:r>
-        <w:t xml:space="preserve">. </w:t>
-      </w:r>
-      <w:commentRangeStart w:id="131"/>
-      <w:r>
-        <w:t xml:space="preserve">In the worst case, exclusive focus on confirming adaptive hypotheses can </w:t>
-      </w:r>
-      <w:r>
-        <w:t>promote strategic ambiguity.</w:t>
-      </w:r>
-      <w:commentRangeEnd w:id="131"/>
-      <w:r>
-        <w:rPr>
-          <w:rStyle w:val="CommentReference"/>
-        </w:rPr>
-        <w:commentReference w:id="131"/>
+        <w:t>manifest within- not between- individuals</w:t>
+      </w:r>
+      <w:r>
+        <w:t>. Although studies have</w:t>
+      </w:r>
+      <w:r>
+        <w:t xml:space="preserve"> compare</w:t>
+      </w:r>
+      <w:r>
+        <w:t xml:space="preserve">d the same </w:t>
+      </w:r>
+      <w:r>
+        <w:t xml:space="preserve">ability </w:t>
+      </w:r>
+      <w:r>
+        <w:t xml:space="preserve">in different </w:t>
+      </w:r>
+      <w:r>
+        <w:t>contexts</w:t>
+      </w:r>
+      <w:r>
+        <w:t xml:space="preserve">, research comparing different skills have tested, at most, two or three </w:t>
+      </w:r>
+      <w:r>
+        <w:t>abilities</w:t>
+      </w:r>
+      <w:r>
+        <w:t>.</w:t>
+      </w:r>
+      <w:r>
+        <w:t xml:space="preserve"> We need within-person designs examining performance </w:t>
+      </w:r>
+      <w:r>
+        <w:t xml:space="preserve">across </w:t>
+      </w:r>
+      <w:r>
+        <w:t xml:space="preserve">many more </w:t>
+      </w:r>
+      <w:r>
+        <w:t>abilities</w:t>
+      </w:r>
+      <w:r>
+        <w:t>.</w:t>
+      </w:r>
+      <w:r>
+        <w:t xml:space="preserve"> </w:t>
       </w:r>
     </w:p>
     <w:p>
       <w:pPr>
         <w:spacing w:line="480" w:lineRule="auto"/>
         <w:ind w:firstLine="720"/>
-        <w:rPr>
-          <w:ins w:id="132" w:author="Young, E.S. (Ethan)" w:date="2023-02-28T10:20:00Z"/>
-        </w:rPr>
-      </w:pPr>
-      <w:r>
-        <w:t>Our aim is to</w:t>
-      </w:r>
-      <w:r>
-        <w:t xml:space="preserve"> </w:t>
-      </w:r>
-      <w:r>
-        <w:t>compliment adaptation-based</w:t>
-      </w:r>
-      <w:r>
-        <w:t>,</w:t>
-      </w:r>
-      <w:r>
-        <w:t xml:space="preserve"> confirmatory research with principled exploration</w:t>
-      </w:r>
-      <w:r>
-        <w:t xml:space="preserve"> </w:t>
+      </w:pPr>
+      <w:r>
+        <w:t>Finally</w:t>
+      </w:r>
+      <w:r>
+        <w:t xml:space="preserve">, </w:t>
+      </w:r>
+      <w:r>
+        <w:t>research often</w:t>
+      </w:r>
+      <w:r>
+        <w:t xml:space="preserve"> focus</w:t>
+      </w:r>
+      <w:r>
+        <w:t>es</w:t>
+      </w:r>
+      <w:r>
+        <w:t xml:space="preserve"> on comparing lowered and enhanced </w:t>
+      </w:r>
+      <w:r>
+        <w:t xml:space="preserve">test </w:t>
+      </w:r>
+      <w:r>
+        <w:t xml:space="preserve">performance, but some </w:t>
+      </w:r>
+      <w:r>
+        <w:t xml:space="preserve">abilities </w:t>
+      </w:r>
+      <w:r>
+        <w:t xml:space="preserve">might remain ‘intact’, or unaffected by adversity exposure </w:t>
       </w:r>
       <w:r>
         <w:fldChar w:fldCharType="begin"/>
       </w:r>
       <w:r>
-        <w:instrText xml:space="preserve"> ADDIN ZOTERO_ITEM CSL_CITATION {"citationID":"JVUWcBgk","properties":{"formattedCitation":"(Flournoy et al., 2020; Rozin, 2001)","plainCitation":"(Flournoy et al., 2020; Rozin, 2001)","noteIndex":0},"citationItems":[{"id":1053,"uris":["http://zotero.org/users/2628991/items/D6QRYF35"],"itemData":{"id":1053,"type":"article-journal","abstract":"The past decade has seen growing concern about research practices in cognitive neuroscience, and psychology more broadly, that shake our confidence in many inferences in these fields. We consider how these issues affect developmental cognitive neuroscience, with the goal of progressing our field to support strong and defensible inferences from our neurobiological data. This manuscript focuses on the importance of distinguishing between confirmatory versus exploratory data analysis approaches in developmental cognitive neuroscience. Regarding confirmatory research, we discuss problems with analytic flexibility, appropriately instantiating hypotheses, and controlling the error rate given how we threshold data and correct for multiple comparisons. To counterbalance these concerns with confirmatory analyses, we present two complementary strategies. First, we discuss the advantages of working within an exploratory analysis framework, including estimating and reporting effect sizes, using parcellations, and conducting specification curve analyses. Second, we summarize defensible approaches for null hypothesis significance testing in confirmatory analyses, focusing on transparent and reproducible practices in our field. Specific recommendations are given, and templates, scripts, or other resources are hyperlinked, whenever possible.","container-title":"Developmental Cognitive Neuroscience","DOI":"10/gnbxdn","ISSN":"1878-9293","journalAbbreviation":"Developmental Cognitive Neuroscience","language":"en","page":"100807","source":"ScienceDirect","title":"Improving practices and inferences in developmental cognitive neuroscience","volume":"45","author":[{"family":"Flournoy","given":"John C."},{"family":"Vijayakumar","given":"Nandita"},{"family":"Cheng","given":"Theresa W."},{"family":"Cosme","given":"Danielle"},{"family":"Flannery","given":"Jessica E."},{"family":"Pfeifer","given":"Jennifer H."}],"issued":{"date-parts":[["2020",10,1]]},"citation-key":"flournoy2020"}},{"id":1055,"uris":["http://zotero.org/users/2628991/items/NLJ8PDDD"],"itemData":{"id":1055,"type":"article-journal","abstract":"This article presents a methodological critique of the predominant research paradigms in modern social psychology, particularly social cognition, taking the approach of Solomon Asch as a more appropriate model. The critique has 2 parts. First, the dominant model of science in the field is appropriate only for a well-developed science, in which basic, real-world phenomena have been identified, important invariances in these phenomena have been documented, and appropriate model systems that capture the essence of these phenomena have been developed. These requirements are not met for most of the phenomena under study in social psychology. Second, the model of science in use is a caricature of the actual scientific process in well-developed sciences such as biology. Such research is often not model or even hypothesis driven, but rather relies on ?informed curiosity? to motivate research. Descriptive studies are considered important and make up a substantial part of the literature, and there is less exclusive reliance on experiment. The two parts of the critique are documented by analysis of articles in appropriate psychology and biology journals. The author acknowledges that important and high quality work is currently being done in social psychology, but believes that the field has maladaptively narrowed the range of the phenomena and methodological approaches that it deems acceptable or optimal.","container-title":"Personality and Social Psychology Review","DOI":"10/bhqn85","ISSN":"1088-8683","issue":"1","journalAbbreviation":"Pers Soc Psychol Rev","language":"en","note":"publisher: SAGE Publications Inc","page":"2-14","source":"SAGE Journals","title":"Social Psychology and Science: Some Lessons From Solomon Asch","title-short":"Social Psychology and Science","volume":"5","author":[{"family":"Rozin","given":"Paul"}],"issued":{"date-parts":[["2001",2,1]]},"citation-key":"rozin2001"}}],"schema":"https://github.com/citation-style-language/schema/raw/master/csl-citation.json"} </w:instrText>
+        <w:instrText xml:space="preserve"> ADDIN ZOTERO_ITEM CSL_CITATION {"citationID":"a5ANvZdj","properties":{"formattedCitation":"(Frankenhuis, Young, et al., 2020)","plainCitation":"(Frankenhuis, Young, et al., 2020)","noteIndex":0},"citationItems":[{"id":796,"uris":["http://zotero.org/users/2628991/items/IA4JYVAT"],"itemData":{"id":796,"type":"article-journal","abstract":"It is well established that people living in adverse conditions tend to score lower on a variety of social and cognitive tests. However, recent research shows that people may also develop 'hidden talents', that is, mental abilities that are enhanced through adversity. The hidden talents program sets out to document these abilities, their development, and their manifestations in different contexts. Although this approach has led to new insights and findings, it also comes with theoretical and methodological challenges. Here, we discuss six of these challenges. We conclude that the hidden talents approach is promising, but there is much scope for refining ideas and testing assumptions. We discuss our goal to advance this research program with integrity despite the current incentives in science.","container-title":"Trends in Cognitive Sciences","DOI":"10.1016/j.tics.2020.03.007","ISSN":"1364-6613","issue":"7","journalAbbreviation":"TRENDS COGN. SCI.","language":"English","license":"All rights reserved","note":"publisher-place: London\npublisher: Elsevier Science London\nWOS:000540382800009","page":"569-581","source":"Web of Science","title":"The hidden talents approach: Theoretical and methodological challenges","title-short":"The Hidden Talents Approach","volume":"24","author":[{"family":"Frankenhuis","given":"Willem E."},{"family":"Young","given":"Ethan S."},{"family":"Ellis","given":"Bruce J."}],"issued":{"date-parts":[["2020",7]]},"citation-key":"frankenhuis2020"}}],"schema":"https://github.com/citation-style-language/schema/raw/master/csl-citation.json"} </w:instrText>
       </w:r>
       <w:r>
         <w:fldChar w:fldCharType="separate"/>
@@ -1703,306 +1354,46 @@
         <w:rPr>
           <w:noProof/>
         </w:rPr>
-        <w:t>(Flournoy et al., 2020; Rozin, 2001)</w:t>
+        <w:t>(Frankenhuis, Young, et al., 2020)</w:t>
       </w:r>
       <w:r>
         <w:fldChar w:fldCharType="end"/>
       </w:r>
       <w:r>
-        <w:t xml:space="preserve">. We </w:t>
-      </w:r>
-      <w:r>
-        <w:t>return to our map</w:t>
-      </w:r>
-      <w:r>
-        <w:t xml:space="preserve"> of cognitive skills</w:t>
-      </w:r>
-      <w:r>
-        <w:t xml:space="preserve"> shaped by adversity. We</w:t>
-      </w:r>
-      <w:r>
-        <w:t xml:space="preserve"> </w:t>
-      </w:r>
-      <w:r>
-        <w:t>zoom out</w:t>
-      </w:r>
-      <w:r>
-        <w:t>, take stock</w:t>
-      </w:r>
-      <w:r>
-        <w:t>, and survey the</w:t>
-      </w:r>
-      <w:r>
-        <w:t xml:space="preserve"> </w:t>
-      </w:r>
-      <w:r>
-        <w:t>landscape</w:t>
-      </w:r>
-      <w:r>
         <w:t>.</w:t>
       </w:r>
       <w:r>
-        <w:t xml:space="preserve"> What territory needs exploration</w:t>
-      </w:r>
-      <w:r>
-        <w:t xml:space="preserve"> and which areas need</w:t>
-      </w:r>
-      <w:r>
-        <w:t xml:space="preserve"> </w:t>
-      </w:r>
-      <w:r>
-        <w:t xml:space="preserve">re-mapping? </w:t>
-      </w:r>
-      <w:commentRangeStart w:id="133"/>
-      <w:r>
-        <w:t xml:space="preserve">Rather </w:t>
-      </w:r>
-      <w:commentRangeEnd w:id="133"/>
-      <w:r>
-        <w:rPr>
-          <w:rStyle w:val="CommentReference"/>
-        </w:rPr>
-        <w:commentReference w:id="133"/>
-      </w:r>
-      <w:r>
-        <w:t xml:space="preserve">than </w:t>
-      </w:r>
-      <w:ins w:id="134" w:author="Young, E.S. (Ethan)" w:date="2023-02-28T10:16:00Z">
-        <w:r>
-          <w:t xml:space="preserve">using confirmatory hypotheses </w:t>
-        </w:r>
-      </w:ins>
-      <w:del w:id="135" w:author="Young, E.S. (Ethan)" w:date="2023-02-28T10:16:00Z">
-        <w:r>
-          <w:delText>leaning on</w:delText>
-        </w:r>
-        <w:r>
-          <w:delText xml:space="preserve"> adaptive logic</w:delText>
-        </w:r>
-        <w:r>
-          <w:delText xml:space="preserve"> </w:delText>
-        </w:r>
-      </w:del>
-      <w:r>
-        <w:t>to guide our design</w:t>
-      </w:r>
-      <w:r>
-        <w:t xml:space="preserve">, </w:t>
-      </w:r>
-      <w:r>
-        <w:t>we</w:t>
-      </w:r>
-      <w:r>
-        <w:t xml:space="preserve"> step back and</w:t>
-      </w:r>
-      <w:r>
-        <w:t xml:space="preserve"> </w:t>
-      </w:r>
-      <w:r>
-        <w:t xml:space="preserve">examine the essential features of an adaptation-based </w:t>
-      </w:r>
-      <w:r>
-        <w:lastRenderedPageBreak/>
-        <w:t xml:space="preserve">framework. </w:t>
-      </w:r>
-      <w:r>
-        <w:t>First,</w:t>
-      </w:r>
-      <w:r>
-        <w:t xml:space="preserve"> </w:t>
-      </w:r>
-      <w:r>
-        <w:t>a</w:t>
-      </w:r>
-      <w:ins w:id="136" w:author="Young, E.S. (Ethan)" w:date="2023-02-28T10:16:00Z">
-        <w:r>
-          <w:t>n</w:t>
-        </w:r>
-      </w:ins>
-      <w:r>
-        <w:t xml:space="preserve"> </w:t>
-      </w:r>
-      <w:del w:id="137" w:author="Young, E.S. (Ethan)" w:date="2023-02-28T10:16:00Z">
-        <w:r>
-          <w:delText xml:space="preserve">skill </w:delText>
-        </w:r>
-      </w:del>
-      <w:ins w:id="138" w:author="Young, E.S. (Ethan)" w:date="2023-02-28T10:16:00Z">
-        <w:r>
-          <w:t>ability</w:t>
-        </w:r>
-        <w:r>
-          <w:t xml:space="preserve"> </w:t>
-        </w:r>
-      </w:ins>
-      <w:r>
-        <w:t xml:space="preserve">might be enhanced when it helps meet </w:t>
-      </w:r>
-      <w:r>
-        <w:t>environment</w:t>
-      </w:r>
-      <w:r>
-        <w:t>al challenge but lowered when it does not</w:t>
-      </w:r>
-      <w:r>
-        <w:t xml:space="preserve">. </w:t>
-      </w:r>
-      <w:r>
-        <w:t>Therefore,</w:t>
-      </w:r>
-      <w:del w:id="139" w:author="Young, E.S. (Ethan)" w:date="2023-02-28T10:17:00Z">
-        <w:r>
-          <w:delText xml:space="preserve"> </w:delText>
-        </w:r>
-      </w:del>
-      <w:commentRangeStart w:id="140"/>
-      <w:del w:id="141" w:author="Young, E.S. (Ethan)" w:date="2023-02-28T10:16:00Z">
-        <w:r>
-          <w:delText>a</w:delText>
-        </w:r>
-        <w:r>
-          <w:delText>daptative developmental processes can</w:delText>
-        </w:r>
-      </w:del>
-      <w:ins w:id="142" w:author="Young, E.S. (Ethan)" w:date="2023-02-28T10:16:00Z">
-        <w:r>
-          <w:t xml:space="preserve"> dif</w:t>
-        </w:r>
-      </w:ins>
-      <w:ins w:id="143" w:author="Young, E.S. (Ethan)" w:date="2023-02-28T10:17:00Z">
-        <w:r>
-          <w:t>ferent abilities within the same individual might be lowered and enhanced at the same time</w:t>
-        </w:r>
-      </w:ins>
-      <w:del w:id="144" w:author="Young, E.S. (Ethan)" w:date="2023-02-28T10:17:00Z">
-        <w:r>
-          <w:delText xml:space="preserve"> </w:delText>
-        </w:r>
-        <w:r>
-          <w:delText xml:space="preserve">simultaneously </w:delText>
-        </w:r>
-        <w:r>
-          <w:delText>decreases and increases test performance, depending on the skill</w:delText>
-        </w:r>
-      </w:del>
-      <w:r>
-        <w:t>.</w:t>
-      </w:r>
-      <w:r>
-        <w:t xml:space="preserve"> </w:t>
-      </w:r>
-      <w:r>
-        <w:t xml:space="preserve">Although commonly </w:t>
-      </w:r>
-      <w:commentRangeStart w:id="145"/>
-      <w:r>
-        <w:t>assumed</w:t>
-      </w:r>
-      <w:commentRangeEnd w:id="145"/>
-      <w:r>
-        <w:rPr>
-          <w:rStyle w:val="CommentReference"/>
-        </w:rPr>
-        <w:commentReference w:id="145"/>
-      </w:r>
-      <w:r>
-        <w:t>, this assertion is rarely tested</w:t>
-      </w:r>
-      <w:commentRangeEnd w:id="140"/>
-      <w:r>
-        <w:rPr>
-          <w:rStyle w:val="CommentReference"/>
-        </w:rPr>
-        <w:commentReference w:id="140"/>
-      </w:r>
-      <w:r>
-        <w:t xml:space="preserve">. Relatedly, </w:t>
-      </w:r>
-      <w:r>
-        <w:t xml:space="preserve">empirical work suggests enhanced </w:t>
-      </w:r>
-      <w:del w:id="146" w:author="Young, E.S. (Ethan)" w:date="2023-02-28T10:18:00Z">
-        <w:r>
-          <w:delText xml:space="preserve">skills </w:delText>
-        </w:r>
-      </w:del>
-      <w:ins w:id="147" w:author="Young, E.S. (Ethan)" w:date="2023-02-28T10:18:00Z">
-        <w:r>
-          <w:t>abilities</w:t>
-        </w:r>
-        <w:r>
-          <w:t xml:space="preserve"> </w:t>
-        </w:r>
-      </w:ins>
-      <w:r>
-        <w:t>manifest within- not between- individuals</w:t>
-      </w:r>
-      <w:r>
-        <w:t>. Although studies have</w:t>
-      </w:r>
-      <w:r>
-        <w:t xml:space="preserve"> compare</w:t>
-      </w:r>
-      <w:r>
-        <w:t xml:space="preserve">d the same </w:t>
-      </w:r>
-      <w:del w:id="148" w:author="Young, E.S. (Ethan)" w:date="2023-02-28T10:18:00Z">
-        <w:r>
-          <w:delText xml:space="preserve">skill </w:delText>
-        </w:r>
-      </w:del>
-      <w:ins w:id="149" w:author="Young, E.S. (Ethan)" w:date="2023-02-28T10:18:00Z">
-        <w:r>
-          <w:t>ability</w:t>
-        </w:r>
-        <w:r>
-          <w:t xml:space="preserve"> </w:t>
-        </w:r>
-      </w:ins>
-      <w:r>
-        <w:t xml:space="preserve">in different </w:t>
-      </w:r>
-      <w:del w:id="150" w:author="Young, E.S. (Ethan)" w:date="2023-02-28T10:18:00Z">
-        <w:r>
-          <w:delText>testing</w:delText>
-        </w:r>
-        <w:r>
-          <w:delText xml:space="preserve"> </w:delText>
-        </w:r>
-      </w:del>
-      <w:r>
-        <w:t>contexts</w:t>
-      </w:r>
-      <w:r>
-        <w:t xml:space="preserve">, research comparing different skills have tested, at most, two or three </w:t>
-      </w:r>
-      <w:del w:id="151" w:author="Young, E.S. (Ethan)" w:date="2023-02-28T10:18:00Z">
-        <w:r>
-          <w:delText>skills</w:delText>
-        </w:r>
-      </w:del>
-      <w:ins w:id="152" w:author="Young, E.S. (Ethan)" w:date="2023-02-28T10:18:00Z">
-        <w:r>
-          <w:t>abilities</w:t>
-        </w:r>
-      </w:ins>
-      <w:r>
-        <w:t>.</w:t>
-      </w:r>
-      <w:r>
-        <w:t xml:space="preserve"> We need within-person designs examining performance </w:t>
-      </w:r>
-      <w:r>
-        <w:t xml:space="preserve">across </w:t>
-      </w:r>
-      <w:r>
-        <w:t>many more skills</w:t>
-      </w:r>
-      <w:r>
-        <w:t>.</w:t>
-      </w:r>
-      <w:r>
-        <w:t xml:space="preserve"> </w:t>
+        <w:t xml:space="preserve"> We know little about the intact skills of</w:t>
+      </w:r>
+      <w:r>
+        <w:t xml:space="preserve"> people exposed to adversity. </w:t>
+      </w:r>
+      <w:r>
+        <w:t>We also know little about the drivers of lowered performance</w:t>
+      </w:r>
+      <w:r>
+        <w:t xml:space="preserve"> on broad and generic measures of ability</w:t>
+      </w:r>
+      <w:r>
+        <w:t>. Traditional approaches collapse many abilities into composites and find adversity</w:t>
+      </w:r>
+      <w:r>
+        <w:t xml:space="preserve"> exposure</w:t>
+      </w:r>
+      <w:r>
+        <w:t xml:space="preserve"> lowers performance. But a smaller set of skills </w:t>
+      </w:r>
+      <w:r>
+        <w:t xml:space="preserve">could </w:t>
+      </w:r>
+      <w:r>
+        <w:t xml:space="preserve">drive this effect. Both intact skills and drivers of lowered performance add </w:t>
+      </w:r>
+      <w:r>
+        <w:t>much-needed</w:t>
+      </w:r>
+      <w:r>
+        <w:t xml:space="preserve"> nuance to our map. </w:t>
       </w:r>
     </w:p>
     <w:p>
@@ -2011,321 +1402,73 @@
         <w:ind w:firstLine="720"/>
       </w:pPr>
       <w:r>
-        <w:t>Finally</w:t>
+        <w:t xml:space="preserve">We argue that </w:t>
+      </w:r>
+      <w:r>
+        <w:t>adaptation-based frameworks</w:t>
+      </w:r>
+      <w:r>
+        <w:t xml:space="preserve"> </w:t>
+      </w:r>
+      <w:r>
+        <w:t xml:space="preserve">provide useful guideposts, but we should use shovels, not scalpels to break new ground. </w:t>
+      </w:r>
+      <w:r>
+        <w:t>In this paper</w:t>
       </w:r>
       <w:r>
         <w:t xml:space="preserve">, </w:t>
       </w:r>
       <w:r>
-        <w:t>research often</w:t>
-      </w:r>
-      <w:r>
-        <w:t xml:space="preserve"> focus</w:t>
-      </w:r>
-      <w:r>
-        <w:t>es</w:t>
-      </w:r>
-      <w:r>
-        <w:t xml:space="preserve"> on comparing lowered and enhanced </w:t>
-      </w:r>
-      <w:r>
-        <w:t xml:space="preserve">test </w:t>
-      </w:r>
-      <w:r>
-        <w:t xml:space="preserve">performance, but some </w:t>
-      </w:r>
-      <w:del w:id="153" w:author="Young, E.S. (Ethan)" w:date="2023-02-28T10:18:00Z">
-        <w:r>
-          <w:delText xml:space="preserve">skills </w:delText>
-        </w:r>
-      </w:del>
-      <w:ins w:id="154" w:author="Young, E.S. (Ethan)" w:date="2023-02-28T10:18:00Z">
-        <w:r>
-          <w:t>abilities</w:t>
-        </w:r>
-        <w:r>
-          <w:t xml:space="preserve"> </w:t>
-        </w:r>
-      </w:ins>
-      <w:r>
-        <w:t>might remain ‘</w:t>
-      </w:r>
-      <w:commentRangeStart w:id="155"/>
-      <w:r>
-        <w:t>intact</w:t>
-      </w:r>
-      <w:commentRangeEnd w:id="155"/>
-      <w:r>
-        <w:rPr>
-          <w:rStyle w:val="CommentReference"/>
-        </w:rPr>
-        <w:commentReference w:id="155"/>
-      </w:r>
-      <w:r>
-        <w:t xml:space="preserve">’, or unaffected by adversity exposure </w:t>
-      </w:r>
-      <w:r>
-        <w:fldChar w:fldCharType="begin"/>
-      </w:r>
-      <w:r>
-        <w:instrText xml:space="preserve"> ADDIN ZOTERO_ITEM CSL_CITATION {"citationID":"a5ANvZdj","properties":{"formattedCitation":"(Frankenhuis, Young, et al., 2020)","plainCitation":"(Frankenhuis, Young, et al., 2020)","noteIndex":0},"citationItems":[{"id":796,"uris":["http://zotero.org/users/2628991/items/IA4JYVAT"],"itemData":{"id":796,"type":"article-journal","abstract":"It is well established that people living in adverse conditions tend to score lower on a variety of social and cognitive tests. However, recent research shows that people may also develop 'hidden talents', that is, mental abilities that are enhanced through adversity. The hidden talents program sets out to document these abilities, their development, and their manifestations in different contexts. Although this approach has led to new insights and findings, it also comes with theoretical and methodological challenges. Here, we discuss six of these challenges. We conclude that the hidden talents approach is promising, but there is much scope for refining ideas and testing assumptions. We discuss our goal to advance this research program with integrity despite the current incentives in science.","container-title":"Trends in Cognitive Sciences","DOI":"10.1016/j.tics.2020.03.007","ISSN":"1364-6613","issue":"7","journalAbbreviation":"TRENDS COGN. SCI.","language":"English","license":"All rights reserved","note":"publisher-place: London\npublisher: Elsevier Science London\nWOS:000540382800009","page":"569-581","source":"Web of Science","title":"The hidden talents approach: Theoretical and methodological challenges","title-short":"The Hidden Talents Approach","volume":"24","author":[{"family":"Frankenhuis","given":"Willem E."},{"family":"Young","given":"Ethan S."},{"family":"Ellis","given":"Bruce J."}],"issued":{"date-parts":[["2020",7]]},"citation-key":"frankenhuis2020"}}],"schema":"https://github.com/citation-style-language/schema/raw/master/csl-citation.json"} </w:instrText>
-      </w:r>
-      <w:r>
-        <w:fldChar w:fldCharType="separate"/>
-      </w:r>
-      <w:r>
-        <w:rPr>
-          <w:noProof/>
-        </w:rPr>
-        <w:t>(Frankenhuis, Young, et al., 2020)</w:t>
-      </w:r>
-      <w:r>
-        <w:fldChar w:fldCharType="end"/>
-      </w:r>
-      <w:r>
-        <w:t>.</w:t>
-      </w:r>
-      <w:r>
-        <w:t xml:space="preserve"> We know little about the intact skills of</w:t>
-      </w:r>
-      <w:r>
-        <w:t xml:space="preserve"> people exposed to adversity. </w:t>
-      </w:r>
-      <w:commentRangeStart w:id="156"/>
-      <w:r>
-        <w:t xml:space="preserve">We also know little about the drivers of lowered performance. </w:t>
-      </w:r>
-      <w:commentRangeEnd w:id="156"/>
-      <w:r>
-        <w:rPr>
-          <w:rStyle w:val="CommentReference"/>
-        </w:rPr>
-        <w:commentReference w:id="156"/>
-      </w:r>
-      <w:r>
-        <w:t xml:space="preserve">Traditional approaches collapse many abilities into composites and find adversity lowers performance. But a smaller set of skills </w:t>
-      </w:r>
-      <w:r>
-        <w:t xml:space="preserve">could </w:t>
-      </w:r>
-      <w:r>
-        <w:t xml:space="preserve">drive this effect. Both intact skills and drivers of lowered performance add </w:t>
-      </w:r>
-      <w:r>
-        <w:t>much-needed</w:t>
-      </w:r>
-      <w:r>
-        <w:t xml:space="preserve"> nuance to our map. </w:t>
-      </w:r>
-    </w:p>
-    <w:p>
-      <w:pPr>
-        <w:spacing w:line="480" w:lineRule="auto"/>
-        <w:ind w:firstLine="720"/>
-      </w:pPr>
-      <w:r>
-        <w:t xml:space="preserve">We argue that </w:t>
-      </w:r>
-      <w:r>
-        <w:t>adaptation-based frameworks</w:t>
+        <w:t>we</w:t>
+      </w:r>
+      <w:r>
+        <w:t xml:space="preserve"> focus on</w:t>
+      </w:r>
+      <w:r>
+        <w:t xml:space="preserve"> develop</w:t>
+      </w:r>
+      <w:r>
+        <w:t>ing basic</w:t>
+      </w:r>
+      <w:r>
+        <w:t xml:space="preserve"> criteria </w:t>
+      </w:r>
+      <w:r>
+        <w:t xml:space="preserve">for identifying enhanced, intact, and performance drivers. </w:t>
+      </w:r>
+      <w:r>
+        <w:t>W</w:t>
+      </w:r>
+      <w:r>
+        <w:t xml:space="preserve">e apply these criteria to </w:t>
+      </w:r>
+      <w:r>
+        <w:t xml:space="preserve">examine how exposure to harshness and unpredictability </w:t>
+      </w:r>
+      <w:r>
+        <w:t>shape cognitive profiles</w:t>
       </w:r>
       <w:r>
         <w:t xml:space="preserve"> </w:t>
       </w:r>
       <w:r>
-        <w:t xml:space="preserve">provide useful </w:t>
-      </w:r>
-      <w:commentRangeStart w:id="157"/>
-      <w:r>
-        <w:t>guideposts, but we should use shovels, not scalpels to break new ground</w:t>
-      </w:r>
-      <w:commentRangeEnd w:id="157"/>
-      <w:r>
-        <w:rPr>
-          <w:rStyle w:val="CommentReference"/>
-        </w:rPr>
-        <w:commentReference w:id="157"/>
+        <w:t xml:space="preserve">across </w:t>
+      </w:r>
+      <w:r>
+        <w:t>ten skills</w:t>
       </w:r>
       <w:r>
         <w:t xml:space="preserve">. </w:t>
       </w:r>
       <w:r>
-        <w:t>In this paper</w:t>
-      </w:r>
-      <w:r>
-        <w:t xml:space="preserve">, </w:t>
-      </w:r>
-      <w:r>
-        <w:t>we</w:t>
-      </w:r>
-      <w:r>
-        <w:t xml:space="preserve"> focus on</w:t>
-      </w:r>
-      <w:r>
-        <w:t xml:space="preserve"> develop</w:t>
-      </w:r>
-      <w:r>
-        <w:t>ing basic</w:t>
-      </w:r>
-      <w:r>
-        <w:t xml:space="preserve"> criteria </w:t>
-      </w:r>
-      <w:r>
-        <w:t xml:space="preserve">for identifying </w:t>
-      </w:r>
-      <w:commentRangeStart w:id="158"/>
-      <w:r>
-        <w:t>enhanced, intact, and</w:t>
-      </w:r>
-      <w:del w:id="159" w:author="Young, E.S. (Ethan)" w:date="2023-02-28T10:20:00Z">
-        <w:r>
-          <w:delText xml:space="preserve"> (lowered or enhanced)</w:delText>
-        </w:r>
-      </w:del>
-      <w:r>
-        <w:t xml:space="preserve"> </w:t>
-      </w:r>
-      <w:commentRangeStart w:id="160"/>
-      <w:r>
-        <w:t xml:space="preserve">performance </w:t>
-      </w:r>
-      <w:commentRangeEnd w:id="158"/>
-      <w:r>
-        <w:rPr>
-          <w:rStyle w:val="CommentReference"/>
-        </w:rPr>
-        <w:commentReference w:id="158"/>
-      </w:r>
-      <w:r>
-        <w:t>drivers</w:t>
-      </w:r>
-      <w:commentRangeEnd w:id="160"/>
-      <w:r>
-        <w:rPr>
-          <w:rStyle w:val="CommentReference"/>
-        </w:rPr>
-        <w:commentReference w:id="160"/>
-      </w:r>
-      <w:r>
-        <w:t xml:space="preserve">. </w:t>
-      </w:r>
-      <w:r>
-        <w:t>W</w:t>
-      </w:r>
-      <w:r>
-        <w:t xml:space="preserve">e apply these criteria to </w:t>
-      </w:r>
-      <w:r>
-        <w:t xml:space="preserve">examine how exposure to </w:t>
-      </w:r>
-      <w:commentRangeStart w:id="161"/>
-      <w:r>
-        <w:t xml:space="preserve">harshness and unpredictability </w:t>
-      </w:r>
-      <w:commentRangeEnd w:id="161"/>
-      <w:r>
-        <w:rPr>
-          <w:rStyle w:val="CommentReference"/>
-        </w:rPr>
-        <w:commentReference w:id="161"/>
-      </w:r>
-      <w:r>
-        <w:t>shape cognitive profiles</w:t>
-      </w:r>
-      <w:r>
-        <w:t xml:space="preserve"> </w:t>
-      </w:r>
-      <w:r>
-        <w:t xml:space="preserve">across </w:t>
-      </w:r>
-      <w:r>
-        <w:t>ten skills</w:t>
-      </w:r>
-      <w:ins w:id="162" w:author="Young, E.S. (Ethan)" w:date="2023-02-28T10:21:00Z">
-        <w:r>
-          <w:t xml:space="preserve">. </w:t>
-        </w:r>
-      </w:ins>
-      <w:del w:id="163" w:author="Young, E.S. (Ethan)" w:date="2023-02-28T10:21:00Z">
-        <w:r>
-          <w:delText xml:space="preserve"> </w:delText>
-        </w:r>
-        <w:r>
-          <w:delText xml:space="preserve">assessed in </w:delText>
-        </w:r>
-        <w:commentRangeStart w:id="164"/>
-        <w:r>
-          <w:delText xml:space="preserve">the </w:delText>
-        </w:r>
-        <w:r>
-          <w:delText>Woodcock Johnson Cognitive and Achievement test battery</w:delText>
-        </w:r>
-        <w:commentRangeEnd w:id="164"/>
-        <w:r>
-          <w:rPr>
-            <w:rStyle w:val="CommentReference"/>
-          </w:rPr>
-          <w:commentReference w:id="164"/>
-        </w:r>
-        <w:r>
-          <w:delText xml:space="preserve"> </w:delText>
-        </w:r>
-        <w:r>
-          <w:fldChar w:fldCharType="begin"/>
-        </w:r>
-        <w:r>
-          <w:delInstrText xml:space="preserve"> ADDIN ZOTERO_ITEM CSL_CITATION {"citationID":"EIgOiDaB","properties":{"formattedCitation":"(Woodcock, 1990; Woodcock et al., 1990)","plainCitation":"(Woodcock, 1990; Woodcock et al., 1990)","noteIndex":0},"citationItems":[{"id":1037,"uris":["http://zotero.org/users/2628991/items/3J74GZ4F"],"itemData":{"id":1037,"type":"article-journal","abstract":"The WJ-R provides a wide age range and comprehensive set of cognitive measures. A major interpretation feature of the battery is the provision of eight factor scores, each based on two measures. The theoretical basis for the tests is founded in Gf-Gc theory, work that is often associated with Raymond Cattell and John Horn, although other scholars think and write about intelligence in a similar vein. This report is a brief review of the theory followed by the results of several factor analytic studies. Nine data sets drawn from the 1977 and 1989 norming and concurrent validity studies have been analyzed. In the concurrent studies, the WJ-R cognitive tests were administered in conjunction with other major batteries including the K-ABC, the SB-IV, the WISC-R, and the WAIS-R. Altogether, 15 sets of exploratory and confirmatory factor analyses that included a total of 68 variables were completed. The results of all studies provide support for the WJ-R eight-factor model of Gf-Gc theory. As a byproduct of the procedure, comparative information was observed for the congruence of other cognitive batteries to the Gf-Gc theory. It is suggested that the other cognitive batteries often have been underfactored, which has led to misinterpretation of their factorial structures. This report demonstrates the need for factor analytic studies in which the set of variables is not constrained to the limited set of subtests that have been published together as a battery. It is indicated that the set of variables to be included in a factor study must include enough breadth and depth of markers to ensure that the presence of all major factor effects can be identified.","container-title":"Journal of Psychoeducational Assessment","DOI":"10/ft7mjn","ISSN":"0734-2829","issue":"3","language":"en","note":"publisher: SAGE Publications Inc","page":"231-258","source":"SAGE Journals","title":"Theoretical Foundations of the Wj-R Measures of Cognitive Ability","volume":"8","author":[{"family":"Woodcock","given":"Richard W."}],"issued":{"date-parts":[["1990",9,1]]},"citation-key":"woodcock1990"}},{"id":1038,"uris":["http://zotero.org/users/2628991/items/8X65BSE7"],"itemData":{"id":1038,"type":"book","abstract":"A wide-range, comprehensive set of individually administered tests for measuring cognitive abilities, scholastic aptitudes, and achievement. A revised and expanded version of the 1977 Woodcock-Johnson","event-place":"Allen, TX","language":"eng","note":"OCLC: 25844957","number-of-pages":"2","publisher":"DLM Teaching Resources","publisher-place":"Allen, TX","source":"Open WorldCat","title":"Woodcock-Johnson psycho-educational battery-- revised","author":[{"family":"Woodcock","given":"Richard W."},{"family":"Johnson","given":"M. Bonner"},{"family":"Mather","given":"Nancy"}],"issued":{"date-parts":[["1990"]]},"citation-key":"woodcock1990a"}}],"schema":"https://github.com/citation-style-language/schema/raw/master/csl-citation.json"} </w:delInstrText>
-        </w:r>
-        <w:r>
-          <w:fldChar w:fldCharType="separate"/>
-        </w:r>
-        <w:r>
-          <w:rPr>
-            <w:noProof/>
-          </w:rPr>
-          <w:delText>(Woodcock, 1990; Woodcock et al., 1990)</w:delText>
-        </w:r>
-        <w:r>
-          <w:fldChar w:fldCharType="end"/>
-        </w:r>
-        <w:r>
-          <w:delText xml:space="preserve">. </w:delText>
-        </w:r>
-      </w:del>
-      <w:commentRangeStart w:id="165"/>
-      <w:r>
         <w:t xml:space="preserve">We </w:t>
       </w:r>
-      <w:del w:id="166" w:author="Young, E.S. (Ethan)" w:date="2023-02-28T10:21:00Z">
-        <w:r>
-          <w:delText>us</w:delText>
-        </w:r>
-      </w:del>
-      <w:ins w:id="167" w:author="Young, E.S. (Ethan)" w:date="2023-02-28T10:22:00Z">
-        <w:r>
-          <w:t>look at these skills</w:t>
-        </w:r>
-      </w:ins>
-      <w:del w:id="168" w:author="Young, E.S. (Ethan)" w:date="2023-02-28T10:21:00Z">
-        <w:r>
-          <w:delText xml:space="preserve">e </w:delText>
-        </w:r>
-      </w:del>
-      <w:del w:id="169" w:author="Young, E.S. (Ethan)" w:date="2023-02-28T10:22:00Z">
-        <w:r>
-          <w:delText>a</w:delText>
-        </w:r>
-      </w:del>
-      <w:r>
-        <w:t xml:space="preserve"> within-person </w:t>
-      </w:r>
-      <w:del w:id="170" w:author="Young, E.S. (Ethan)" w:date="2023-02-28T10:22:00Z">
-        <w:r>
-          <w:delText xml:space="preserve">modeling strategy </w:delText>
-        </w:r>
-      </w:del>
-      <w:r>
-        <w:t xml:space="preserve">to examine </w:t>
+      <w:r>
+        <w:t>look at these skills</w:t>
+      </w:r>
+      <w:r>
+        <w:t xml:space="preserve"> within-person to examine </w:t>
       </w:r>
       <w:r>
         <w:rPr>
@@ -2337,60 +1480,29 @@
       <w:r>
         <w:t xml:space="preserve"> decreases and increases in </w:t>
       </w:r>
-      <w:del w:id="171" w:author="Young, E.S. (Ethan)" w:date="2023-02-28T10:22:00Z">
-        <w:r>
-          <w:delText xml:space="preserve">subtest </w:delText>
-        </w:r>
-      </w:del>
-      <w:ins w:id="172" w:author="Young, E.S. (Ethan)" w:date="2023-02-28T10:22:00Z">
-        <w:r>
-          <w:t>test</w:t>
-        </w:r>
-        <w:r>
-          <w:t xml:space="preserve"> </w:t>
-        </w:r>
-      </w:ins>
+      <w:r>
+        <w:t>test</w:t>
+      </w:r>
+      <w:r>
+        <w:t xml:space="preserve"> </w:t>
+      </w:r>
       <w:r>
         <w:t xml:space="preserve">performance </w:t>
       </w:r>
-      <w:ins w:id="173" w:author="Young, E.S. (Ethan)" w:date="2023-02-28T10:23:00Z">
-        <w:r>
-          <w:t xml:space="preserve">compared to a </w:t>
-        </w:r>
-      </w:ins>
-      <w:del w:id="174" w:author="Young, E.S. (Ethan)" w:date="2023-02-28T10:23:00Z">
-        <w:r>
-          <w:delText xml:space="preserve">compared to a </w:delText>
-        </w:r>
-      </w:del>
+      <w:r>
+        <w:t xml:space="preserve">compared to a </w:t>
+      </w:r>
       <w:r>
         <w:t xml:space="preserve">person’s </w:t>
       </w:r>
-      <w:del w:id="175" w:author="Young, E.S. (Ethan)" w:date="2023-02-28T10:23:00Z">
-        <w:r>
-          <w:delText xml:space="preserve">overall </w:delText>
-        </w:r>
-      </w:del>
-      <w:ins w:id="176" w:author="Young, E.S. (Ethan)" w:date="2023-02-28T10:23:00Z">
-        <w:r>
-          <w:t>overall test</w:t>
-        </w:r>
-        <w:r>
-          <w:t xml:space="preserve"> </w:t>
-        </w:r>
-      </w:ins>
-      <w:r>
-        <w:t xml:space="preserve">performance. </w:t>
-      </w:r>
-      <w:commentRangeEnd w:id="165"/>
-      <w:r>
-        <w:rPr>
-          <w:rStyle w:val="CommentReference"/>
-        </w:rPr>
-        <w:commentReference w:id="165"/>
-      </w:r>
-      <w:r>
-        <w:t xml:space="preserve">Our goal </w:t>
+      <w:r>
+        <w:t>overall test</w:t>
+      </w:r>
+      <w:r>
+        <w:t xml:space="preserve"> </w:t>
+      </w:r>
+      <w:r>
+        <w:t xml:space="preserve">performance. Our goal </w:t>
       </w:r>
       <w:r>
         <w:t>is to excavate new</w:t>
@@ -2398,32 +1510,15 @@
       <w:r>
         <w:t xml:space="preserve"> ground</w:t>
       </w:r>
-      <w:ins w:id="177" w:author="Young, E.S. (Ethan)" w:date="2023-02-28T10:23:00Z">
-        <w:r>
-          <w:t xml:space="preserve">, </w:t>
-        </w:r>
-      </w:ins>
-      <w:del w:id="178" w:author="Young, E.S. (Ethan)" w:date="2023-02-28T10:23:00Z">
-        <w:r>
-          <w:delText xml:space="preserve"> and </w:delText>
-        </w:r>
-      </w:del>
+      <w:r>
+        <w:t xml:space="preserve">, </w:t>
+      </w:r>
       <w:r>
         <w:t>re-map old territory</w:t>
       </w:r>
-      <w:ins w:id="179" w:author="Young, E.S. (Ethan)" w:date="2023-02-28T10:23:00Z">
-        <w:r>
-          <w:t xml:space="preserve">, and </w:t>
-        </w:r>
-      </w:ins>
-      <w:del w:id="180" w:author="Young, E.S. (Ethan)" w:date="2023-02-28T10:23:00Z">
-        <w:r>
-          <w:delText xml:space="preserve"> to</w:delText>
-        </w:r>
-        <w:r>
-          <w:delText xml:space="preserve"> </w:delText>
-        </w:r>
-      </w:del>
+      <w:r>
+        <w:t xml:space="preserve">, and </w:t>
+      </w:r>
       <w:r>
         <w:t>feed theory development</w:t>
       </w:r>
@@ -2434,17 +1529,17 @@
         <w:t>identify possible drivers of lowered overall performance, map out sets of ‘intact’ skills</w:t>
       </w:r>
       <w:r>
-        <w:t>, and discover relative enhancements</w:t>
+        <w:t xml:space="preserve">, and discover relative </w:t>
+      </w:r>
+      <w:r>
+        <w:lastRenderedPageBreak/>
+        <w:t>enhancements</w:t>
       </w:r>
       <w:r>
         <w:t>.</w:t>
       </w:r>
       <w:r>
-        <w:t xml:space="preserve"> We also hope to encourage adaptation-based research to conduct more principled </w:t>
-      </w:r>
-      <w:r>
-        <w:lastRenderedPageBreak/>
-        <w:t xml:space="preserve">exploration to more systematically draw our map of cognitive skills of people exposed to </w:t>
+        <w:t xml:space="preserve"> We also hope to encourage adaptation-based research to conduct more principled exploration to more systematically draw our map of cognitive skills of people exposed to </w:t>
       </w:r>
       <w:r>
         <w:t>adversity</w:t>
@@ -2462,628 +1557,20 @@
           <w:bCs/>
         </w:rPr>
       </w:pPr>
+      <w:commentRangeStart w:id="2"/>
       <w:r>
         <w:rPr>
           <w:b/>
           <w:bCs/>
         </w:rPr>
-        <w:t xml:space="preserve">Adaptation-based Frameworks: Essential Features and Basic </w:t>
-      </w:r>
-      <w:commentRangeStart w:id="181"/>
-      <w:r>
-        <w:rPr>
-          <w:b/>
-          <w:bCs/>
-        </w:rPr>
-        <w:t>Insights</w:t>
-      </w:r>
-      <w:commentRangeEnd w:id="181"/>
+        <w:t>Method</w:t>
+      </w:r>
+      <w:commentRangeEnd w:id="2"/>
       <w:r>
         <w:rPr>
           <w:rStyle w:val="CommentReference"/>
         </w:rPr>
-        <w:commentReference w:id="181"/>
-      </w:r>
-    </w:p>
-    <w:p>
-      <w:pPr>
-        <w:spacing w:line="480" w:lineRule="auto"/>
-        <w:ind w:firstLine="720"/>
-      </w:pPr>
-      <w:r>
-        <w:t>Over the past decade</w:t>
-      </w:r>
-      <w:r>
-        <w:t>, empirical work</w:t>
-      </w:r>
-      <w:r>
-        <w:t xml:space="preserve"> has uncovered a </w:t>
-      </w:r>
-      <w:r>
-        <w:t>handful</w:t>
-      </w:r>
-      <w:r>
-        <w:t xml:space="preserve"> adversity-enhanced skills, </w:t>
-      </w:r>
-      <w:r>
-        <w:t xml:space="preserve">including attention-shifting </w:t>
-      </w:r>
-      <w:r>
-        <w:fldChar w:fldCharType="begin"/>
-      </w:r>
-      <w:r>
-        <w:instrText xml:space="preserve"> ADDIN ZOTERO_ITEM CSL_CITATION {"citationID":"DmNVyREX","properties":{"formattedCitation":"(Fields et al., 2021; Mittal et al., 2015)","plainCitation":"(Fields et al., 2021; Mittal et al., 2015)","noteIndex":0},"citationItems":[{"id":883,"uris":["http://zotero.org/users/2628991/items/RS6F7XNU"],"itemData":{"id":883,"type":"article-journal","abstract":"Cognitive control is typically described as disrupted following exposure to early caregiving instability. While much of the work within this field has approached cognitive control broadly, evidence from adults retrospectively reporting early-life instability has shown more nuanced effects on cognitive control, even demonstrating enhancements in certain subdomains. That is, exposure to unstable caregiving may disrupt some areas of cognitive control, yet promote adaptation in others. Here, we investigated three domains of cognitive control in a sample of school-age children (N = 275, Age = 6-12 years) as a function of early caregiving instability, defined as the total number of caregiving switches. Results demonstrated that caregiving instability was associated with reduced response inhibition (Go/No-Go) and attentional control (Flanker), but enhanced cognitive flexibility (Dimensional Change Card Sort Task Switching). Conversely, there were no statistically significant associations with group (i.e., institutional care versus foster care) or maltreatment exposure and these patterns. These findings build on the specialization framework, suggesting that caregiving instability results in both decrements and enhancements in children's cognitive control, consistent with the hypothesis that cognitive control development is scaffolded by early environmental pressures.","container-title":"Developmental Science","DOI":"10/gj7gh7","ISSN":"1467-7687","issue":"6","language":"en","note":"_eprint: https://onlinelibrary.wiley.com/doi/pdf/10.1111/desc.13133","page":"e13133","source":"Wiley Online Library","title":"Adaptation in the face of adversity: Decrements and enhancements in children's cognitive control behavior following early caregiving instability","title-short":"Adaptation in the face of adversity","volume":"24","author":[{"family":"Fields","given":"Andrea"},{"family":"Bloom","given":"Paul A."},{"family":"VanTieghem","given":"Michelle"},{"family":"Harmon","given":"Chelsea"},{"family":"Choy","given":"Tricia"},{"family":"Camacho","given":"Nicolas L."},{"family":"Gibson","given":"Lisa"},{"family":"Umbach","given":"Rebecca"},{"family":"Heleniak","given":"Charlotte"},{"family":"Tottenham","given":"Nim"}],"issued":{"date-parts":[["2021"]]},"citation-key":"fields2021"}},{"id":415,"uris":["http://zotero.org/users/2628991/items/J9FTBGEY"],"itemData":{"id":415,"type":"article-journal","abstract":"Can growing up in a stressful childhood environment enhance certain cognitive functions? Drawing participants from higher-income and lower-income backgrounds, we tested how adults who grew up in harsh or unpredictable environments fared on 2 types of executive function tasks: inhibition and shifting. People who experienced unpredictable childhoods performed worse at inhibition (overriding dominant responses), but performed better at shifting (efficiently switching between different tasks). This finding is consistent with the notion that shifting, but not inhibition, is especially useful in unpredictable environments. Importantly, differences in executive function between people who experienced unpredictable versus predictable childhoods emerged only when they were tested in uncertain contexts. This catalyst suggests that some individual differences related to early life experience are manifested under conditions of uncertainty in adulthood. Viewed as a whole, these findings indicate that adverse childhood environments do not universally impair mental functioning, but can actually enhance specific types of cognitive performance in the face of uncertainty.","container-title":"Journal of Personality and Social Psychology","DOI":"10.1037/pspi0000028","ISSN":"0022-3514","issue":"4","journalAbbreviation":"J. Pers. Soc. Psychol.","language":"English","license":"All rights reserved","note":"WOS:000361885400003","page":"604-621","source":"Web of Science","title":"Cognitive adaptations to stressful environments: When childhood adversity enhances adult executive function.","title-short":"Cognitive Adaptations to Stressful Environments","volume":"109","author":[{"family":"Mittal","given":"Chiraag"},{"family":"Griskevicius","given":"Vladas"},{"family":"Simpson","given":"Jeffry A."},{"family":"Sung","given":"Sooyeon"},{"family":"Young","given":"Ethan S."}],"issued":{"date-parts":[["2015",10]]},"citation-key":"mittal2015"}}],"schema":"https://github.com/citation-style-language/schema/raw/master/csl-citation.json"} </w:instrText>
-      </w:r>
-      <w:r>
-        <w:fldChar w:fldCharType="separate"/>
-      </w:r>
-      <w:r>
-        <w:rPr>
-          <w:noProof/>
-        </w:rPr>
-        <w:t>(Fields et al., 2021; Mittal et al., 2015)</w:t>
-      </w:r>
-      <w:r>
-        <w:fldChar w:fldCharType="end"/>
-      </w:r>
-      <w:r>
-        <w:t xml:space="preserve">, working memory updating </w:t>
-      </w:r>
-      <w:r>
-        <w:fldChar w:fldCharType="begin"/>
-      </w:r>
-      <w:r>
-        <w:instrText xml:space="preserve"> ADDIN ZOTERO_ITEM CSL_CITATION {"citationID":"ZJty2sjw","properties":{"formattedCitation":"(Nweze et al., 2021; Young et al., 2018, 2022)","plainCitation":"(Nweze et al., 2021; Young et al., 2018, 2022)","noteIndex":0},"citationItems":[{"id":834,"uris":["http://zotero.org/users/2628991/items/TS6WYX37"],"itemData":{"id":834,"type":"article-journal","abstract":"BACKGROUND: The dominant view based on the deficit model of developmental psychopathology is that early adverse rearing impairs cognition. In contrast, an emerging evolutionary-developmental model argues that individuals exposed to early-life stress may have improved cognitive abilities that are adapted to harsh environments. We set out to test this hypothesis by examining cognitive functions in parentally deprived children in Nigeria.\nMETHODS: Cognitive performance was compared between 53 deprived children who currently live in institutional homes and foster families and 51 nondeprived control participants. We used a multifaceted neurocognitive test battery for the assessment of inhibition, set-shifting and working memory.\nRESULTS: Results showed that the deprived and nondeprived group did not significantly differ in their performance on set-shifting and inhibition tasks. Conversely, the deprived group performed significantly better than the nondeprived group in the working memory task.\nDISCUSSION: We interpret the enhanced working memory ability of the deprived group as a correlate of its ecological relevance. In Nigeria, underprivileged children may need to rely to a larger extent on working memory abilities to attain success through academic work. This study provides further evidence that exposure to early adversity does not necessarily impair cognitive functions but can even enhance it under some conditions and in some domains.","container-title":"Journal of Child Psychology and Psychiatry, and Allied Disciplines","DOI":"10/gphn59","ISSN":"1469-7610","issue":"3","journalAbbreviation":"J Child Psychol Psychiatry","language":"eng","note":"PMID: 32302431","page":"280-288","source":"PubMed","title":"Working for the future: parentally deprived Nigerian children have enhanced working memory ability","title-short":"Working for the future","volume":"62","author":[{"family":"Nweze","given":"Tochukwu"},{"family":"Nwoke","given":"Mary Basil"},{"family":"Nwufo","given":"Juliet Ifeoma"},{"family":"Aniekwu","given":"Richard Ikechukwu"},{"family":"Lange","given":"Florian"}],"issued":{"date-parts":[["2021",3]]},"citation-key":"nweze2021"}},{"id":727,"uris":["http://zotero.org/users/2628991/items/GZ6XI9ML"],"itemData":{"id":727,"type":"article-journal","abstract":"Although growing up in an adverse childhood environment tends to impair cognitive functions, evolutionary-developmental theory suggests that this might be only one part of the story. A person’s mind may instead become developmentally specialized and potentially enhanced for solving problems in the types of environments in which the person grew up. In the current research, we tested whether these specialized advantages in cognitive function might be sensitized to emerge in currently uncertain contexts. We refer to this as the sensitized-specialization hypothesis. We conducted experimental tests of this hypothesis in the domain of working memory, examining how growing up in unpredictable versus predictable environments affects different facets of working memory. Although growing up in an unpredictable environment is typically associated with impairments in working memory, we show that this type of environment is positively associated with those aspects of working memory that are useful in rapidly changing environments. Importantly, these effects emerged only when the current context was uncertain. These theoretically derived findings suggest that childhood environments shape, rather than uniformly impair, cognitive functions. (PsycINFO Database Record (c) 2018 APA, all rights reserved)","container-title":"Journal of Personality and Social Psychology","DOI":"10.1037/pspi0000124","ISSN":"1939-1315(Electronic),0022-3514(Print)","issue":"6","license":"All rights reserved","page":"891-908","source":"APA PsycNET","title":"Can an unpredictable childhood environment enhance working memory? Testing the sensitized-specialization hypothesis","title-short":"Can an unpredictable childhood environment enhance working memory?","volume":"114","author":[{"family":"Young","given":"Ethan S."},{"family":"Griskevicius","given":"Vladas"},{"family":"Simpson","given":"Jeffry A."},{"family":"Waters","given":"Theodore E. A."},{"family":"Mittal","given":"Chiraag"}],"issued":{"date-parts":[["2018"]]},"citation-key":"young2018"}},{"id":1013,"uris":["http://zotero.org/users/2628991/items/RAPD5CC8"],"itemData":{"id":1013,"type":"article-journal","abstract":"Adversity-exposed youth tend to score lower on cognitive tests. However, the hidden talents approach proposes some abilities are enhanced by adversity, especially under ecologically relevant conditions. Two versions of an attention-shifting and working memory updating task—one abstract, one ecological—were administered to 618 youth (Mage = 13.62, SDage = 0.81; 48.22% female; 64.56% White). Measures of environmental unpredictability, violence, and poverty were collected to test adversity × task version interactions. There were no interactions for attention shifting. For working memory updating, youth exposed to violence and poverty scored lower than their peers with abstract stimuli but almost just as well with ecological stimuli. These results are striking compared to contemporary developmental science, which often reports lowered performance among adversity-exposed youth.","container-title":"Child Development","DOI":"10.1111/cdev.13766","ISSN":"1467-8624","issue":"5","language":"en","note":"_eprint: https://onlinelibrary.wiley.com/doi/pdf/10.1111/cdev.13766","page":"1493-1510","source":"Wiley Online Library","title":"Hidden talents in context: Cognitive performance with abstract versus ecological stimuli among adversity-exposed youth","title-short":"Hidden talents in context","volume":"93","author":[{"family":"Young","given":"Ethan S."},{"family":"Frankenhuis","given":"Willem E."},{"family":"DelPriore","given":"Danielle J."},{"family":"Ellis","given":"Bruce J."}],"issued":{"date-parts":[["2022"]]},"citation-key":"young2022"}}],"schema":"https://github.com/citation-style-language/schema/raw/master/csl-citation.json"} </w:instrText>
-      </w:r>
-      <w:r>
-        <w:fldChar w:fldCharType="separate"/>
-      </w:r>
-      <w:r>
-        <w:rPr>
-          <w:noProof/>
-        </w:rPr>
-        <w:t>(Nweze et al., 2021; Young et al., 2018, 2022)</w:t>
-      </w:r>
-      <w:r>
-        <w:fldChar w:fldCharType="end"/>
-      </w:r>
-      <w:r>
-        <w:t xml:space="preserve">, social dominance reasoning </w:t>
-      </w:r>
-      <w:r>
-        <w:fldChar w:fldCharType="begin"/>
-      </w:r>
-      <w:r>
-        <w:instrText xml:space="preserve"> ADDIN ZOTERO_ITEM CSL_CITATION {"citationID":"NogOh7hK","properties":{"formattedCitation":"(Frankenhuis, de Vries, et al., 2020)","plainCitation":"(Frankenhuis, de Vries, et al., 2020)","noteIndex":0},"citationItems":[{"id":766,"uris":["http://zotero.org/users/2628991/items/PYJ4YNE9"],"itemData":{"id":766,"type":"article-journal","abstract":"Although growing up in stressful conditions can undermine mental abilities, people in harsh environments may develop intact, or even enhanced, social and cognitive abilities for solving problems in high-adversity contexts (i.e. 'hidden talents'). We examine whether childhood and current exposure to violence are associated with memory (number of learning rounds needed to memorize relations between items) and reasoning performance (accuracy in deducing a novel relation) on transitive inference tasks involving both violence-relevant and violence-neutral social information (social dominance vs. chronological age). We hypothesized that individuals who had more exposure to violence would perform better than individuals with less exposure on the social dominance task. We tested this hypothesis in a preregistered study in 100 Dutch college students and 99 Dutch community participants. We found that more exposure to violence was associated with lower overall memory performance, but not with reasoning performance. However, the main effects of current (but not childhood) exposure to violence on memory were qualified by significant interaction effects. More current exposure to neighborhood violence was associated with worse memory for age relations, but not with memory for dominance relations. By contrast, more current personal involvement in violence was associated with better memory for dominance relations, but not with memory for age relations. These results suggest incomplete transfer of learning and memory abilities across contents. This pattern of results, which supports a combination of deficits and 'hidden talents,' is striking in relation to the broader developmental literature, which has nearly exclusively reported deficits in people from harsh conditions. A video abstract of this article can be viewed at: .","container-title":"Developmental Science","DOI":"10/ggb8qd","ISSN":"1363-755X","issue":"4","journalAbbreviation":"Dev. Sci.","language":"English","note":"publisher-place: Hoboken\npublisher: Wiley\nWOS:000562484600002","page":"e12835","source":"Web of Science","title":"Hidden talents in harsh conditions? A preregistered study of memory and reasoning about social dominance","title-short":"Hidden talents in harsh conditions?","volume":"23","author":[{"family":"Frankenhuis","given":"Willem E."},{"family":"Vries","given":"Sarah A.","non-dropping-particle":"de"},{"family":"Bianchi","given":"JeanMarie"},{"family":"Ellis","given":"Bruce J."}],"issued":{"date-parts":[["2020",7]]},"citation-key":"frankenhuis2020b"}}],"schema":"https://github.com/citation-style-language/schema/raw/master/csl-citation.json"} </w:instrText>
-      </w:r>
-      <w:r>
-        <w:fldChar w:fldCharType="separate"/>
-      </w:r>
-      <w:r>
-        <w:rPr>
-          <w:noProof/>
-        </w:rPr>
-        <w:t>(Frankenhuis, de Vries, et al., 2020)</w:t>
-      </w:r>
-      <w:r>
-        <w:fldChar w:fldCharType="end"/>
-      </w:r>
-      <w:r>
-        <w:t>, and emotion recognition (</w:t>
-      </w:r>
-      <w:proofErr w:type="spellStart"/>
-      <w:r>
-        <w:t>Brener</w:t>
-      </w:r>
-      <w:proofErr w:type="spellEnd"/>
-      <w:r>
-        <w:t xml:space="preserve"> et al., in press). </w:t>
-      </w:r>
-      <w:r>
-        <w:t>These findings are new and exciting, but they come with caveats. For example, across studies, findings are difficult to compare. Studies use different measures of adversity e.g., self-reported unpredictability</w:t>
-      </w:r>
-      <w:r>
-        <w:t xml:space="preserve"> </w:t>
-      </w:r>
-      <w:r>
-        <w:fldChar w:fldCharType="begin"/>
-      </w:r>
-      <w:r>
-        <w:instrText xml:space="preserve"> ADDIN ZOTERO_ITEM CSL_CITATION {"citationID":"2ZV8evmM","properties":{"formattedCitation":"(Mittal et al., 2015; Young et al., 2018)","plainCitation":"(Mittal et al., 2015; Young et al., 2018)","noteIndex":0},"citationItems":[{"id":415,"uris":["http://zotero.org/users/2628991/items/J9FTBGEY"],"itemData":{"id":415,"type":"article-journal","abstract":"Can growing up in a stressful childhood environment enhance certain cognitive functions? Drawing participants from higher-income and lower-income backgrounds, we tested how adults who grew up in harsh or unpredictable environments fared on 2 types of executive function tasks: inhibition and shifting. People who experienced unpredictable childhoods performed worse at inhibition (overriding dominant responses), but performed better at shifting (efficiently switching between different tasks). This finding is consistent with the notion that shifting, but not inhibition, is especially useful in unpredictable environments. Importantly, differences in executive function between people who experienced unpredictable versus predictable childhoods emerged only when they were tested in uncertain contexts. This catalyst suggests that some individual differences related to early life experience are manifested under conditions of uncertainty in adulthood. Viewed as a whole, these findings indicate that adverse childhood environments do not universally impair mental functioning, but can actually enhance specific types of cognitive performance in the face of uncertainty.","container-title":"Journal of Personality and Social Psychology","DOI":"10.1037/pspi0000028","ISSN":"0022-3514","issue":"4","journalAbbreviation":"J. Pers. Soc. Psychol.","language":"English","license":"All rights reserved","note":"WOS:000361885400003","page":"604-621","source":"Web of Science","title":"Cognitive adaptations to stressful environments: When childhood adversity enhances adult executive function.","title-short":"Cognitive Adaptations to Stressful Environments","volume":"109","author":[{"family":"Mittal","given":"Chiraag"},{"family":"Griskevicius","given":"Vladas"},{"family":"Simpson","given":"Jeffry A."},{"family":"Sung","given":"Sooyeon"},{"family":"Young","given":"Ethan S."}],"issued":{"date-parts":[["2015",10]]},"citation-key":"mittal2015"}},{"id":727,"uris":["http://zotero.org/users/2628991/items/GZ6XI9ML"],"itemData":{"id":727,"type":"article-journal","abstract":"Although growing up in an adverse childhood environment tends to impair cognitive functions, evolutionary-developmental theory suggests that this might be only one part of the story. A person’s mind may instead become developmentally specialized and potentially enhanced for solving problems in the types of environments in which the person grew up. In the current research, we tested whether these specialized advantages in cognitive function might be sensitized to emerge in currently uncertain contexts. We refer to this as the sensitized-specialization hypothesis. We conducted experimental tests of this hypothesis in the domain of working memory, examining how growing up in unpredictable versus predictable environments affects different facets of working memory. Although growing up in an unpredictable environment is typically associated with impairments in working memory, we show that this type of environment is positively associated with those aspects of working memory that are useful in rapidly changing environments. Importantly, these effects emerged only when the current context was uncertain. These theoretically derived findings suggest that childhood environments shape, rather than uniformly impair, cognitive functions. (PsycINFO Database Record (c) 2018 APA, all rights reserved)","container-title":"Journal of Personality and Social Psychology","DOI":"10.1037/pspi0000124","ISSN":"1939-1315(Electronic),0022-3514(Print)","issue":"6","license":"All rights reserved","page":"891-908","source":"APA PsycNET","title":"Can an unpredictable childhood environment enhance working memory? Testing the sensitized-specialization hypothesis","title-short":"Can an unpredictable childhood environment enhance working memory?","volume":"114","author":[{"family":"Young","given":"Ethan S."},{"family":"Griskevicius","given":"Vladas"},{"family":"Simpson","given":"Jeffry A."},{"family":"Waters","given":"Theodore E. A."},{"family":"Mittal","given":"Chiraag"}],"issued":{"date-parts":[["2018"]]},"citation-key":"young2018"}}],"schema":"https://github.com/citation-style-language/schema/raw/master/csl-citation.json"} </w:instrText>
-      </w:r>
-      <w:r>
-        <w:fldChar w:fldCharType="separate"/>
-      </w:r>
-      <w:r>
-        <w:rPr>
-          <w:noProof/>
-        </w:rPr>
-        <w:t>(Mittal et al., 2015; Young et al., 2018)</w:t>
-      </w:r>
-      <w:r>
-        <w:fldChar w:fldCharType="end"/>
-      </w:r>
-      <w:r>
-        <w:t>, caregiver instability</w:t>
-      </w:r>
-      <w:r>
-        <w:t xml:space="preserve"> </w:t>
-      </w:r>
-      <w:r>
-        <w:fldChar w:fldCharType="begin"/>
-      </w:r>
-      <w:r>
-        <w:instrText xml:space="preserve"> ADDIN ZOTERO_ITEM CSL_CITATION {"citationID":"f5cNtVmd","properties":{"formattedCitation":"(Fields et al., 2021)","plainCitation":"(Fields et al., 2021)","noteIndex":0},"citationItems":[{"id":883,"uris":["http://zotero.org/users/2628991/items/RS6F7XNU"],"itemData":{"id":883,"type":"article-journal","abstract":"Cognitive control is typically described as disrupted following exposure to early caregiving instability. While much of the work within this field has approached cognitive control broadly, evidence from adults retrospectively reporting early-life instability has shown more nuanced effects on cognitive control, even demonstrating enhancements in certain subdomains. That is, exposure to unstable caregiving may disrupt some areas of cognitive control, yet promote adaptation in others. Here, we investigated three domains of cognitive control in a sample of school-age children (N = 275, Age = 6-12 years) as a function of early caregiving instability, defined as the total number of caregiving switches. Results demonstrated that caregiving instability was associated with reduced response inhibition (Go/No-Go) and attentional control (Flanker), but enhanced cognitive flexibility (Dimensional Change Card Sort Task Switching). Conversely, there were no statistically significant associations with group (i.e., institutional care versus foster care) or maltreatment exposure and these patterns. These findings build on the specialization framework, suggesting that caregiving instability results in both decrements and enhancements in children's cognitive control, consistent with the hypothesis that cognitive control development is scaffolded by early environmental pressures.","container-title":"Developmental Science","DOI":"10/gj7gh7","ISSN":"1467-7687","issue":"6","language":"en","note":"_eprint: https://onlinelibrary.wiley.com/doi/pdf/10.1111/desc.13133","page":"e13133","source":"Wiley Online Library","title":"Adaptation in the face of adversity: Decrements and enhancements in children's cognitive control behavior following early caregiving instability","title-short":"Adaptation in the face of adversity","volume":"24","author":[{"family":"Fields","given":"Andrea"},{"family":"Bloom","given":"Paul A."},{"family":"VanTieghem","given":"Michelle"},{"family":"Harmon","given":"Chelsea"},{"family":"Choy","given":"Tricia"},{"family":"Camacho","given":"Nicolas L."},{"family":"Gibson","given":"Lisa"},{"family":"Umbach","given":"Rebecca"},{"family":"Heleniak","given":"Charlotte"},{"family":"Tottenham","given":"Nim"}],"issued":{"date-parts":[["2021"]]},"citation-key":"fields2021"}}],"schema":"https://github.com/citation-style-language/schema/raw/master/csl-citation.json"} </w:instrText>
-      </w:r>
-      <w:r>
-        <w:fldChar w:fldCharType="separate"/>
-      </w:r>
-      <w:r>
-        <w:rPr>
-          <w:noProof/>
-        </w:rPr>
-        <w:t>(Fields et al., 2021)</w:t>
-      </w:r>
-      <w:r>
-        <w:fldChar w:fldCharType="end"/>
-      </w:r>
-      <w:r>
-        <w:t>, violence exposure</w:t>
-      </w:r>
-      <w:r>
-        <w:t xml:space="preserve"> </w:t>
-      </w:r>
-      <w:r>
-        <w:fldChar w:fldCharType="begin"/>
-      </w:r>
-      <w:r>
-        <w:instrText xml:space="preserve"> ADDIN ZOTERO_ITEM CSL_CITATION {"citationID":"PJcmzX5k","properties":{"formattedCitation":"(Frankenhuis, de Vries, et al., 2020; Young et al., 2022)","plainCitation":"(Frankenhuis, de Vries, et al., 2020; Young et al., 2022)","noteIndex":0},"citationItems":[{"id":766,"uris":["http://zotero.org/users/2628991/items/PYJ4YNE9"],"itemData":{"id":766,"type":"article-journal","abstract":"Although growing up in stressful conditions can undermine mental abilities, people in harsh environments may develop intact, or even enhanced, social and cognitive abilities for solving problems in high-adversity contexts (i.e. 'hidden talents'). We examine whether childhood and current exposure to violence are associated with memory (number of learning rounds needed to memorize relations between items) and reasoning performance (accuracy in deducing a novel relation) on transitive inference tasks involving both violence-relevant and violence-neutral social information (social dominance vs. chronological age). We hypothesized that individuals who had more exposure to violence would perform better than individuals with less exposure on the social dominance task. We tested this hypothesis in a preregistered study in 100 Dutch college students and 99 Dutch community participants. We found that more exposure to violence was associated with lower overall memory performance, but not with reasoning performance. However, the main effects of current (but not childhood) exposure to violence on memory were qualified by significant interaction effects. More current exposure to neighborhood violence was associated with worse memory for age relations, but not with memory for dominance relations. By contrast, more current personal involvement in violence was associated with better memory for dominance relations, but not with memory for age relations. These results suggest incomplete transfer of learning and memory abilities across contents. This pattern of results, which supports a combination of deficits and 'hidden talents,' is striking in relation to the broader developmental literature, which has nearly exclusively reported deficits in people from harsh conditions. A video abstract of this article can be viewed at: .","container-title":"Developmental Science","DOI":"10/ggb8qd","ISSN":"1363-755X","issue":"4","journalAbbreviation":"Dev. Sci.","language":"English","note":"publisher-place: Hoboken\npublisher: Wiley\nWOS:000562484600002","page":"e12835","source":"Web of Science","title":"Hidden talents in harsh conditions? A preregistered study of memory and reasoning about social dominance","title-short":"Hidden talents in harsh conditions?","volume":"23","author":[{"family":"Frankenhuis","given":"Willem E."},{"family":"Vries","given":"Sarah A.","non-dropping-particle":"de"},{"family":"Bianchi","given":"JeanMarie"},{"family":"Ellis","given":"Bruce J."}],"issued":{"date-parts":[["2020",7]]},"citation-key":"frankenhuis2020b"},"label":"page"},{"id":1013,"uris":["http://zotero.org/users/2628991/items/RAPD5CC8"],"itemData":{"id":1013,"type":"article-journal","abstract":"Adversity-exposed youth tend to score lower on cognitive tests. However, the hidden talents approach proposes some abilities are enhanced by adversity, especially under ecologically relevant conditions. Two versions of an attention-shifting and working memory updating task—one abstract, one ecological—were administered to 618 youth (Mage = 13.62, SDage = 0.81; 48.22% female; 64.56% White). Measures of environmental unpredictability, violence, and poverty were collected to test adversity × task version interactions. There were no interactions for attention shifting. For working memory updating, youth exposed to violence and poverty scored lower than their peers with abstract stimuli but almost just as well with ecological stimuli. These results are striking compared to contemporary developmental science, which often reports lowered performance among adversity-exposed youth.","container-title":"Child Development","DOI":"10.1111/cdev.13766","ISSN":"1467-8624","issue":"5","language":"en","note":"_eprint: https://onlinelibrary.wiley.com/doi/pdf/10.1111/cdev.13766","page":"1493-1510","source":"Wiley Online Library","title":"Hidden talents in context: Cognitive performance with abstract versus ecological stimuli among adversity-exposed youth","title-short":"Hidden talents in context","volume":"93","author":[{"family":"Young","given":"Ethan S."},{"family":"Frankenhuis","given":"Willem E."},{"family":"DelPriore","given":"Danielle J."},{"family":"Ellis","given":"Bruce J."}],"issued":{"date-parts":[["2022"]]},"citation-key":"young2022"},"label":"page"}],"schema":"https://github.com/citation-style-language/schema/raw/master/csl-citation.json"} </w:instrText>
-      </w:r>
-      <w:r>
-        <w:fldChar w:fldCharType="separate"/>
-      </w:r>
-      <w:r>
-        <w:rPr>
-          <w:noProof/>
-        </w:rPr>
-        <w:t>(Frankenhuis, de Vries, et al., 2020; Young et al., 2022)</w:t>
-      </w:r>
-      <w:r>
-        <w:fldChar w:fldCharType="end"/>
-      </w:r>
-      <w:r>
-        <w:t xml:space="preserve">, </w:t>
-      </w:r>
-      <w:r>
-        <w:t xml:space="preserve">and </w:t>
-      </w:r>
-      <w:r>
-        <w:t>parental neglect</w:t>
-      </w:r>
-      <w:r>
-        <w:t xml:space="preserve"> </w:t>
-      </w:r>
-      <w:r>
-        <w:fldChar w:fldCharType="begin"/>
-      </w:r>
-      <w:r>
-        <w:instrText xml:space="preserve"> ADDIN ZOTERO_ITEM CSL_CITATION {"citationID":"6zF1cHxD","properties":{"formattedCitation":"(Nweze et al., 2021)","plainCitation":"(Nweze et al., 2021)","noteIndex":0},"citationItems":[{"id":834,"uris":["http://zotero.org/users/2628991/items/TS6WYX37"],"itemData":{"id":834,"type":"article-journal","abstract":"BACKGROUND: The dominant view based on the deficit model of developmental psychopathology is that early adverse rearing impairs cognition. In contrast, an emerging evolutionary-developmental model argues that individuals exposed to early-life stress may have improved cognitive abilities that are adapted to harsh environments. We set out to test this hypothesis by examining cognitive functions in parentally deprived children in Nigeria.\nMETHODS: Cognitive performance was compared between 53 deprived children who currently live in institutional homes and foster families and 51 nondeprived control participants. We used a multifaceted neurocognitive test battery for the assessment of inhibition, set-shifting and working memory.\nRESULTS: Results showed that the deprived and nondeprived group did not significantly differ in their performance on set-shifting and inhibition tasks. Conversely, the deprived group performed significantly better than the nondeprived group in the working memory task.\nDISCUSSION: We interpret the enhanced working memory ability of the deprived group as a correlate of its ecological relevance. In Nigeria, underprivileged children may need to rely to a larger extent on working memory abilities to attain success through academic work. This study provides further evidence that exposure to early adversity does not necessarily impair cognitive functions but can even enhance it under some conditions and in some domains.","container-title":"Journal of Child Psychology and Psychiatry, and Allied Disciplines","DOI":"10/gphn59","ISSN":"1469-7610","issue":"3","journalAbbreviation":"J Child Psychol Psychiatry","language":"eng","note":"PMID: 32302431","page":"280-288","source":"PubMed","title":"Working for the future: parentally deprived Nigerian children have enhanced working memory ability","title-short":"Working for the future","volume":"62","author":[{"family":"Nweze","given":"Tochukwu"},{"family":"Nwoke","given":"Mary Basil"},{"family":"Nwufo","given":"Juliet Ifeoma"},{"family":"Aniekwu","given":"Richard Ikechukwu"},{"family":"Lange","given":"Florian"}],"issued":{"date-parts":[["2021",3]]},"citation-key":"nweze2021"}}],"schema":"https://github.com/citation-style-language/schema/raw/master/csl-citation.json"} </w:instrText>
-      </w:r>
-      <w:r>
-        <w:fldChar w:fldCharType="separate"/>
-      </w:r>
-      <w:r>
-        <w:rPr>
-          <w:noProof/>
-        </w:rPr>
-        <w:t>(Nweze et al., 2021)</w:t>
-      </w:r>
-      <w:r>
-        <w:fldChar w:fldCharType="end"/>
-      </w:r>
-      <w:r>
-        <w:t>. They measure performance with different</w:t>
-      </w:r>
-      <w:r>
-        <w:t xml:space="preserve"> cognitive tasks</w:t>
-      </w:r>
-      <w:r>
-        <w:t>, for example</w:t>
-      </w:r>
-      <w:r>
-        <w:t xml:space="preserve"> working memory updating </w:t>
-      </w:r>
-      <w:r>
-        <w:fldChar w:fldCharType="begin"/>
-      </w:r>
-      <w:r>
-        <w:instrText xml:space="preserve"> ADDIN ZOTERO_ITEM CSL_CITATION {"citationID":"WkPyUBYB","properties":{"formattedCitation":"(Young et al., 2018, 2022)","plainCitation":"(Young et al., 2018, 2022)","noteIndex":0},"citationItems":[{"id":727,"uris":["http://zotero.org/users/2628991/items/GZ6XI9ML"],"itemData":{"id":727,"type":"article-journal","abstract":"Although growing up in an adverse childhood environment tends to impair cognitive functions, evolutionary-developmental theory suggests that this might be only one part of the story. A person’s mind may instead become developmentally specialized and potentially enhanced for solving problems in the types of environments in which the person grew up. In the current research, we tested whether these specialized advantages in cognitive function might be sensitized to emerge in currently uncertain contexts. We refer to this as the sensitized-specialization hypothesis. We conducted experimental tests of this hypothesis in the domain of working memory, examining how growing up in unpredictable versus predictable environments affects different facets of working memory. Although growing up in an unpredictable environment is typically associated with impairments in working memory, we show that this type of environment is positively associated with those aspects of working memory that are useful in rapidly changing environments. Importantly, these effects emerged only when the current context was uncertain. These theoretically derived findings suggest that childhood environments shape, rather than uniformly impair, cognitive functions. (PsycINFO Database Record (c) 2018 APA, all rights reserved)","container-title":"Journal of Personality and Social Psychology","DOI":"10.1037/pspi0000124","ISSN":"1939-1315(Electronic),0022-3514(Print)","issue":"6","license":"All rights reserved","page":"891-908","source":"APA PsycNET","title":"Can an unpredictable childhood environment enhance working memory? Testing the sensitized-specialization hypothesis","title-short":"Can an unpredictable childhood environment enhance working memory?","volume":"114","author":[{"family":"Young","given":"Ethan S."},{"family":"Griskevicius","given":"Vladas"},{"family":"Simpson","given":"Jeffry A."},{"family":"Waters","given":"Theodore E. A."},{"family":"Mittal","given":"Chiraag"}],"issued":{"date-parts":[["2018"]]},"citation-key":"young2018"}},{"id":1013,"uris":["http://zotero.org/users/2628991/items/RAPD5CC8"],"itemData":{"id":1013,"type":"article-journal","abstract":"Adversity-exposed youth tend to score lower on cognitive tests. However, the hidden talents approach proposes some abilities are enhanced by adversity, especially under ecologically relevant conditions. Two versions of an attention-shifting and working memory updating task—one abstract, one ecological—were administered to 618 youth (Mage = 13.62, SDage = 0.81; 48.22% female; 64.56% White). Measures of environmental unpredictability, violence, and poverty were collected to test adversity × task version interactions. There were no interactions for attention shifting. For working memory updating, youth exposed to violence and poverty scored lower than their peers with abstract stimuli but almost just as well with ecological stimuli. These results are striking compared to contemporary developmental science, which often reports lowered performance among adversity-exposed youth.","container-title":"Child Development","DOI":"10.1111/cdev.13766","ISSN":"1467-8624","issue":"5","language":"en","note":"_eprint: https://onlinelibrary.wiley.com/doi/pdf/10.1111/cdev.13766","page":"1493-1510","source":"Wiley Online Library","title":"Hidden talents in context: Cognitive performance with abstract versus ecological stimuli among adversity-exposed youth","title-short":"Hidden talents in context","volume":"93","author":[{"family":"Young","given":"Ethan S."},{"family":"Frankenhuis","given":"Willem E."},{"family":"DelPriore","given":"Danielle J."},{"family":"Ellis","given":"Bruce J."}],"issued":{"date-parts":[["2022"]]},"citation-key":"young2022"}}],"schema":"https://github.com/citation-style-language/schema/raw/master/csl-citation.json"} </w:instrText>
-      </w:r>
-      <w:r>
-        <w:fldChar w:fldCharType="separate"/>
-      </w:r>
-      <w:r>
-        <w:rPr>
-          <w:noProof/>
-        </w:rPr>
-        <w:t>(Young et al., 2018, 2022)</w:t>
-      </w:r>
-      <w:r>
-        <w:fldChar w:fldCharType="end"/>
-      </w:r>
-      <w:r>
-        <w:t xml:space="preserve"> </w:t>
-      </w:r>
-      <w:r>
-        <w:t>versus working memory capacity</w:t>
-      </w:r>
-      <w:r>
-        <w:t xml:space="preserve"> </w:t>
-      </w:r>
-      <w:r>
-        <w:fldChar w:fldCharType="begin"/>
-      </w:r>
-      <w:r>
-        <w:instrText xml:space="preserve"> ADDIN ZOTERO_ITEM CSL_CITATION {"citationID":"ERSTmk0l","properties":{"formattedCitation":"(Nweze et al., 2021)","plainCitation":"(Nweze et al., 2021)","noteIndex":0},"citationItems":[{"id":834,"uris":["http://zotero.org/users/2628991/items/TS6WYX37"],"itemData":{"id":834,"type":"article-journal","abstract":"BACKGROUND: The dominant view based on the deficit model of developmental psychopathology is that early adverse rearing impairs cognition. In contrast, an emerging evolutionary-developmental model argues that individuals exposed to early-life stress may have improved cognitive abilities that are adapted to harsh environments. We set out to test this hypothesis by examining cognitive functions in parentally deprived children in Nigeria.\nMETHODS: Cognitive performance was compared between 53 deprived children who currently live in institutional homes and foster families and 51 nondeprived control participants. We used a multifaceted neurocognitive test battery for the assessment of inhibition, set-shifting and working memory.\nRESULTS: Results showed that the deprived and nondeprived group did not significantly differ in their performance on set-shifting and inhibition tasks. Conversely, the deprived group performed significantly better than the nondeprived group in the working memory task.\nDISCUSSION: We interpret the enhanced working memory ability of the deprived group as a correlate of its ecological relevance. In Nigeria, underprivileged children may need to rely to a larger extent on working memory abilities to attain success through academic work. This study provides further evidence that exposure to early adversity does not necessarily impair cognitive functions but can even enhance it under some conditions and in some domains.","container-title":"Journal of Child Psychology and Psychiatry, and Allied Disciplines","DOI":"10/gphn59","ISSN":"1469-7610","issue":"3","journalAbbreviation":"J Child Psychol Psychiatry","language":"eng","note":"PMID: 32302431","page":"280-288","source":"PubMed","title":"Working for the future: parentally deprived Nigerian children have enhanced working memory ability","title-short":"Working for the future","volume":"62","author":[{"family":"Nweze","given":"Tochukwu"},{"family":"Nwoke","given":"Mary Basil"},{"family":"Nwufo","given":"Juliet Ifeoma"},{"family":"Aniekwu","given":"Richard Ikechukwu"},{"family":"Lange","given":"Florian"}],"issued":{"date-parts":[["2021",3]]},"citation-key":"nweze2021"}}],"schema":"https://github.com/citation-style-language/schema/raw/master/csl-citation.json"} </w:instrText>
-      </w:r>
-      <w:r>
-        <w:fldChar w:fldCharType="separate"/>
-      </w:r>
-      <w:r>
-        <w:rPr>
-          <w:noProof/>
-        </w:rPr>
-        <w:t>(Nweze et al., 2021)</w:t>
-      </w:r>
-      <w:r>
-        <w:fldChar w:fldCharType="end"/>
-      </w:r>
-      <w:r>
-        <w:t>, and experimental designs</w:t>
-      </w:r>
-      <w:r>
-        <w:t xml:space="preserve"> such as </w:t>
-      </w:r>
-      <w:r>
-        <w:t>manipulation</w:t>
-      </w:r>
-      <w:r>
-        <w:t>s</w:t>
-      </w:r>
-      <w:r>
-        <w:t xml:space="preserve"> of setting</w:t>
-      </w:r>
-      <w:r>
-        <w:t xml:space="preserve"> </w:t>
-      </w:r>
-      <w:r>
-        <w:fldChar w:fldCharType="begin"/>
-      </w:r>
-      <w:r>
-        <w:instrText xml:space="preserve"> ADDIN ZOTERO_ITEM CSL_CITATION {"citationID":"OEGtGdKn","properties":{"formattedCitation":"(Young et al., 2018, 2018)","plainCitation":"(Young et al., 2018, 2018)","noteIndex":0},"citationItems":[{"id":727,"uris":["http://zotero.org/users/2628991/items/GZ6XI9ML"],"itemData":{"id":727,"type":"article-journal","abstract":"Although growing up in an adverse childhood environment tends to impair cognitive functions, evolutionary-developmental theory suggests that this might be only one part of the story. A person’s mind may instead become developmentally specialized and potentially enhanced for solving problems in the types of environments in which the person grew up. In the current research, we tested whether these specialized advantages in cognitive function might be sensitized to emerge in currently uncertain contexts. We refer to this as the sensitized-specialization hypothesis. We conducted experimental tests of this hypothesis in the domain of working memory, examining how growing up in unpredictable versus predictable environments affects different facets of working memory. Although growing up in an unpredictable environment is typically associated with impairments in working memory, we show that this type of environment is positively associated with those aspects of working memory that are useful in rapidly changing environments. Importantly, these effects emerged only when the current context was uncertain. These theoretically derived findings suggest that childhood environments shape, rather than uniformly impair, cognitive functions. (PsycINFO Database Record (c) 2018 APA, all rights reserved)","container-title":"Journal of Personality and Social Psychology","DOI":"10.1037/pspi0000124","ISSN":"1939-1315(Electronic),0022-3514(Print)","issue":"6","license":"All rights reserved","page":"891-908","source":"APA PsycNET","title":"Can an unpredictable childhood environment enhance working memory? Testing the sensitized-specialization hypothesis","title-short":"Can an unpredictable childhood environment enhance working memory?","volume":"114","author":[{"family":"Young","given":"Ethan S."},{"family":"Griskevicius","given":"Vladas"},{"family":"Simpson","given":"Jeffry A."},{"family":"Waters","given":"Theodore E. A."},{"family":"Mittal","given":"Chiraag"}],"issued":{"date-parts":[["2018"]]},"citation-key":"young2018"}},{"id":727,"uris":["http://zotero.org/users/2628991/items/GZ6XI9ML"],"itemData":{"id":727,"type":"article-journal","abstract":"Although growing up in an adverse childhood environment tends to impair cognitive functions, evolutionary-developmental theory suggests that this might be only one part of the story. A person’s mind may instead become developmentally specialized and potentially enhanced for solving problems in the types of environments in which the person grew up. In the current research, we tested whether these specialized advantages in cognitive function might be sensitized to emerge in currently uncertain contexts. We refer to this as the sensitized-specialization hypothesis. We conducted experimental tests of this hypothesis in the domain of working memory, examining how growing up in unpredictable versus predictable environments affects different facets of working memory. Although growing up in an unpredictable environment is typically associated with impairments in working memory, we show that this type of environment is positively associated with those aspects of working memory that are useful in rapidly changing environments. Importantly, these effects emerged only when the current context was uncertain. These theoretically derived findings suggest that childhood environments shape, rather than uniformly impair, cognitive functions. (PsycINFO Database Record (c) 2018 APA, all rights reserved)","container-title":"Journal of Personality and Social Psychology","DOI":"10.1037/pspi0000124","ISSN":"1939-1315(Electronic),0022-3514(Print)","issue":"6","license":"All rights reserved","page":"891-908","source":"APA PsycNET","title":"Can an unpredictable childhood environment enhance working memory? Testing the sensitized-specialization hypothesis","title-short":"Can an unpredictable childhood environment enhance working memory?","volume":"114","author":[{"family":"Young","given":"Ethan S."},{"family":"Griskevicius","given":"Vladas"},{"family":"Simpson","given":"Jeffry A."},{"family":"Waters","given":"Theodore E. A."},{"family":"Mittal","given":"Chiraag"}],"issued":{"date-parts":[["2018"]]},"citation-key":"young2018"}}],"schema":"https://github.com/citation-style-language/schema/raw/master/csl-citation.json"} </w:instrText>
-      </w:r>
-      <w:r>
-        <w:fldChar w:fldCharType="separate"/>
-      </w:r>
-      <w:r>
-        <w:rPr>
-          <w:noProof/>
-        </w:rPr>
-        <w:t>(Young et al., 2018, 2018)</w:t>
-      </w:r>
-      <w:r>
-        <w:fldChar w:fldCharType="end"/>
-      </w:r>
-      <w:r>
-        <w:t>, t</w:t>
-      </w:r>
-      <w:r>
-        <w:t>ask</w:t>
-      </w:r>
-      <w:r>
-        <w:t xml:space="preserve"> content</w:t>
-      </w:r>
-      <w:r>
-        <w:t xml:space="preserve"> </w:t>
-      </w:r>
-      <w:r>
-        <w:fldChar w:fldCharType="begin"/>
-      </w:r>
-      <w:r>
-        <w:instrText xml:space="preserve"> ADDIN ZOTERO_ITEM CSL_CITATION {"citationID":"nLD43tzA","properties":{"formattedCitation":"(Frankenhuis, de Vries, et al., 2020; Young et al., 2022)","plainCitation":"(Frankenhuis, de Vries, et al., 2020; Young et al., 2022)","noteIndex":0},"citationItems":[{"id":766,"uris":["http://zotero.org/users/2628991/items/PYJ4YNE9"],"itemData":{"id":766,"type":"article-journal","abstract":"Although growing up in stressful conditions can undermine mental abilities, people in harsh environments may develop intact, or even enhanced, social and cognitive abilities for solving problems in high-adversity contexts (i.e. 'hidden talents'). We examine whether childhood and current exposure to violence are associated with memory (number of learning rounds needed to memorize relations between items) and reasoning performance (accuracy in deducing a novel relation) on transitive inference tasks involving both violence-relevant and violence-neutral social information (social dominance vs. chronological age). We hypothesized that individuals who had more exposure to violence would perform better than individuals with less exposure on the social dominance task. We tested this hypothesis in a preregistered study in 100 Dutch college students and 99 Dutch community participants. We found that more exposure to violence was associated with lower overall memory performance, but not with reasoning performance. However, the main effects of current (but not childhood) exposure to violence on memory were qualified by significant interaction effects. More current exposure to neighborhood violence was associated with worse memory for age relations, but not with memory for dominance relations. By contrast, more current personal involvement in violence was associated with better memory for dominance relations, but not with memory for age relations. These results suggest incomplete transfer of learning and memory abilities across contents. This pattern of results, which supports a combination of deficits and 'hidden talents,' is striking in relation to the broader developmental literature, which has nearly exclusively reported deficits in people from harsh conditions. A video abstract of this article can be viewed at: .","container-title":"Developmental Science","DOI":"10/ggb8qd","ISSN":"1363-755X","issue":"4","journalAbbreviation":"Dev. Sci.","language":"English","note":"publisher-place: Hoboken\npublisher: Wiley\nWOS:000562484600002","page":"e12835","source":"Web of Science","title":"Hidden talents in harsh conditions? A preregistered study of memory and reasoning about social dominance","title-short":"Hidden talents in harsh conditions?","volume":"23","author":[{"family":"Frankenhuis","given":"Willem E."},{"family":"Vries","given":"Sarah A.","non-dropping-particle":"de"},{"family":"Bianchi","given":"JeanMarie"},{"family":"Ellis","given":"Bruce J."}],"issued":{"date-parts":[["2020",7]]},"citation-key":"frankenhuis2020b"}},{"id":1013,"uris":["http://zotero.org/users/2628991/items/RAPD5CC8"],"itemData":{"id":1013,"type":"article-journal","abstract":"Adversity-exposed youth tend to score lower on cognitive tests. However, the hidden talents approach proposes some abilities are enhanced by adversity, especially under ecologically relevant conditions. Two versions of an attention-shifting and working memory updating task—one abstract, one ecological—were administered to 618 youth (Mage = 13.62, SDage = 0.81; 48.22% female; 64.56% White). Measures of environmental unpredictability, violence, and poverty were collected to test adversity × task version interactions. There were no interactions for attention shifting. For working memory updating, youth exposed to violence and poverty scored lower than their peers with abstract stimuli but almost just as well with ecological stimuli. These results are striking compared to contemporary developmental science, which often reports lowered performance among adversity-exposed youth.","container-title":"Child Development","DOI":"10.1111/cdev.13766","ISSN":"1467-8624","issue":"5","language":"en","note":"_eprint: https://onlinelibrary.wiley.com/doi/pdf/10.1111/cdev.13766","page":"1493-1510","source":"Wiley Online Library","title":"Hidden talents in context: Cognitive performance with abstract versus ecological stimuli among adversity-exposed youth","title-short":"Hidden talents in context","volume":"93","author":[{"family":"Young","given":"Ethan S."},{"family":"Frankenhuis","given":"Willem E."},{"family":"DelPriore","given":"Danielle J."},{"family":"Ellis","given":"Bruce J."}],"issued":{"date-parts":[["2022"]]},"citation-key":"young2022"}}],"schema":"https://github.com/citation-style-language/schema/raw/master/csl-citation.json"} </w:instrText>
-      </w:r>
-      <w:r>
-        <w:fldChar w:fldCharType="separate"/>
-      </w:r>
-      <w:r>
-        <w:rPr>
-          <w:noProof/>
-        </w:rPr>
-        <w:t>(Frankenhuis, de Vries, et al., 2020; Young et al., 2022)</w:t>
-      </w:r>
-      <w:r>
-        <w:fldChar w:fldCharType="end"/>
-      </w:r>
-      <w:r>
-        <w:t xml:space="preserve">, or </w:t>
-      </w:r>
-      <w:r>
-        <w:t xml:space="preserve">no manipulations </w:t>
-      </w:r>
-      <w:r>
-        <w:fldChar w:fldCharType="begin"/>
-      </w:r>
-      <w:r>
-        <w:instrText xml:space="preserve"> ADDIN ZOTERO_ITEM CSL_CITATION {"citationID":"rAApJ4yf","properties":{"formattedCitation":"(Fields et al., 2021; Nweze et al., 2021)","plainCitation":"(Fields et al., 2021; Nweze et al., 2021)","noteIndex":0},"citationItems":[{"id":883,"uris":["http://zotero.org/users/2628991/items/RS6F7XNU"],"itemData":{"id":883,"type":"article-journal","abstract":"Cognitive control is typically described as disrupted following exposure to early caregiving instability. While much of the work within this field has approached cognitive control broadly, evidence from adults retrospectively reporting early-life instability has shown more nuanced effects on cognitive control, even demonstrating enhancements in certain subdomains. That is, exposure to unstable caregiving may disrupt some areas of cognitive control, yet promote adaptation in others. Here, we investigated three domains of cognitive control in a sample of school-age children (N = 275, Age = 6-12 years) as a function of early caregiving instability, defined as the total number of caregiving switches. Results demonstrated that caregiving instability was associated with reduced response inhibition (Go/No-Go) and attentional control (Flanker), but enhanced cognitive flexibility (Dimensional Change Card Sort Task Switching). Conversely, there were no statistically significant associations with group (i.e., institutional care versus foster care) or maltreatment exposure and these patterns. These findings build on the specialization framework, suggesting that caregiving instability results in both decrements and enhancements in children's cognitive control, consistent with the hypothesis that cognitive control development is scaffolded by early environmental pressures.","container-title":"Developmental Science","DOI":"10/gj7gh7","ISSN":"1467-7687","issue":"6","language":"en","note":"_eprint: https://onlinelibrary.wiley.com/doi/pdf/10.1111/desc.13133","page":"e13133","source":"Wiley Online Library","title":"Adaptation in the face of adversity: Decrements and enhancements in children's cognitive control behavior following early caregiving instability","title-short":"Adaptation in the face of adversity","volume":"24","author":[{"family":"Fields","given":"Andrea"},{"family":"Bloom","given":"Paul A."},{"family":"VanTieghem","given":"Michelle"},{"family":"Harmon","given":"Chelsea"},{"family":"Choy","given":"Tricia"},{"family":"Camacho","given":"Nicolas L."},{"family":"Gibson","given":"Lisa"},{"family":"Umbach","given":"Rebecca"},{"family":"Heleniak","given":"Charlotte"},{"family":"Tottenham","given":"Nim"}],"issued":{"date-parts":[["2021"]]},"citation-key":"fields2021"}},{"id":834,"uris":["http://zotero.org/users/2628991/items/TS6WYX37"],"itemData":{"id":834,"type":"article-journal","abstract":"BACKGROUND: The dominant view based on the deficit model of developmental psychopathology is that early adverse rearing impairs cognition. In contrast, an emerging evolutionary-developmental model argues that individuals exposed to early-life stress may have improved cognitive abilities that are adapted to harsh environments. We set out to test this hypothesis by examining cognitive functions in parentally deprived children in Nigeria.\nMETHODS: Cognitive performance was compared between 53 deprived children who currently live in institutional homes and foster families and 51 nondeprived control participants. We used a multifaceted neurocognitive test battery for the assessment of inhibition, set-shifting and working memory.\nRESULTS: Results showed that the deprived and nondeprived group did not significantly differ in their performance on set-shifting and inhibition tasks. Conversely, the deprived group performed significantly better than the nondeprived group in the working memory task.\nDISCUSSION: We interpret the enhanced working memory ability of the deprived group as a correlate of its ecological relevance. In Nigeria, underprivileged children may need to rely to a larger extent on working memory abilities to attain success through academic work. This study provides further evidence that exposure to early adversity does not necessarily impair cognitive functions but can even enhance it under some conditions and in some domains.","container-title":"Journal of Child Psychology and Psychiatry, and Allied Disciplines","DOI":"10/gphn59","ISSN":"1469-7610","issue":"3","journalAbbreviation":"J Child Psychol Psychiatry","language":"eng","note":"PMID: 32302431","page":"280-288","source":"PubMed","title":"Working for the future: parentally deprived Nigerian children have enhanced working memory ability","title-short":"Working for the future","volume":"62","author":[{"family":"Nweze","given":"Tochukwu"},{"family":"Nwoke","given":"Mary Basil"},{"family":"Nwufo","given":"Juliet Ifeoma"},{"family":"Aniekwu","given":"Richard Ikechukwu"},{"family":"Lange","given":"Florian"}],"issued":{"date-parts":[["2021",3]]},"citation-key":"nweze2021"}}],"schema":"https://github.com/citation-style-language/schema/raw/master/csl-citation.json"} </w:instrText>
-      </w:r>
-      <w:r>
-        <w:fldChar w:fldCharType="separate"/>
-      </w:r>
-      <w:r>
-        <w:rPr>
-          <w:noProof/>
-        </w:rPr>
-        <w:t>(Fields et al., 2021; Nweze et al., 2021)</w:t>
-      </w:r>
-      <w:r>
-        <w:fldChar w:fldCharType="end"/>
-      </w:r>
-      <w:r>
-        <w:t xml:space="preserve">. Setting aside measurement and design differences, some </w:t>
-      </w:r>
-      <w:r>
-        <w:t xml:space="preserve">adaptation-based </w:t>
-      </w:r>
-      <w:r>
-        <w:t xml:space="preserve">studies </w:t>
-      </w:r>
-      <w:r>
-        <w:t xml:space="preserve">even find that conditions thought to raise performance actually lower it. For example, youth from poverty tended to </w:t>
-      </w:r>
-      <w:r>
-        <w:t xml:space="preserve">score lower on </w:t>
-      </w:r>
-      <w:r>
-        <w:t xml:space="preserve">math items about social relations, money, and food—items thought to </w:t>
-      </w:r>
-      <w:r>
-        <w:t>be particularly relevant to</w:t>
-      </w:r>
-      <w:r>
-        <w:t xml:space="preserve"> adversity-exposed youth</w:t>
-      </w:r>
-      <w:r>
-        <w:t>—compared to other math items</w:t>
-      </w:r>
-      <w:r>
-        <w:t xml:space="preserve"> </w:t>
-      </w:r>
-      <w:r>
-        <w:fldChar w:fldCharType="begin"/>
-      </w:r>
-      <w:r>
-        <w:instrText xml:space="preserve"> ADDIN ZOTERO_ITEM CSL_CITATION {"citationID":"DPk7renM","properties":{"formattedCitation":"(Duquennois, 2022; Muskens, 2019)","plainCitation":"(Duquennois, 2022; Muskens, 2019)","noteIndex":0},"citationItems":[{"id":864,"uris":["http://zotero.org/users/2628991/items/GVZ9W526"],"itemData":{"id":864,"type":"article-journal","container-title":"American Economic Review","DOI":"10.1257/aer.20201661","ISSN":"0002-8282","language":"en","source":"www.aeaweb.org","title":"Fictional Money, Real Costs: Impacts of Financial Salience on Disadvantaged Students","title-short":"Fictional Money, Real Costs","URL":"https://www.aeaweb.org/articles?id=10.1257/aer.20201661&amp;&amp;from=f","author":[{"family":"Duquennois","given":"Claire"}],"accessed":{"date-parts":[["2022",1,12]]},"issued":{"date-parts":[["2022"]]},"citation-key":"duquennois2022"}},{"id":839,"uris":["http://zotero.org/users/2628991/items/JJYWYZ2Q"],"itemData":{"id":839,"type":"thesis","language":"en","note":"ISBN: 9789402817294\nDOI: 10.26481/dis.20191115mm","publisher":"maastricht university","source":"DOI.org (Crossref)","title":"Hidden obstacles in education for students from low socioeconomic backgrounds:","title-short":"Hidden obstacles in education for students from low socioeconomic backgrounds","URL":"https://cris.maastrichtuniversity.nl/portal/en/publications/hidden-obstacles-in-education-for-students-from-low-socioeconomic-backgrounds(4eb38565-524e-41b0-af32-7f7323a8c3b5).html","author":[{"literal":"Muskens"}],"accessed":{"date-parts":[["2021",5,20]]},"issued":{"date-parts":[["2019"]]},"citation-key":"muskens2019"}}],"schema":"https://github.com/citation-style-language/schema/raw/master/csl-citation.json"} </w:instrText>
-      </w:r>
-      <w:r>
-        <w:fldChar w:fldCharType="separate"/>
-      </w:r>
-      <w:r>
-        <w:rPr>
-          <w:noProof/>
-        </w:rPr>
-        <w:t>(Duquennois, 2022; Muskens, 2019)</w:t>
-      </w:r>
-      <w:r>
-        <w:fldChar w:fldCharType="end"/>
-      </w:r>
-      <w:r>
-        <w:t>.</w:t>
-      </w:r>
-    </w:p>
-    <w:p>
-      <w:pPr>
-        <w:pStyle w:val="ListParagraph"/>
-        <w:numPr>
-          <w:ilvl w:val="0"/>
-          <w:numId w:val="21"/>
-        </w:numPr>
-      </w:pPr>
-      <w:r>
-        <w:t>Basic assumptions</w:t>
-      </w:r>
-    </w:p>
-    <w:p>
-      <w:pPr>
-        <w:pStyle w:val="ListParagraph"/>
-        <w:numPr>
-          <w:ilvl w:val="1"/>
-          <w:numId w:val="21"/>
-        </w:numPr>
-      </w:pPr>
-      <w:r>
-        <w:t>Development shapes skills</w:t>
-      </w:r>
-    </w:p>
-    <w:p>
-      <w:pPr>
-        <w:pStyle w:val="ListParagraph"/>
-        <w:numPr>
-          <w:ilvl w:val="1"/>
-          <w:numId w:val="21"/>
-        </w:numPr>
-      </w:pPr>
-      <w:r>
-        <w:t>People should develop skills are those abilities that meet challenges</w:t>
-      </w:r>
-    </w:p>
-    <w:p>
-      <w:pPr>
-        <w:pStyle w:val="ListParagraph"/>
-        <w:numPr>
-          <w:ilvl w:val="1"/>
-          <w:numId w:val="21"/>
-        </w:numPr>
-      </w:pPr>
-      <w:r>
-        <w:t>Because the fit between a skills and particular challenges varies, people should have strengths and weakness</w:t>
-      </w:r>
-    </w:p>
-    <w:p>
-      <w:pPr>
-        <w:pStyle w:val="ListParagraph"/>
-        <w:numPr>
-          <w:ilvl w:val="0"/>
-          <w:numId w:val="21"/>
-        </w:numPr>
-      </w:pPr>
-      <w:r>
-        <w:t>Basic Insights</w:t>
-      </w:r>
-    </w:p>
-    <w:p>
-      <w:pPr>
-        <w:pStyle w:val="ListParagraph"/>
-        <w:numPr>
-          <w:ilvl w:val="1"/>
-          <w:numId w:val="21"/>
-        </w:numPr>
-      </w:pPr>
-      <w:r>
-        <w:lastRenderedPageBreak/>
-        <w:t>Enhanced skills are highly context dependent</w:t>
-      </w:r>
-    </w:p>
-    <w:p>
-      <w:pPr>
-        <w:pStyle w:val="ListParagraph"/>
-        <w:numPr>
-          <w:ilvl w:val="2"/>
-          <w:numId w:val="21"/>
-        </w:numPr>
-      </w:pPr>
-      <w:r>
-        <w:t>Test setting, context</w:t>
-      </w:r>
-    </w:p>
-    <w:p>
-      <w:pPr>
-        <w:pStyle w:val="ListParagraph"/>
-        <w:numPr>
-          <w:ilvl w:val="2"/>
-          <w:numId w:val="21"/>
-        </w:numPr>
-      </w:pPr>
-      <w:r>
-        <w:t>Dimension of adversity</w:t>
-      </w:r>
-    </w:p>
-    <w:p>
-      <w:pPr>
-        <w:pStyle w:val="ListParagraph"/>
-        <w:numPr>
-          <w:ilvl w:val="1"/>
-          <w:numId w:val="21"/>
-        </w:numPr>
-      </w:pPr>
-      <w:r>
-        <w:t>Enhanced skills tend to manifest within-person</w:t>
-      </w:r>
-    </w:p>
-    <w:p>
-      <w:pPr>
-        <w:pStyle w:val="ListParagraph"/>
-        <w:numPr>
-          <w:ilvl w:val="2"/>
-          <w:numId w:val="21"/>
-        </w:numPr>
-      </w:pPr>
-      <w:r>
-        <w:t>Relative increases in performance compared to oneself</w:t>
-      </w:r>
-    </w:p>
-    <w:p>
-      <w:pPr>
-        <w:pStyle w:val="ListParagraph"/>
-        <w:numPr>
-          <w:ilvl w:val="2"/>
-          <w:numId w:val="21"/>
-        </w:numPr>
-      </w:pPr>
-      <w:r>
-        <w:t>Very little evidence performance increases compared to others</w:t>
-      </w:r>
-    </w:p>
-    <w:p/>
-    <w:p>
-      <w:r>
-        <w:t xml:space="preserve">Functional logic is intuitive, </w:t>
-      </w:r>
-      <w:r>
-        <w:t xml:space="preserve">useful guide to generate hypotheses </w:t>
-      </w:r>
-    </w:p>
-    <w:p>
-      <w:r>
-        <w:t xml:space="preserve">Miss things that are adaptive, outside our radar, and patterns that turn out counterintuitive </w:t>
-      </w:r>
-    </w:p>
-    <w:p/>
-    <w:p>
-      <w:r>
-        <w:t xml:space="preserve">Prototype plots </w:t>
-      </w:r>
-    </w:p>
-    <w:p/>
-    <w:p/>
-    <w:p>
-      <w:pPr>
-        <w:jc w:val="center"/>
-        <w:rPr>
-          <w:b/>
-          <w:bCs/>
-        </w:rPr>
-      </w:pPr>
-      <w:r>
-        <w:rPr>
-          <w:b/>
-          <w:bCs/>
-        </w:rPr>
-        <w:t>Statistical Criteria for Principled Exploration</w:t>
-      </w:r>
-    </w:p>
-    <w:p/>
-    <w:p>
-      <w:pPr>
-        <w:spacing w:line="480" w:lineRule="auto"/>
-        <w:jc w:val="center"/>
-        <w:rPr>
-          <w:b/>
-          <w:bCs/>
-        </w:rPr>
-      </w:pPr>
-      <w:r>
-        <w:rPr>
-          <w:b/>
-          <w:bCs/>
-        </w:rPr>
-        <w:t>The Current Study</w:t>
-      </w:r>
-    </w:p>
-    <w:p>
-      <w:pPr>
-        <w:spacing w:line="480" w:lineRule="auto"/>
-        <w:jc w:val="center"/>
-        <w:rPr>
-          <w:b/>
-          <w:bCs/>
-        </w:rPr>
-      </w:pPr>
-      <w:r>
-        <w:rPr>
-          <w:b/>
-          <w:bCs/>
-        </w:rPr>
-        <w:t>Method</w:t>
+        <w:commentReference w:id="2"/>
       </w:r>
     </w:p>
     <w:p>
@@ -3340,7 +1827,6 @@
           <w:b/>
           <w:bCs/>
         </w:rPr>
-        <w:lastRenderedPageBreak/>
         <w:t>Harshness</w:t>
       </w:r>
       <w:r>
@@ -3448,6 +1934,7 @@
           <w:color w:val="24292F"/>
           <w:shd w:val="clear" w:color="auto" w:fill="FFFFFF"/>
         </w:rPr>
+        <w:lastRenderedPageBreak/>
         <w:t>5 assessments, 54 months, grades 1, 3, 5, and at 15 years</w:t>
       </w:r>
     </w:p>
@@ -3880,7 +2367,6 @@
           <w:color w:val="24292F"/>
           <w:shd w:val="clear" w:color="auto" w:fill="FFFFFF"/>
         </w:rPr>
-        <w:lastRenderedPageBreak/>
         <w:t>2 assessments, grades 1 and 3</w:t>
       </w:r>
     </w:p>
@@ -4004,6 +2490,7 @@
           <w:color w:val="24292F"/>
           <w:shd w:val="clear" w:color="auto" w:fill="FFFFFF"/>
         </w:rPr>
+        <w:lastRenderedPageBreak/>
         <w:t>auditory processing</w:t>
       </w:r>
     </w:p>
@@ -4237,15 +2724,7 @@
         <w:fldChar w:fldCharType="separate"/>
       </w:r>
       <w:r>
-        <w:t>Duncan, G. J., Magnuson, K., &amp; Votruba-</w:t>
-      </w:r>
-      <w:proofErr w:type="spellStart"/>
-      <w:r>
-        <w:t>Drzal</w:t>
-      </w:r>
-      <w:proofErr w:type="spellEnd"/>
-      <w:r>
-        <w:t xml:space="preserve">, E. (2017). Moving Beyond Correlations in Assessing the Consequences of Poverty. In S. T. Fiske (Ed.), </w:t>
+        <w:t xml:space="preserve">Duncan, G. J., Magnuson, K., &amp; Votruba-Drzal, E. (2017). Moving Beyond Correlations in Assessing the Consequences of Poverty. In S. T. Fiske (Ed.), </w:t>
       </w:r>
       <w:r>
         <w:rPr>
@@ -4262,13 +2741,8 @@
       <w:pPr>
         <w:pStyle w:val="Bibliography"/>
       </w:pPr>
-      <w:proofErr w:type="spellStart"/>
-      <w:r>
-        <w:t>Duquennois</w:t>
-      </w:r>
-      <w:proofErr w:type="spellEnd"/>
-      <w:r>
-        <w:t xml:space="preserve">, C. (2022). Fictional Money, Real Costs: Impacts of Financial Salience on Disadvantaged Students. </w:t>
+      <w:r>
+        <w:t xml:space="preserve">Duquennois, C. (2022). Fictional Money, Real Costs: Impacts of Financial Salience on Disadvantaged Students. </w:t>
       </w:r>
       <w:r>
         <w:rPr>
@@ -4286,23 +2760,7 @@
         <w:pStyle w:val="Bibliography"/>
       </w:pPr>
       <w:r>
-        <w:t xml:space="preserve">Ellis, B. J., Abrams, L. S., </w:t>
-      </w:r>
-      <w:proofErr w:type="spellStart"/>
-      <w:r>
-        <w:t>Masten</w:t>
-      </w:r>
-      <w:proofErr w:type="spellEnd"/>
-      <w:r>
-        <w:t xml:space="preserve">, A. S., Sternberg, R. J., Tottenham, N., &amp; </w:t>
-      </w:r>
-      <w:proofErr w:type="spellStart"/>
-      <w:r>
-        <w:t>Frankenhuis</w:t>
-      </w:r>
-      <w:proofErr w:type="spellEnd"/>
-      <w:r>
-        <w:t xml:space="preserve">, W. E. (2020). Hidden talents in harsh environments. </w:t>
+        <w:t xml:space="preserve">Ellis, B. J., Abrams, L. S., Masten, A. S., Sternberg, R. J., Tottenham, N., &amp; Frankenhuis, W. E. (2020). Hidden talents in harsh environments. </w:t>
       </w:r>
       <w:r>
         <w:rPr>
@@ -4320,23 +2778,7 @@
         <w:pStyle w:val="Bibliography"/>
       </w:pPr>
       <w:r>
-        <w:t xml:space="preserve">Ellis, B. J., Bianchi, J., </w:t>
-      </w:r>
-      <w:proofErr w:type="spellStart"/>
-      <w:r>
-        <w:t>Griskevicius</w:t>
-      </w:r>
-      <w:proofErr w:type="spellEnd"/>
-      <w:r>
-        <w:t xml:space="preserve">, V., &amp; </w:t>
-      </w:r>
-      <w:proofErr w:type="spellStart"/>
-      <w:r>
-        <w:t>Frankenhuis</w:t>
-      </w:r>
-      <w:proofErr w:type="spellEnd"/>
-      <w:r>
-        <w:t xml:space="preserve">, W. E. (2017). Beyond risk and protective factors: An adaptation-based approach to resilience. </w:t>
+        <w:t xml:space="preserve">Ellis, B. J., Bianchi, J., Griskevicius, V., &amp; Frankenhuis, W. E. (2017). Beyond risk and protective factors: An adaptation-based approach to resilience. </w:t>
       </w:r>
       <w:r>
         <w:rPr>
@@ -4364,23 +2806,7 @@
         <w:pStyle w:val="Bibliography"/>
       </w:pPr>
       <w:r>
-        <w:t xml:space="preserve">Farah, M. J., Shera, D. M., Savage, J. H., Betancourt, L., </w:t>
-      </w:r>
-      <w:proofErr w:type="spellStart"/>
-      <w:r>
-        <w:t>Giannetta</w:t>
-      </w:r>
-      <w:proofErr w:type="spellEnd"/>
-      <w:r>
-        <w:t xml:space="preserve">, J. M., Brodsky, N. L., </w:t>
-      </w:r>
-      <w:proofErr w:type="spellStart"/>
-      <w:r>
-        <w:t>Malmud</w:t>
-      </w:r>
-      <w:proofErr w:type="spellEnd"/>
-      <w:r>
-        <w:t xml:space="preserve">, E. K., &amp; Hurt, H. (2006). Childhood poverty: Specific associations with neurocognitive development. </w:t>
+        <w:t xml:space="preserve">Farah, M. J., Shera, D. M., Savage, J. H., Betancourt, L., Giannetta, J. M., Brodsky, N. L., Malmud, E. K., &amp; Hurt, H. (2006). Childhood poverty: Specific associations with neurocognitive development. </w:t>
       </w:r>
       <w:r>
         <w:rPr>
@@ -4408,31 +2834,7 @@
         <w:pStyle w:val="Bibliography"/>
       </w:pPr>
       <w:r>
-        <w:t xml:space="preserve">Fields, A., Bloom, P. A., </w:t>
-      </w:r>
-      <w:proofErr w:type="spellStart"/>
-      <w:r>
-        <w:t>VanTieghem</w:t>
-      </w:r>
-      <w:proofErr w:type="spellEnd"/>
-      <w:r>
-        <w:t xml:space="preserve">, M., Harmon, C., Choy, T., Camacho, N. L., Gibson, L., </w:t>
-      </w:r>
-      <w:proofErr w:type="spellStart"/>
-      <w:r>
-        <w:t>Umbach</w:t>
-      </w:r>
-      <w:proofErr w:type="spellEnd"/>
-      <w:r>
-        <w:t xml:space="preserve">, R., </w:t>
-      </w:r>
-      <w:proofErr w:type="spellStart"/>
-      <w:r>
-        <w:t>Heleniak</w:t>
-      </w:r>
-      <w:proofErr w:type="spellEnd"/>
-      <w:r>
-        <w:t xml:space="preserve">, C., &amp; Tottenham, N. (2021). Adaptation in the face of adversity: Decrements and enhancements in children’s cognitive control behavior following early caregiving instability. </w:t>
+        <w:t xml:space="preserve">Fields, A., Bloom, P. A., VanTieghem, M., Harmon, C., Choy, T., Camacho, N. L., Gibson, L., Umbach, R., Heleniak, C., &amp; Tottenham, N. (2021). Adaptation in the face of adversity: Decrements and enhancements in children’s cognitive control behavior following early caregiving instability. </w:t>
       </w:r>
       <w:r>
         <w:rPr>
@@ -4461,15 +2863,7 @@
       </w:pPr>
       <w:r>
         <w:lastRenderedPageBreak/>
-        <w:t xml:space="preserve">Flournoy, J. C., Vijayakumar, N., Cheng, T. W., </w:t>
-      </w:r>
-      <w:proofErr w:type="spellStart"/>
-      <w:r>
-        <w:t>Cosme</w:t>
-      </w:r>
-      <w:proofErr w:type="spellEnd"/>
-      <w:r>
-        <w:t xml:space="preserve">, D., Flannery, J. E., &amp; Pfeifer, J. H. (2020). Improving practices and inferences in developmental cognitive neuroscience. </w:t>
+        <w:t xml:space="preserve">Flournoy, J. C., Vijayakumar, N., Cheng, T. W., Cosme, D., Flannery, J. E., &amp; Pfeifer, J. H. (2020). Improving practices and inferences in developmental cognitive neuroscience. </w:t>
       </w:r>
       <w:r>
         <w:rPr>
@@ -4496,13 +2890,8 @@
       <w:pPr>
         <w:pStyle w:val="Bibliography"/>
       </w:pPr>
-      <w:proofErr w:type="spellStart"/>
-      <w:r>
-        <w:t>Frankenhuis</w:t>
-      </w:r>
-      <w:proofErr w:type="spellEnd"/>
-      <w:r>
-        <w:t xml:space="preserve">, W. E., de Vries, S. A., Bianchi, J., &amp; Ellis, B. J. (2020). Hidden talents in harsh conditions? A preregistered study of memory and reasoning about social dominance. </w:t>
+      <w:r>
+        <w:t xml:space="preserve">Frankenhuis, W. E., de Vries, S. A., Bianchi, J., &amp; Ellis, B. J. (2020). Hidden talents in harsh conditions? A preregistered study of memory and reasoning about social dominance. </w:t>
       </w:r>
       <w:r>
         <w:rPr>
@@ -4529,21 +2918,8 @@
       <w:pPr>
         <w:pStyle w:val="Bibliography"/>
       </w:pPr>
-      <w:proofErr w:type="spellStart"/>
-      <w:r>
-        <w:t>Frankenhuis</w:t>
-      </w:r>
-      <w:proofErr w:type="spellEnd"/>
-      <w:r>
-        <w:t xml:space="preserve">, W. E., &amp; de </w:t>
-      </w:r>
-      <w:proofErr w:type="spellStart"/>
-      <w:r>
-        <w:t>Weerth</w:t>
-      </w:r>
-      <w:proofErr w:type="spellEnd"/>
-      <w:r>
-        <w:t xml:space="preserve">, C. (2013). Does Early-Life Exposure to Stress Shape or Impair Cognition? </w:t>
+      <w:r>
+        <w:t xml:space="preserve">Frankenhuis, W. E., &amp; de Weerth, C. (2013). Does Early-Life Exposure to Stress Shape or Impair Cognition? </w:t>
       </w:r>
       <w:r>
         <w:rPr>
@@ -4570,13 +2946,8 @@
       <w:pPr>
         <w:pStyle w:val="Bibliography"/>
       </w:pPr>
-      <w:proofErr w:type="spellStart"/>
-      <w:r>
-        <w:t>Frankenhuis</w:t>
-      </w:r>
-      <w:proofErr w:type="spellEnd"/>
-      <w:r>
-        <w:t xml:space="preserve">, W. E., &amp; Nettle, D. (2020). The Strengths of People in Poverty. </w:t>
+      <w:r>
+        <w:t xml:space="preserve">Frankenhuis, W. E., &amp; Nettle, D. (2020). The Strengths of People in Poverty. </w:t>
       </w:r>
       <w:r>
         <w:rPr>
@@ -4603,13 +2974,8 @@
       <w:pPr>
         <w:pStyle w:val="Bibliography"/>
       </w:pPr>
-      <w:proofErr w:type="spellStart"/>
-      <w:r>
-        <w:t>Frankenhuis</w:t>
-      </w:r>
-      <w:proofErr w:type="spellEnd"/>
-      <w:r>
-        <w:t xml:space="preserve">, W. E., Young, E. S., &amp; Ellis, B. J. (2020). The hidden talents approach: Theoretical and methodological challenges. </w:t>
+      <w:r>
+        <w:t xml:space="preserve">Frankenhuis, W. E., Young, E. S., &amp; Ellis, B. J. (2020). The hidden talents approach: Theoretical and methodological challenges. </w:t>
       </w:r>
       <w:r>
         <w:rPr>
@@ -4694,15 +3060,7 @@
       </w:pPr>
       <w:r>
         <w:lastRenderedPageBreak/>
-        <w:t xml:space="preserve">McLaughlin, K. A., Weissman, D., &amp; </w:t>
-      </w:r>
-      <w:proofErr w:type="spellStart"/>
-      <w:r>
-        <w:t>Bitrán</w:t>
-      </w:r>
-      <w:proofErr w:type="spellEnd"/>
-      <w:r>
-        <w:t xml:space="preserve">, D. (2019). Childhood adversity and neural development: A systematic review. </w:t>
+        <w:t xml:space="preserve">McLaughlin, K. A., Weissman, D., &amp; Bitrán, D. (2019). Childhood adversity and neural development: A systematic review. </w:t>
       </w:r>
       <w:r>
         <w:rPr>
@@ -4730,15 +3088,7 @@
         <w:pStyle w:val="Bibliography"/>
       </w:pPr>
       <w:r>
-        <w:t xml:space="preserve">Mittal, C., </w:t>
-      </w:r>
-      <w:proofErr w:type="spellStart"/>
-      <w:r>
-        <w:t>Griskevicius</w:t>
-      </w:r>
-      <w:proofErr w:type="spellEnd"/>
-      <w:r>
-        <w:t xml:space="preserve">, V., Simpson, J. A., Sung, S., &amp; Young, E. S. (2015). Cognitive adaptations to stressful environments: When childhood adversity enhances adult executive function. </w:t>
+        <w:t xml:space="preserve">Mittal, C., Griskevicius, V., Simpson, J. A., Sung, S., &amp; Young, E. S. (2015). Cognitive adaptations to stressful environments: When childhood adversity enhances adult executive function. </w:t>
       </w:r>
       <w:r>
         <w:rPr>
@@ -4765,13 +3115,8 @@
       <w:pPr>
         <w:pStyle w:val="Bibliography"/>
       </w:pPr>
-      <w:proofErr w:type="spellStart"/>
-      <w:r>
-        <w:t>Muskens</w:t>
-      </w:r>
-      <w:proofErr w:type="spellEnd"/>
-      <w:r>
-        <w:t xml:space="preserve">. (2019). </w:t>
+      <w:r>
+        <w:t xml:space="preserve">Muskens. (2019). </w:t>
       </w:r>
       <w:r>
         <w:rPr>
@@ -4781,15 +3126,7 @@
         <w:t>Hidden obstacles in education for students from low socioeconomic backgrounds:</w:t>
       </w:r>
       <w:r>
-        <w:t xml:space="preserve"> [</w:t>
-      </w:r>
-      <w:proofErr w:type="spellStart"/>
-      <w:r>
-        <w:t>maastricht</w:t>
-      </w:r>
-      <w:proofErr w:type="spellEnd"/>
-      <w:r>
-        <w:t xml:space="preserve"> university]. https://doi.org/10.26481/dis.20191115mm</w:t>
+        <w:t xml:space="preserve"> [maastricht university]. https://doi.org/10.26481/dis.20191115mm</w:t>
       </w:r>
     </w:p>
     <w:p>
@@ -4814,37 +3151,8 @@
       <w:pPr>
         <w:pStyle w:val="Bibliography"/>
       </w:pPr>
-      <w:proofErr w:type="spellStart"/>
-      <w:r>
-        <w:t>Nweze</w:t>
-      </w:r>
-      <w:proofErr w:type="spellEnd"/>
-      <w:r>
-        <w:t xml:space="preserve">, T., </w:t>
-      </w:r>
-      <w:proofErr w:type="spellStart"/>
-      <w:r>
-        <w:t>Nwoke</w:t>
-      </w:r>
-      <w:proofErr w:type="spellEnd"/>
-      <w:r>
-        <w:t xml:space="preserve">, M. B., </w:t>
-      </w:r>
-      <w:proofErr w:type="spellStart"/>
-      <w:r>
-        <w:t>Nwufo</w:t>
-      </w:r>
-      <w:proofErr w:type="spellEnd"/>
-      <w:r>
-        <w:t xml:space="preserve">, J. I., </w:t>
-      </w:r>
-      <w:proofErr w:type="spellStart"/>
-      <w:r>
-        <w:t>Aniekwu</w:t>
-      </w:r>
-      <w:proofErr w:type="spellEnd"/>
-      <w:r>
-        <w:t xml:space="preserve">, R. I., &amp; Lange, F. (2021). Working for the future: Parentally deprived Nigerian children have enhanced working memory ability. </w:t>
+      <w:r>
+        <w:t xml:space="preserve">Nweze, T., Nwoke, M. B., Nwufo, J. I., Aniekwu, R. I., &amp; Lange, F. (2021). Working for the future: Parentally deprived Nigerian children have enhanced working memory ability. </w:t>
       </w:r>
       <w:r>
         <w:rPr>
@@ -4871,21 +3179,8 @@
       <w:pPr>
         <w:pStyle w:val="Bibliography"/>
       </w:pPr>
-      <w:proofErr w:type="spellStart"/>
-      <w:r>
-        <w:t>Rozin</w:t>
-      </w:r>
-      <w:proofErr w:type="spellEnd"/>
-      <w:r>
-        <w:t xml:space="preserve">, P. (2001). Social Psychology and Science: Some Lessons </w:t>
-      </w:r>
-      <w:proofErr w:type="gramStart"/>
-      <w:r>
-        <w:t>From</w:t>
-      </w:r>
-      <w:proofErr w:type="gramEnd"/>
-      <w:r>
-        <w:t xml:space="preserve"> Solomon Asch. </w:t>
+      <w:r>
+        <w:t xml:space="preserve">Rozin, P. (2001). Social Psychology and Science: Some Lessons From Solomon Asch. </w:t>
       </w:r>
       <w:r>
         <w:rPr>
@@ -4913,23 +3208,7 @@
         <w:pStyle w:val="Bibliography"/>
       </w:pPr>
       <w:r>
-        <w:t xml:space="preserve">Young, E. S., </w:t>
-      </w:r>
-      <w:proofErr w:type="spellStart"/>
-      <w:r>
-        <w:t>Frankenhuis</w:t>
-      </w:r>
-      <w:proofErr w:type="spellEnd"/>
-      <w:r>
-        <w:t xml:space="preserve">, W. E., </w:t>
-      </w:r>
-      <w:proofErr w:type="spellStart"/>
-      <w:r>
-        <w:t>DelPriore</w:t>
-      </w:r>
-      <w:proofErr w:type="spellEnd"/>
-      <w:r>
-        <w:t xml:space="preserve">, D. J., &amp; Ellis, B. J. (2022). Hidden talents in context: Cognitive performance with abstract versus ecological stimuli among adversity-exposed youth. </w:t>
+        <w:t xml:space="preserve">Young, E. S., Frankenhuis, W. E., DelPriore, D. J., &amp; Ellis, B. J. (2022). Hidden talents in context: Cognitive performance with abstract versus ecological stimuli among adversity-exposed youth. </w:t>
       </w:r>
       <w:r>
         <w:rPr>
@@ -4958,15 +3237,7 @@
       </w:pPr>
       <w:r>
         <w:lastRenderedPageBreak/>
-        <w:t xml:space="preserve">Young, E. S., </w:t>
-      </w:r>
-      <w:proofErr w:type="spellStart"/>
-      <w:r>
-        <w:t>Griskevicius</w:t>
-      </w:r>
-      <w:proofErr w:type="spellEnd"/>
-      <w:r>
-        <w:t xml:space="preserve">, V., Simpson, J. A., Waters, T. E. A., &amp; Mittal, C. (2018). Can an unpredictable childhood environment enhance working memory? Testing the sensitized-specialization hypothesis. </w:t>
+        <w:t xml:space="preserve">Young, E. S., Griskevicius, V., Simpson, J. A., Waters, T. E. A., &amp; Mittal, C. (2018). Can an unpredictable childhood environment enhance working memory? Testing the sensitized-specialization hypothesis. </w:t>
       </w:r>
       <w:r>
         <w:rPr>
@@ -5065,7 +3336,7 @@
       </w:r>
     </w:p>
   </w:comment>
-  <w:comment w:id="2" w:author="Willem Frankenhuis" w:date="2023-02-28T09:15:00Z" w:initials="WF">
+  <w:comment w:id="2" w:author="Young, E.S. (Ethan)" w:date="2023-03-10T19:14:00Z" w:initials="YE(">
     <w:p>
       <w:pPr>
         <w:pStyle w:val="CommentText"/>
@@ -5077,431 +3348,7 @@
         <w:annotationRef/>
       </w:r>
       <w:r>
-        <w:t>Ok, I’ll skip.</w:t>
-      </w:r>
-    </w:p>
-  </w:comment>
-  <w:comment w:id="3" w:author="Willem Frankenhuis" w:date="2023-02-28T08:54:00Z" w:initials="WF">
-    <w:p>
-      <w:pPr>
-        <w:pStyle w:val="CommentText"/>
-      </w:pPr>
-      <w:r>
-        <w:rPr>
-          <w:rStyle w:val="CommentReference"/>
-        </w:rPr>
-        <w:annotationRef/>
-      </w:r>
-      <w:r>
-        <w:t>It’s also a finding</w:t>
-      </w:r>
-      <w:r>
-        <w:t xml:space="preserve">: many studies have ‘found’ lower cognitive performance. Key questions are: </w:t>
-      </w:r>
-    </w:p>
-    <w:p>
-      <w:pPr>
-        <w:pStyle w:val="CommentText"/>
-        <w:numPr>
-          <w:ilvl w:val="0"/>
-          <w:numId w:val="22"/>
-        </w:numPr>
-      </w:pPr>
-      <w:r>
-        <w:t xml:space="preserve"> Which processes explain lower performance (e.g., </w:t>
-      </w:r>
-      <w:r>
-        <w:t xml:space="preserve">cognitive </w:t>
-      </w:r>
-      <w:r>
-        <w:t>deficit, unfamiliarity, test anxiety)?</w:t>
-      </w:r>
-    </w:p>
-    <w:p>
-      <w:pPr>
-        <w:pStyle w:val="CommentText"/>
-        <w:numPr>
-          <w:ilvl w:val="0"/>
-          <w:numId w:val="22"/>
-        </w:numPr>
-      </w:pPr>
-      <w:r>
-        <w:t xml:space="preserve"> Is performance on certain tasks intact or enhanced</w:t>
-      </w:r>
-      <w:r>
-        <w:t xml:space="preserve"> (in some conditions)</w:t>
-      </w:r>
-      <w:r>
-        <w:t>?</w:t>
-      </w:r>
-    </w:p>
-  </w:comment>
-  <w:comment w:id="4" w:author="Willem Frankenhuis" w:date="2023-02-28T09:21:00Z" w:initials="WF">
-    <w:p>
-      <w:pPr>
-        <w:pStyle w:val="CommentText"/>
-        <w:rPr>
-          <w:rStyle w:val="CommentReference"/>
-        </w:rPr>
-      </w:pPr>
-      <w:r>
-        <w:rPr>
-          <w:rStyle w:val="CommentReference"/>
-        </w:rPr>
-        <w:annotationRef/>
-      </w:r>
-      <w:r>
-        <w:rPr>
-          <w:rStyle w:val="CommentReference"/>
-        </w:rPr>
-        <w:t>The current draft uses the term “skill” and not the term “ability”. Assuming this is deliberate, I wonder what your rationale for this choice is. Consider defining this term.</w:t>
-      </w:r>
-    </w:p>
-    <w:p>
-      <w:pPr>
-        <w:pStyle w:val="CommentText"/>
-        <w:rPr>
-          <w:rStyle w:val="CommentReference"/>
-        </w:rPr>
-      </w:pPr>
-    </w:p>
-    <w:p>
-      <w:pPr>
-        <w:pStyle w:val="CommentText"/>
-      </w:pPr>
-      <w:r>
-        <w:rPr>
-          <w:rStyle w:val="CommentReference"/>
-        </w:rPr>
-        <w:t>p.s. The quote below includes the term “abilities”.</w:t>
-      </w:r>
-    </w:p>
-  </w:comment>
-  <w:comment w:id="8" w:author="Willem Frankenhuis" w:date="2023-02-28T08:55:00Z" w:initials="WF">
-    <w:p>
-      <w:pPr>
-        <w:pStyle w:val="CommentText"/>
-      </w:pPr>
-      <w:r>
-        <w:rPr>
-          <w:rStyle w:val="CommentReference"/>
-        </w:rPr>
-        <w:annotationRef/>
-      </w:r>
-      <w:r>
-        <w:t>Yes, while acknowledging that deficits may develop in adverse conditions. The current wording does not reflect this complementarity.</w:t>
-      </w:r>
-    </w:p>
-  </w:comment>
-  <w:comment w:id="20" w:author="Willem Frankenhuis" w:date="2023-02-28T09:24:00Z" w:initials="WF">
-    <w:p>
-      <w:pPr>
-        <w:pStyle w:val="CommentText"/>
-      </w:pPr>
-      <w:r>
-        <w:rPr>
-          <w:rStyle w:val="CommentReference"/>
-        </w:rPr>
-        <w:annotationRef/>
-      </w:r>
-      <w:r>
-        <w:t>Here and elsewhere, I recommend</w:t>
-      </w:r>
-      <w:r>
-        <w:t xml:space="preserve"> aiming for simpler language. If you’d like, we can work on this later.</w:t>
-      </w:r>
-    </w:p>
-  </w:comment>
-  <w:comment w:id="40" w:author="Willem Frankenhuis" w:date="2023-02-28T09:25:00Z" w:initials="WF">
-    <w:p>
-      <w:pPr>
-        <w:pStyle w:val="CommentText"/>
-      </w:pPr>
-      <w:r>
-        <w:rPr>
-          <w:rStyle w:val="CommentReference"/>
-        </w:rPr>
-        <w:annotationRef/>
-      </w:r>
-      <w:r>
-        <w:t>Or: “posed by adversity”</w:t>
-      </w:r>
-    </w:p>
-  </w:comment>
-  <w:comment w:id="116" w:author="Willem Frankenhuis" w:date="2023-02-28T09:26:00Z" w:initials="WF">
-    <w:p>
-      <w:pPr>
-        <w:pStyle w:val="CommentText"/>
-      </w:pPr>
-      <w:r>
-        <w:rPr>
-          <w:rStyle w:val="CommentReference"/>
-        </w:rPr>
-        <w:annotationRef/>
-      </w:r>
-      <w:r>
-        <w:rPr>
-          <w:rStyle w:val="CommentReference"/>
-        </w:rPr>
-        <w:t>Consider starting a new paragraph here describing the appealing features as well as pitfalls.</w:t>
-      </w:r>
-    </w:p>
-  </w:comment>
-  <w:comment w:id="117" w:author="Willem Frankenhuis" w:date="2023-02-28T08:58:00Z" w:initials="WF">
-    <w:p>
-      <w:pPr>
-        <w:pStyle w:val="CommentText"/>
-      </w:pPr>
-      <w:r>
-        <w:rPr>
-          <w:rStyle w:val="CommentReference"/>
-        </w:rPr>
-        <w:annotationRef/>
-      </w:r>
-      <w:r>
-        <w:t>Such as? You could briefly mention that this approach has led to some interesting, though you may already do this later.</w:t>
-      </w:r>
-    </w:p>
-  </w:comment>
-  <w:comment w:id="131" w:author="Willem Frankenhuis" w:date="2023-02-28T08:58:00Z" w:initials="WF">
-    <w:p>
-      <w:pPr>
-        <w:pStyle w:val="CommentText"/>
-      </w:pPr>
-      <w:r>
-        <w:rPr>
-          <w:rStyle w:val="CommentReference"/>
-        </w:rPr>
-        <w:annotationRef/>
-      </w:r>
-      <w:r>
-        <w:t xml:space="preserve">Omit or explain. </w:t>
-      </w:r>
-      <w:r>
-        <w:t xml:space="preserve">Parts of our readership </w:t>
-      </w:r>
-      <w:r>
-        <w:t xml:space="preserve">will not know what ‘strategic ambiguity’ means, and </w:t>
-      </w:r>
-      <w:r>
-        <w:t xml:space="preserve">what its links are with </w:t>
-      </w:r>
-      <w:r>
-        <w:t>confirmatory approaches.</w:t>
-      </w:r>
-    </w:p>
-  </w:comment>
-  <w:comment w:id="133" w:author="Willem Frankenhuis" w:date="2023-02-28T09:05:00Z" w:initials="WF">
-    <w:p>
-      <w:pPr>
-        <w:pStyle w:val="CommentText"/>
-      </w:pPr>
-      <w:r>
-        <w:rPr>
-          <w:rStyle w:val="CommentReference"/>
-        </w:rPr>
-        <w:annotationRef/>
-      </w:r>
-      <w:r>
-        <w:t>From here on, this paragraph gets complex. Consider breaking it into two separate paragraphs.</w:t>
-      </w:r>
-    </w:p>
-  </w:comment>
-  <w:comment w:id="145" w:author="Willem Frankenhuis" w:date="2023-02-28T09:01:00Z" w:initials="WF">
-    <w:p>
-      <w:pPr>
-        <w:pStyle w:val="CommentText"/>
-      </w:pPr>
-      <w:r>
-        <w:rPr>
-          <w:rStyle w:val="CommentReference"/>
-        </w:rPr>
-        <w:annotationRef/>
-      </w:r>
-      <w:r>
-        <w:t>“</w:t>
-      </w:r>
-      <w:proofErr w:type="gramStart"/>
-      <w:r>
-        <w:t>and</w:t>
-      </w:r>
-      <w:proofErr w:type="gramEnd"/>
-      <w:r>
-        <w:t xml:space="preserve"> stated”</w:t>
-      </w:r>
-    </w:p>
-  </w:comment>
-  <w:comment w:id="140" w:author="Willem Frankenhuis" w:date="2023-02-28T09:27:00Z" w:initials="WF">
-    <w:p>
-      <w:pPr>
-        <w:pStyle w:val="CommentText"/>
-      </w:pPr>
-      <w:r>
-        <w:rPr>
-          <w:rStyle w:val="CommentReference"/>
-        </w:rPr>
-        <w:annotationRef/>
-      </w:r>
-      <w:r>
-        <w:t xml:space="preserve">I think this bit could be clearer in several ways. </w:t>
-      </w:r>
-      <w:r>
-        <w:t xml:space="preserve">For instance, are we referring to tradeoffs here? Isn’t this assumption explicitly stated? </w:t>
-      </w:r>
-      <w:r>
-        <w:t>We can discuss.</w:t>
-      </w:r>
-    </w:p>
-  </w:comment>
-  <w:comment w:id="155" w:author="Willem Frankenhuis" w:date="2023-02-28T09:02:00Z" w:initials="WF">
-    <w:p>
-      <w:pPr>
-        <w:pStyle w:val="CommentText"/>
-      </w:pPr>
-      <w:r>
-        <w:rPr>
-          <w:rStyle w:val="CommentReference"/>
-        </w:rPr>
-        <w:annotationRef/>
-      </w:r>
-      <w:r>
-        <w:t>Indeed. And ‘intact’ performance may result from an ‘intact ability’ or from ‘compensation for an impaired ability’. The distinction between process and performance.</w:t>
-      </w:r>
-    </w:p>
-  </w:comment>
-  <w:comment w:id="156" w:author="Willem Frankenhuis" w:date="2023-02-28T09:04:00Z" w:initials="WF">
-    <w:p>
-      <w:pPr>
-        <w:pStyle w:val="CommentText"/>
-      </w:pPr>
-      <w:r>
-        <w:t xml:space="preserve">Is this true? </w:t>
-      </w:r>
-      <w:r>
-        <w:rPr>
-          <w:rStyle w:val="CommentReference"/>
-        </w:rPr>
-        <w:annotationRef/>
-      </w:r>
-      <w:proofErr w:type="gramStart"/>
-      <w:r>
-        <w:t>Isn’t</w:t>
-      </w:r>
-      <w:proofErr w:type="gramEnd"/>
-      <w:r>
-        <w:t xml:space="preserve"> this what decades of deficit studies have at least sought to illuminate?</w:t>
-      </w:r>
-    </w:p>
-  </w:comment>
-  <w:comment w:id="157" w:author="Willem Frankenhuis" w:date="2023-02-28T09:35:00Z" w:initials="WF">
-    <w:p>
-      <w:pPr>
-        <w:pStyle w:val="CommentText"/>
-      </w:pPr>
-      <w:r>
-        <w:rPr>
-          <w:rStyle w:val="CommentReference"/>
-        </w:rPr>
-        <w:annotationRef/>
-      </w:r>
-      <w:r>
-        <w:t>I like the analogy as a recurring theme!</w:t>
-      </w:r>
-    </w:p>
-  </w:comment>
-  <w:comment w:id="158" w:author="Willem Frankenhuis" w:date="2023-02-28T09:36:00Z" w:initials="WF">
-    <w:p>
-      <w:pPr>
-        <w:pStyle w:val="CommentText"/>
-      </w:pPr>
-      <w:r>
-        <w:rPr>
-          <w:rStyle w:val="CommentReference"/>
-        </w:rPr>
-        <w:annotationRef/>
-      </w:r>
-      <w:r>
-        <w:t>?</w:t>
-      </w:r>
-    </w:p>
-  </w:comment>
-  <w:comment w:id="160" w:author="Willem Frankenhuis" w:date="2023-02-28T09:36:00Z" w:initials="WF">
-    <w:p>
-      <w:pPr>
-        <w:pStyle w:val="CommentText"/>
-      </w:pPr>
-      <w:r>
-        <w:rPr>
-          <w:rStyle w:val="CommentReference"/>
-        </w:rPr>
-        <w:annotationRef/>
-      </w:r>
-      <w:r>
-        <w:t>“processes”?</w:t>
-      </w:r>
-    </w:p>
-  </w:comment>
-  <w:comment w:id="161" w:author="Willem Frankenhuis" w:date="2023-02-28T09:14:00Z" w:initials="WF">
-    <w:p>
-      <w:pPr>
-        <w:pStyle w:val="CommentText"/>
-      </w:pPr>
-      <w:r>
-        <w:rPr>
-          <w:rStyle w:val="CommentReference"/>
-        </w:rPr>
-        <w:annotationRef/>
-      </w:r>
-      <w:r>
-        <w:t>Define terms and motivate focusing on them.</w:t>
-      </w:r>
-    </w:p>
-  </w:comment>
-  <w:comment w:id="164" w:author="Willem Frankenhuis" w:date="2023-02-28T09:36:00Z" w:initials="WF">
-    <w:p>
-      <w:pPr>
-        <w:pStyle w:val="CommentText"/>
-      </w:pPr>
-      <w:r>
-        <w:rPr>
-          <w:rStyle w:val="CommentReference"/>
-        </w:rPr>
-        <w:annotationRef/>
-      </w:r>
-      <w:r>
-        <w:t>Should this go to the Methods section?</w:t>
-      </w:r>
-    </w:p>
-  </w:comment>
-  <w:comment w:id="165" w:author="Willem Frankenhuis" w:date="2023-02-28T09:37:00Z" w:initials="WF">
-    <w:p>
-      <w:pPr>
-        <w:pStyle w:val="CommentText"/>
-      </w:pPr>
-      <w:r>
-        <w:rPr>
-          <w:rStyle w:val="CommentReference"/>
-        </w:rPr>
-        <w:annotationRef/>
-      </w:r>
-      <w:r>
-        <w:t>Complex.</w:t>
-      </w:r>
-    </w:p>
-  </w:comment>
-  <w:comment w:id="181" w:author="Young, E.S. (Ethan)" w:date="2023-02-27T10:21:00Z" w:initials="YE(">
-    <w:p>
-      <w:pPr>
-        <w:pStyle w:val="CommentText"/>
-      </w:pPr>
-      <w:r>
-        <w:rPr>
-          <w:rStyle w:val="CommentReference"/>
-        </w:rPr>
-        <w:annotationRef/>
-      </w:r>
-      <w:r>
-        <w:t>Read up to here.</w:t>
+        <w:t>Stop here. I still need to write a current study paragraph and probably add more to the introduction.</w:t>
       </w:r>
     </w:p>
   </w:comment>
@@ -5512,27 +3359,7 @@
 <w15:commentsEx xmlns:wpc="http://schemas.microsoft.com/office/word/2010/wordprocessingCanvas" xmlns:cx="http://schemas.microsoft.com/office/drawing/2014/chartex" xmlns:cx1="http://schemas.microsoft.com/office/drawing/2015/9/8/chartex" xmlns:cx2="http://schemas.microsoft.com/office/drawing/2015/10/21/chartex" xmlns:cx3="http://schemas.microsoft.com/office/drawing/2016/5/9/chartex" xmlns:cx4="http://schemas.microsoft.com/office/drawing/2016/5/10/chartex" xmlns:cx5="http://schemas.microsoft.com/office/drawing/2016/5/11/chartex" xmlns:cx6="http://schemas.microsoft.com/office/drawing/2016/5/12/chartex" xmlns:cx7="http://schemas.microsoft.com/office/drawing/2016/5/13/chartex" xmlns:cx8="http://schemas.microsoft.com/office/drawing/2016/5/14/chartex" xmlns:mc="http://schemas.openxmlformats.org/markup-compatibility/2006" xmlns:aink="http://schemas.microsoft.com/office/drawing/2016/ink" xmlns:am3d="http://schemas.microsoft.com/office/drawing/2017/model3d" xmlns:o="urn:schemas-microsoft-com:office:office" xmlns:oel="http://schemas.microsoft.com/office/2019/extlst" xmlns:r="http://schemas.openxmlformats.org/officeDocument/2006/relationships" xmlns:m="http://schemas.openxmlformats.org/officeDocument/2006/math" xmlns:v="urn:schemas-microsoft-com:vml" xmlns:wp14="http://schemas.microsoft.com/office/word/2010/wordprocessingDrawing" xmlns:wp="http://schemas.openxmlformats.org/drawingml/2006/wordprocessingDrawing" xmlns:w10="urn:schemas-microsoft-com:office:word" xmlns:w="http://schemas.openxmlformats.org/wordprocessingml/2006/main" xmlns:w14="http://schemas.microsoft.com/office/word/2010/wordml" xmlns:w15="http://schemas.microsoft.com/office/word/2012/wordml" xmlns:w16cex="http://schemas.microsoft.com/office/word/2018/wordml/cex" xmlns:w16cid="http://schemas.microsoft.com/office/word/2016/wordml/cid" xmlns:w16="http://schemas.microsoft.com/office/word/2018/wordml" xmlns:w16sdtdh="http://schemas.microsoft.com/office/word/2020/wordml/sdtdatahash" xmlns:w16se="http://schemas.microsoft.com/office/word/2015/wordml/symex" xmlns:wpg="http://schemas.microsoft.com/office/word/2010/wordprocessingGroup" xmlns:wpi="http://schemas.microsoft.com/office/word/2010/wordprocessingInk" xmlns:wne="http://schemas.microsoft.com/office/word/2006/wordml" xmlns:wps="http://schemas.microsoft.com/office/word/2010/wordprocessingShape" mc:Ignorable="w14 w15 w16se w16cid w16 w16cex w16sdtdh wp14">
   <w15:commentEx w15:paraId="3AAC581F" w15:done="0"/>
   <w15:commentEx w15:paraId="1340EB22" w15:done="0"/>
-  <w15:commentEx w15:paraId="6E977AA5" w15:paraIdParent="1340EB22" w15:done="0"/>
-  <w15:commentEx w15:paraId="4CF35706" w15:done="0"/>
-  <w15:commentEx w15:paraId="00318495" w15:done="0"/>
-  <w15:commentEx w15:paraId="5960CE95" w15:done="0"/>
-  <w15:commentEx w15:paraId="57D1AF7B" w15:done="0"/>
-  <w15:commentEx w15:paraId="6AEA383E" w15:done="0"/>
-  <w15:commentEx w15:paraId="708E9D20" w15:done="0"/>
-  <w15:commentEx w15:paraId="23B6BD6D" w15:done="0"/>
-  <w15:commentEx w15:paraId="1A764FAE" w15:done="0"/>
-  <w15:commentEx w15:paraId="12DC619E" w15:done="0"/>
-  <w15:commentEx w15:paraId="57F1D89A" w15:done="0"/>
-  <w15:commentEx w15:paraId="5673FF65" w15:done="0"/>
-  <w15:commentEx w15:paraId="48561F29" w15:done="0"/>
-  <w15:commentEx w15:paraId="20F74EDF" w15:done="0"/>
-  <w15:commentEx w15:paraId="231DDA36" w15:done="0"/>
-  <w15:commentEx w15:paraId="087F67A0" w15:done="0"/>
-  <w15:commentEx w15:paraId="7114D216" w15:done="0"/>
-  <w15:commentEx w15:paraId="02BA3E7E" w15:done="0"/>
-  <w15:commentEx w15:paraId="42D7E2C1" w15:done="0"/>
-  <w15:commentEx w15:paraId="2DEC62CE" w15:done="0"/>
-  <w15:commentEx w15:paraId="2B520154" w15:done="0"/>
+  <w15:commentEx w15:paraId="7A2B467A" w15:done="0"/>
 </w15:commentsEx>
 </file>
 
@@ -5540,27 +3367,7 @@
 <w16cex:commentsExtensible xmlns:wpc="http://schemas.microsoft.com/office/word/2010/wordprocessingCanvas" xmlns:cx="http://schemas.microsoft.com/office/drawing/2014/chartex" xmlns:cx1="http://schemas.microsoft.com/office/drawing/2015/9/8/chartex" xmlns:cx2="http://schemas.microsoft.com/office/drawing/2015/10/21/chartex" xmlns:cx3="http://schemas.microsoft.com/office/drawing/2016/5/9/chartex" xmlns:cx4="http://schemas.microsoft.com/office/drawing/2016/5/10/chartex" xmlns:cx5="http://schemas.microsoft.com/office/drawing/2016/5/11/chartex" xmlns:cx6="http://schemas.microsoft.com/office/drawing/2016/5/12/chartex" xmlns:cx7="http://schemas.microsoft.com/office/drawing/2016/5/13/chartex" xmlns:cx8="http://schemas.microsoft.com/office/drawing/2016/5/14/chartex" xmlns:mc="http://schemas.openxmlformats.org/markup-compatibility/2006" xmlns:aink="http://schemas.microsoft.com/office/drawing/2016/ink" xmlns:am3d="http://schemas.microsoft.com/office/drawing/2017/model3d" xmlns:o="urn:schemas-microsoft-com:office:office" xmlns:oel="http://schemas.microsoft.com/office/2019/extlst" xmlns:r="http://schemas.openxmlformats.org/officeDocument/2006/relationships" xmlns:m="http://schemas.openxmlformats.org/officeDocument/2006/math" xmlns:v="urn:schemas-microsoft-com:vml" xmlns:wp14="http://schemas.microsoft.com/office/word/2010/wordprocessingDrawing" xmlns:wp="http://schemas.openxmlformats.org/drawingml/2006/wordprocessingDrawing" xmlns:w10="urn:schemas-microsoft-com:office:word" xmlns:w="http://schemas.openxmlformats.org/wordprocessingml/2006/main" xmlns:w14="http://schemas.microsoft.com/office/word/2010/wordml" xmlns:w15="http://schemas.microsoft.com/office/word/2012/wordml" xmlns:w16cex="http://schemas.microsoft.com/office/word/2018/wordml/cex" xmlns:w16cid="http://schemas.microsoft.com/office/word/2016/wordml/cid" xmlns:w16="http://schemas.microsoft.com/office/word/2018/wordml" xmlns:w16sdtdh="http://schemas.microsoft.com/office/word/2020/wordml/sdtdatahash" xmlns:w16se="http://schemas.microsoft.com/office/word/2015/wordml/symex" xmlns:wpg="http://schemas.microsoft.com/office/word/2010/wordprocessingGroup" xmlns:wpi="http://schemas.microsoft.com/office/word/2010/wordprocessingInk" xmlns:wne="http://schemas.microsoft.com/office/word/2006/wordml" xmlns:wps="http://schemas.microsoft.com/office/word/2010/wordprocessingShape" mc:Ignorable="w14 w15 w16se w16cid w16 w16cex w16sdtdh wp14">
   <w16cex:commentExtensible w16cex:durableId="27A0A1A9" w16cex:dateUtc="2023-02-22T13:14:00Z"/>
   <w16cex:commentExtensible w16cex:durableId="27A0A17B" w16cex:dateUtc="2023-02-22T13:13:00Z"/>
-  <w16cex:commentExtensible w16cex:durableId="27A844B4" w16cex:dateUtc="2023-02-28T08:15:00Z"/>
-  <w16cex:commentExtensible w16cex:durableId="27A83FE3" w16cex:dateUtc="2023-02-28T07:54:00Z"/>
-  <w16cex:commentExtensible w16cex:durableId="27A84607" w16cex:dateUtc="2023-02-28T08:21:00Z"/>
-  <w16cex:commentExtensible w16cex:durableId="27A83FF0" w16cex:dateUtc="2023-02-28T07:55:00Z"/>
-  <w16cex:commentExtensible w16cex:durableId="27A846D9" w16cex:dateUtc="2023-02-28T08:24:00Z"/>
-  <w16cex:commentExtensible w16cex:durableId="27A8471D" w16cex:dateUtc="2023-02-28T08:25:00Z"/>
-  <w16cex:commentExtensible w16cex:durableId="27A8473E" w16cex:dateUtc="2023-02-28T08:26:00Z"/>
-  <w16cex:commentExtensible w16cex:durableId="27A8409C" w16cex:dateUtc="2023-02-28T07:58:00Z"/>
-  <w16cex:commentExtensible w16cex:durableId="27A840D1" w16cex:dateUtc="2023-02-28T07:58:00Z"/>
-  <w16cex:commentExtensible w16cex:durableId="27A84240" w16cex:dateUtc="2023-02-28T08:05:00Z"/>
-  <w16cex:commentExtensible w16cex:durableId="27A84183" w16cex:dateUtc="2023-02-28T08:01:00Z"/>
-  <w16cex:commentExtensible w16cex:durableId="27A8479F" w16cex:dateUtc="2023-02-28T08:27:00Z"/>
-  <w16cex:commentExtensible w16cex:durableId="27A841A7" w16cex:dateUtc="2023-02-28T08:02:00Z"/>
-  <w16cex:commentExtensible w16cex:durableId="27A84210" w16cex:dateUtc="2023-02-28T08:04:00Z"/>
-  <w16cex:commentExtensible w16cex:durableId="27A8495D" w16cex:dateUtc="2023-02-28T08:35:00Z"/>
-  <w16cex:commentExtensible w16cex:durableId="27A8498C" w16cex:dateUtc="2023-02-28T08:36:00Z"/>
-  <w16cex:commentExtensible w16cex:durableId="27A84993" w16cex:dateUtc="2023-02-28T08:36:00Z"/>
-  <w16cex:commentExtensible w16cex:durableId="27A84491" w16cex:dateUtc="2023-02-28T08:14:00Z"/>
-  <w16cex:commentExtensible w16cex:durableId="27A849A5" w16cex:dateUtc="2023-02-28T08:36:00Z"/>
-  <w16cex:commentExtensible w16cex:durableId="27A849C9" w16cex:dateUtc="2023-02-28T08:37:00Z"/>
-  <w16cex:commentExtensible w16cex:durableId="27A7029A" w16cex:dateUtc="2023-02-27T09:21:00Z"/>
+  <w16cex:commentExtensible w16cex:durableId="27B6000A" w16cex:dateUtc="2023-03-10T18:14:00Z"/>
 </w16cex:commentsExtensible>
 </file>
 
@@ -5568,27 +3375,7 @@
 <w16cid:commentsIds xmlns:wpc="http://schemas.microsoft.com/office/word/2010/wordprocessingCanvas" xmlns:cx="http://schemas.microsoft.com/office/drawing/2014/chartex" xmlns:cx1="http://schemas.microsoft.com/office/drawing/2015/9/8/chartex" xmlns:cx2="http://schemas.microsoft.com/office/drawing/2015/10/21/chartex" xmlns:cx3="http://schemas.microsoft.com/office/drawing/2016/5/9/chartex" xmlns:cx4="http://schemas.microsoft.com/office/drawing/2016/5/10/chartex" xmlns:cx5="http://schemas.microsoft.com/office/drawing/2016/5/11/chartex" xmlns:cx6="http://schemas.microsoft.com/office/drawing/2016/5/12/chartex" xmlns:cx7="http://schemas.microsoft.com/office/drawing/2016/5/13/chartex" xmlns:cx8="http://schemas.microsoft.com/office/drawing/2016/5/14/chartex" xmlns:mc="http://schemas.openxmlformats.org/markup-compatibility/2006" xmlns:aink="http://schemas.microsoft.com/office/drawing/2016/ink" xmlns:am3d="http://schemas.microsoft.com/office/drawing/2017/model3d" xmlns:o="urn:schemas-microsoft-com:office:office" xmlns:oel="http://schemas.microsoft.com/office/2019/extlst" xmlns:r="http://schemas.openxmlformats.org/officeDocument/2006/relationships" xmlns:m="http://schemas.openxmlformats.org/officeDocument/2006/math" xmlns:v="urn:schemas-microsoft-com:vml" xmlns:wp14="http://schemas.microsoft.com/office/word/2010/wordprocessingDrawing" xmlns:wp="http://schemas.openxmlformats.org/drawingml/2006/wordprocessingDrawing" xmlns:w10="urn:schemas-microsoft-com:office:word" xmlns:w="http://schemas.openxmlformats.org/wordprocessingml/2006/main" xmlns:w14="http://schemas.microsoft.com/office/word/2010/wordml" xmlns:w15="http://schemas.microsoft.com/office/word/2012/wordml" xmlns:w16cex="http://schemas.microsoft.com/office/word/2018/wordml/cex" xmlns:w16cid="http://schemas.microsoft.com/office/word/2016/wordml/cid" xmlns:w16="http://schemas.microsoft.com/office/word/2018/wordml" xmlns:w16sdtdh="http://schemas.microsoft.com/office/word/2020/wordml/sdtdatahash" xmlns:w16se="http://schemas.microsoft.com/office/word/2015/wordml/symex" xmlns:wpg="http://schemas.microsoft.com/office/word/2010/wordprocessingGroup" xmlns:wpi="http://schemas.microsoft.com/office/word/2010/wordprocessingInk" xmlns:wne="http://schemas.microsoft.com/office/word/2006/wordml" xmlns:wps="http://schemas.microsoft.com/office/word/2010/wordprocessingShape" mc:Ignorable="w14 w15 w16se w16cid w16 w16cex w16sdtdh wp14">
   <w16cid:commentId w16cid:paraId="3AAC581F" w16cid:durableId="27A0A1A9"/>
   <w16cid:commentId w16cid:paraId="1340EB22" w16cid:durableId="27A0A17B"/>
-  <w16cid:commentId w16cid:paraId="6E977AA5" w16cid:durableId="27A844B4"/>
-  <w16cid:commentId w16cid:paraId="4CF35706" w16cid:durableId="27A83FE3"/>
-  <w16cid:commentId w16cid:paraId="00318495" w16cid:durableId="27A84607"/>
-  <w16cid:commentId w16cid:paraId="5960CE95" w16cid:durableId="27A83FF0"/>
-  <w16cid:commentId w16cid:paraId="57D1AF7B" w16cid:durableId="27A846D9"/>
-  <w16cid:commentId w16cid:paraId="6AEA383E" w16cid:durableId="27A8471D"/>
-  <w16cid:commentId w16cid:paraId="708E9D20" w16cid:durableId="27A8473E"/>
-  <w16cid:commentId w16cid:paraId="23B6BD6D" w16cid:durableId="27A8409C"/>
-  <w16cid:commentId w16cid:paraId="1A764FAE" w16cid:durableId="27A840D1"/>
-  <w16cid:commentId w16cid:paraId="12DC619E" w16cid:durableId="27A84240"/>
-  <w16cid:commentId w16cid:paraId="57F1D89A" w16cid:durableId="27A84183"/>
-  <w16cid:commentId w16cid:paraId="5673FF65" w16cid:durableId="27A8479F"/>
-  <w16cid:commentId w16cid:paraId="48561F29" w16cid:durableId="27A841A7"/>
-  <w16cid:commentId w16cid:paraId="20F74EDF" w16cid:durableId="27A84210"/>
-  <w16cid:commentId w16cid:paraId="231DDA36" w16cid:durableId="27A8495D"/>
-  <w16cid:commentId w16cid:paraId="087F67A0" w16cid:durableId="27A8498C"/>
-  <w16cid:commentId w16cid:paraId="7114D216" w16cid:durableId="27A84993"/>
-  <w16cid:commentId w16cid:paraId="02BA3E7E" w16cid:durableId="27A84491"/>
-  <w16cid:commentId w16cid:paraId="42D7E2C1" w16cid:durableId="27A849A5"/>
-  <w16cid:commentId w16cid:paraId="2DEC62CE" w16cid:durableId="27A849C9"/>
-  <w16cid:commentId w16cid:paraId="2B520154" w16cid:durableId="27A7029A"/>
+  <w16cid:commentId w16cid:paraId="7A2B467A" w16cid:durableId="27B6000A"/>
 </w16cid:commentsIds>
 </file>
 
@@ -8258,9 +6045,6 @@
 <w15:people xmlns:wpc="http://schemas.microsoft.com/office/word/2010/wordprocessingCanvas" xmlns:cx="http://schemas.microsoft.com/office/drawing/2014/chartex" xmlns:cx1="http://schemas.microsoft.com/office/drawing/2015/9/8/chartex" xmlns:cx2="http://schemas.microsoft.com/office/drawing/2015/10/21/chartex" xmlns:cx3="http://schemas.microsoft.com/office/drawing/2016/5/9/chartex" xmlns:cx4="http://schemas.microsoft.com/office/drawing/2016/5/10/chartex" xmlns:cx5="http://schemas.microsoft.com/office/drawing/2016/5/11/chartex" xmlns:cx6="http://schemas.microsoft.com/office/drawing/2016/5/12/chartex" xmlns:cx7="http://schemas.microsoft.com/office/drawing/2016/5/13/chartex" xmlns:cx8="http://schemas.microsoft.com/office/drawing/2016/5/14/chartex" xmlns:mc="http://schemas.openxmlformats.org/markup-compatibility/2006" xmlns:aink="http://schemas.microsoft.com/office/drawing/2016/ink" xmlns:am3d="http://schemas.microsoft.com/office/drawing/2017/model3d" xmlns:o="urn:schemas-microsoft-com:office:office" xmlns:oel="http://schemas.microsoft.com/office/2019/extlst" xmlns:r="http://schemas.openxmlformats.org/officeDocument/2006/relationships" xmlns:m="http://schemas.openxmlformats.org/officeDocument/2006/math" xmlns:v="urn:schemas-microsoft-com:vml" xmlns:wp14="http://schemas.microsoft.com/office/word/2010/wordprocessingDrawing" xmlns:wp="http://schemas.openxmlformats.org/drawingml/2006/wordprocessingDrawing" xmlns:w10="urn:schemas-microsoft-com:office:word" xmlns:w="http://schemas.openxmlformats.org/wordprocessingml/2006/main" xmlns:w14="http://schemas.microsoft.com/office/word/2010/wordml" xmlns:w15="http://schemas.microsoft.com/office/word/2012/wordml" xmlns:w16cex="http://schemas.microsoft.com/office/word/2018/wordml/cex" xmlns:w16cid="http://schemas.microsoft.com/office/word/2016/wordml/cid" xmlns:w16="http://schemas.microsoft.com/office/word/2018/wordml" xmlns:w16sdtdh="http://schemas.microsoft.com/office/word/2020/wordml/sdtdatahash" xmlns:w16se="http://schemas.microsoft.com/office/word/2015/wordml/symex" xmlns:wpg="http://schemas.microsoft.com/office/word/2010/wordprocessingGroup" xmlns:wpi="http://schemas.microsoft.com/office/word/2010/wordprocessingInk" xmlns:wne="http://schemas.microsoft.com/office/word/2006/wordml" xmlns:wps="http://schemas.microsoft.com/office/word/2010/wordprocessingShape" mc:Ignorable="w14 w15 w16se w16cid w16 w16cex w16sdtdh wp14">
   <w15:person w15:author="Young, E.S. (Ethan)">
     <w15:presenceInfo w15:providerId="AD" w15:userId="S::e.s.young@uu.nl::2329ca82-b87a-4a64-ad28-94c9545f7e4d"/>
-  </w15:person>
-  <w15:person w15:author="Willem Frankenhuis">
-    <w15:presenceInfo w15:providerId="Windows Live" w15:userId="1916f74a25b925ca"/>
   </w15:person>
 </w15:people>
 </file>
@@ -8667,6 +6451,7 @@
   <w:style w:type="character" w:default="1" w:styleId="DefaultParagraphFont">
     <w:name w:val="Default Paragraph Font"/>
     <w:uiPriority w:val="1"/>
+    <w:semiHidden/>
     <w:unhideWhenUsed/>
   </w:style>
   <w:style w:type="table" w:default="1" w:styleId="TableNormal">

</xml_diff>